<commit_message>
feat(table): allow table row processing
</commit_message>
<xml_diff>
--- a/MergeForm.docx
+++ b/MergeForm.docx
@@ -112,7 +112,7 @@
                                           <pic:cNvPicPr/>
                                         </pic:nvPicPr>
                                         <pic:blipFill>
-                                          <a:blip r:embed="rId7"/>
+                                          <a:blip r:embed="rId8"/>
                                           <a:stretch>
                                             <a:fillRect/>
                                           </a:stretch>
@@ -184,7 +184,7 @@
                                     <pic:cNvPicPr/>
                                   </pic:nvPicPr>
                                   <pic:blipFill>
-                                    <a:blip r:embed="rId7"/>
+                                    <a:blip r:embed="rId9"/>
                                     <a:stretch>
                                       <a:fillRect/>
                                     </a:stretch>
@@ -536,12 +536,8 @@
         <w:fldChar w:fldCharType="end"/>
       </w:r>
     </w:p>
-    <w:p>
-      <w:pPr>
-        <w:pStyle w:val="Header"/>
-        <w:tabs>
-          <w:tab w:val="left" w:pos="0"/>
-        </w:tabs>
+    <w:sdt>
+      <w:sdtPr>
         <w:rPr>
           <w:rFonts w:ascii="Verdana" w:hAnsi="Verdana"/>
           <w:b/>
@@ -549,687 +545,319 @@
           <w:sz w:val="20"/>
           <w:szCs w:val="20"/>
         </w:rPr>
-      </w:pPr>
-    </w:p>
-    <w:tbl>
-      <w:tblPr>
-        <w:tblW w:w="10284" w:type="dxa"/>
-        <w:jc w:val="center"/>
-        <w:tblBorders>
-          <w:top w:val="single" w:sz="4" w:space="0" w:color="auto"/>
-          <w:left w:val="single" w:sz="4" w:space="0" w:color="auto"/>
-          <w:bottom w:val="single" w:sz="4" w:space="0" w:color="auto"/>
-          <w:right w:val="single" w:sz="4" w:space="0" w:color="auto"/>
-          <w:insideH w:val="single" w:sz="4" w:space="0" w:color="auto"/>
-          <w:insideV w:val="single" w:sz="4" w:space="0" w:color="auto"/>
-        </w:tblBorders>
-        <w:tblLook w:val="01E0" w:firstRow="1" w:lastRow="1" w:firstColumn="1" w:lastColumn="1" w:noHBand="0" w:noVBand="0"/>
-      </w:tblPr>
-      <w:tblGrid>
-        <w:gridCol w:w="744"/>
-        <w:gridCol w:w="3067"/>
-        <w:gridCol w:w="6473"/>
-      </w:tblGrid>
-      <w:tr>
-        <w:trPr>
-          <w:cantSplit/>
-          <w:trHeight w:val="476"/>
-          <w:tblHeader/>
-          <w:jc w:val="center"/>
-        </w:trPr>
-        <w:tc>
-          <w:tcPr>
-            <w:tcW w:w="744" w:type="dxa"/>
-            <w:tcBorders>
+        <w:tag w:val="Infringements"/>
+        <w:id w:val="1044333482"/>
+        <w:placeholder>
+          <w:docPart w:val="DefaultPlaceholder_1081868577"/>
+        </w:placeholder>
+        <w:showingPlcHdr/>
+        <w15:appearance w15:val="tags"/>
+        <w:docPartList>
+          <w:docPartGallery w:val="Tables"/>
+          <w:docPartCategory w:val="General"/>
+        </w:docPartList>
+      </w:sdtPr>
+      <w:sdtEndPr/>
+      <w:sdtContent>
+        <w:p>
+          <w:pPr>
+            <w:pStyle w:val="Header"/>
+            <w:tabs>
+              <w:tab w:val="left" w:pos="0"/>
+            </w:tabs>
+            <w:rPr>
+              <w:rStyle w:val="PlaceholderText"/>
+            </w:rPr>
+          </w:pPr>
+        </w:p>
+        <w:tbl>
+          <w:tblPr>
+            <w:tblW w:w="10284" w:type="dxa"/>
+            <w:jc w:val="center"/>
+            <w:tblBorders>
               <w:top w:val="single" w:sz="4" w:space="0" w:color="auto"/>
               <w:left w:val="single" w:sz="4" w:space="0" w:color="auto"/>
               <w:bottom w:val="single" w:sz="4" w:space="0" w:color="auto"/>
               <w:right w:val="single" w:sz="4" w:space="0" w:color="auto"/>
-            </w:tcBorders>
-            <w:vAlign w:val="center"/>
-          </w:tcPr>
-          <w:p>
-            <w:pPr>
+              <w:insideH w:val="single" w:sz="4" w:space="0" w:color="auto"/>
+              <w:insideV w:val="single" w:sz="4" w:space="0" w:color="auto"/>
+            </w:tblBorders>
+            <w:tblLook w:val="01E0" w:firstRow="1" w:lastRow="1" w:firstColumn="1" w:lastColumn="1" w:noHBand="0" w:noVBand="0"/>
+          </w:tblPr>
+          <w:tblGrid>
+            <w:gridCol w:w="744"/>
+            <w:gridCol w:w="3067"/>
+            <w:gridCol w:w="6473"/>
+          </w:tblGrid>
+          <w:tr>
+            <w:trPr>
+              <w:cantSplit/>
+              <w:trHeight w:val="476"/>
+              <w:tblHeader/>
               <w:jc w:val="center"/>
-              <w:rPr>
-                <w:rFonts w:ascii="Verdana" w:hAnsi="Verdana"/>
-                <w:b/>
-                <w:sz w:val="20"/>
-                <w:szCs w:val="20"/>
-              </w:rPr>
-            </w:pPr>
-          </w:p>
-        </w:tc>
-        <w:tc>
-          <w:tcPr>
-            <w:tcW w:w="3067" w:type="dxa"/>
-            <w:tcBorders>
-              <w:top w:val="single" w:sz="4" w:space="0" w:color="auto"/>
-              <w:left w:val="single" w:sz="4" w:space="0" w:color="auto"/>
-              <w:bottom w:val="single" w:sz="4" w:space="0" w:color="auto"/>
-              <w:right w:val="single" w:sz="4" w:space="0" w:color="auto"/>
-            </w:tcBorders>
-            <w:vAlign w:val="center"/>
-            <w:hideMark/>
-          </w:tcPr>
-          <w:p>
-            <w:pPr>
+            </w:trPr>
+            <w:tc>
+              <w:tcPr>
+                <w:tcW w:w="744" w:type="dxa"/>
+                <w:tcBorders>
+                  <w:top w:val="single" w:sz="4" w:space="0" w:color="auto"/>
+                  <w:left w:val="single" w:sz="4" w:space="0" w:color="auto"/>
+                  <w:bottom w:val="single" w:sz="4" w:space="0" w:color="auto"/>
+                  <w:right w:val="single" w:sz="4" w:space="0" w:color="auto"/>
+                </w:tcBorders>
+                <w:vAlign w:val="center"/>
+              </w:tcPr>
+              <w:p>
+                <w:pPr>
+                  <w:jc w:val="center"/>
+                  <w:rPr>
+                    <w:rFonts w:ascii="Verdana" w:hAnsi="Verdana"/>
+                    <w:b/>
+                    <w:sz w:val="20"/>
+                    <w:szCs w:val="20"/>
+                  </w:rPr>
+                </w:pPr>
+              </w:p>
+            </w:tc>
+            <w:tc>
+              <w:tcPr>
+                <w:tcW w:w="3067" w:type="dxa"/>
+                <w:tcBorders>
+                  <w:top w:val="single" w:sz="4" w:space="0" w:color="auto"/>
+                  <w:left w:val="single" w:sz="4" w:space="0" w:color="auto"/>
+                  <w:bottom w:val="single" w:sz="4" w:space="0" w:color="auto"/>
+                  <w:right w:val="single" w:sz="4" w:space="0" w:color="auto"/>
+                </w:tcBorders>
+                <w:vAlign w:val="center"/>
+                <w:hideMark/>
+              </w:tcPr>
+              <w:p>
+                <w:pPr>
+                  <w:jc w:val="center"/>
+                  <w:rPr>
+                    <w:rFonts w:ascii="Verdana" w:hAnsi="Verdana"/>
+                    <w:b/>
+                    <w:sz w:val="20"/>
+                    <w:szCs w:val="20"/>
+                  </w:rPr>
+                </w:pPr>
+                <w:r>
+                  <w:rPr>
+                    <w:rFonts w:ascii="Verdana" w:hAnsi="Verdana"/>
+                    <w:b/>
+                    <w:sz w:val="20"/>
+                    <w:szCs w:val="20"/>
+                  </w:rPr>
+                  <w:t>Infringement</w:t>
+                </w:r>
+              </w:p>
+            </w:tc>
+            <w:tc>
+              <w:tcPr>
+                <w:tcW w:w="6473" w:type="dxa"/>
+                <w:tcBorders>
+                  <w:top w:val="single" w:sz="4" w:space="0" w:color="auto"/>
+                  <w:left w:val="single" w:sz="4" w:space="0" w:color="auto"/>
+                  <w:bottom w:val="single" w:sz="4" w:space="0" w:color="auto"/>
+                  <w:right w:val="single" w:sz="4" w:space="0" w:color="auto"/>
+                </w:tcBorders>
+                <w:vAlign w:val="center"/>
+                <w:hideMark/>
+              </w:tcPr>
+              <w:p>
+                <w:pPr>
+                  <w:jc w:val="center"/>
+                  <w:rPr>
+                    <w:rFonts w:ascii="Verdana" w:hAnsi="Verdana"/>
+                    <w:b/>
+                    <w:sz w:val="20"/>
+                    <w:szCs w:val="20"/>
+                  </w:rPr>
+                </w:pPr>
+                <w:r>
+                  <w:rPr>
+                    <w:rFonts w:ascii="Verdana" w:hAnsi="Verdana"/>
+                    <w:b/>
+                    <w:sz w:val="20"/>
+                    <w:szCs w:val="20"/>
+                  </w:rPr>
+                  <w:t>Action Required</w:t>
+                </w:r>
+              </w:p>
+            </w:tc>
+          </w:tr>
+          <w:tr>
+            <w:trPr>
+              <w:trHeight w:val="256"/>
               <w:jc w:val="center"/>
-              <w:rPr>
-                <w:rFonts w:ascii="Verdana" w:hAnsi="Verdana"/>
-                <w:b/>
-                <w:sz w:val="20"/>
-                <w:szCs w:val="20"/>
-              </w:rPr>
-            </w:pPr>
-            <w:r>
-              <w:rPr>
-                <w:rFonts w:ascii="Verdana" w:hAnsi="Verdana"/>
-                <w:b/>
-                <w:sz w:val="20"/>
-                <w:szCs w:val="20"/>
-              </w:rPr>
-              <w:t>Infringement</w:t>
-            </w:r>
-          </w:p>
-        </w:tc>
-        <w:tc>
-          <w:tcPr>
-            <w:tcW w:w="6473" w:type="dxa"/>
-            <w:tcBorders>
-              <w:top w:val="single" w:sz="4" w:space="0" w:color="auto"/>
-              <w:left w:val="single" w:sz="4" w:space="0" w:color="auto"/>
-              <w:bottom w:val="single" w:sz="4" w:space="0" w:color="auto"/>
-              <w:right w:val="single" w:sz="4" w:space="0" w:color="auto"/>
-            </w:tcBorders>
-            <w:vAlign w:val="center"/>
-            <w:hideMark/>
-          </w:tcPr>
-          <w:p>
-            <w:pPr>
-              <w:jc w:val="center"/>
-              <w:rPr>
-                <w:rFonts w:ascii="Verdana" w:hAnsi="Verdana"/>
-                <w:b/>
-                <w:sz w:val="20"/>
-                <w:szCs w:val="20"/>
-              </w:rPr>
-            </w:pPr>
-            <w:r>
-              <w:rPr>
-                <w:rFonts w:ascii="Verdana" w:hAnsi="Verdana"/>
-                <w:b/>
-                <w:sz w:val="20"/>
-                <w:szCs w:val="20"/>
-              </w:rPr>
-              <w:t>Action Required</w:t>
-            </w:r>
-          </w:p>
-        </w:tc>
-      </w:tr>
-      <w:tr>
-        <w:trPr>
-          <w:trHeight w:val="256"/>
-          <w:jc w:val="center"/>
-        </w:trPr>
-        <w:tc>
-          <w:tcPr>
-            <w:tcW w:w="744" w:type="dxa"/>
-            <w:tcBorders>
-              <w:top w:val="single" w:sz="4" w:space="0" w:color="auto"/>
-              <w:left w:val="single" w:sz="4" w:space="0" w:color="auto"/>
-              <w:bottom w:val="single" w:sz="4" w:space="0" w:color="auto"/>
-              <w:right w:val="single" w:sz="4" w:space="0" w:color="auto"/>
-            </w:tcBorders>
-          </w:tcPr>
-          <w:p>
-            <w:pPr>
-              <w:numPr>
-                <w:ilvl w:val="0"/>
-                <w:numId w:val="2"/>
-              </w:numPr>
-              <w:rPr>
-                <w:rFonts w:ascii="Verdana" w:hAnsi="Verdana"/>
-                <w:sz w:val="20"/>
-                <w:szCs w:val="20"/>
-              </w:rPr>
-            </w:pPr>
-          </w:p>
-        </w:tc>
-        <w:tc>
-          <w:tcPr>
-            <w:tcW w:w="3067" w:type="dxa"/>
-            <w:tcBorders>
-              <w:top w:val="single" w:sz="4" w:space="0" w:color="auto"/>
-              <w:left w:val="single" w:sz="4" w:space="0" w:color="auto"/>
-              <w:bottom w:val="single" w:sz="4" w:space="0" w:color="auto"/>
-              <w:right w:val="single" w:sz="4" w:space="0" w:color="auto"/>
-            </w:tcBorders>
-          </w:tcPr>
-          <w:p>
-            <w:pPr>
-              <w:rPr>
-                <w:rFonts w:ascii="Verdana" w:hAnsi="Verdana"/>
-                <w:sz w:val="20"/>
-                <w:szCs w:val="20"/>
-              </w:rPr>
-            </w:pPr>
-          </w:p>
-        </w:tc>
-        <w:tc>
-          <w:tcPr>
-            <w:tcW w:w="6473" w:type="dxa"/>
-            <w:tcBorders>
-              <w:top w:val="single" w:sz="4" w:space="0" w:color="auto"/>
-              <w:left w:val="single" w:sz="4" w:space="0" w:color="auto"/>
-              <w:bottom w:val="single" w:sz="4" w:space="0" w:color="auto"/>
-              <w:right w:val="single" w:sz="4" w:space="0" w:color="auto"/>
-            </w:tcBorders>
-          </w:tcPr>
-          <w:p>
-            <w:pPr>
-              <w:rPr>
-                <w:rFonts w:ascii="Verdana" w:hAnsi="Verdana"/>
-                <w:sz w:val="20"/>
-                <w:szCs w:val="20"/>
-              </w:rPr>
-            </w:pPr>
-          </w:p>
-        </w:tc>
-      </w:tr>
-      <w:tr>
-        <w:trPr>
-          <w:trHeight w:val="256"/>
-          <w:jc w:val="center"/>
-        </w:trPr>
-        <w:tc>
-          <w:tcPr>
-            <w:tcW w:w="744" w:type="dxa"/>
-            <w:tcBorders>
-              <w:top w:val="single" w:sz="4" w:space="0" w:color="auto"/>
-              <w:left w:val="single" w:sz="4" w:space="0" w:color="auto"/>
-              <w:bottom w:val="single" w:sz="4" w:space="0" w:color="auto"/>
-              <w:right w:val="single" w:sz="4" w:space="0" w:color="auto"/>
-            </w:tcBorders>
-          </w:tcPr>
-          <w:p>
-            <w:pPr>
-              <w:numPr>
-                <w:ilvl w:val="0"/>
-                <w:numId w:val="2"/>
-              </w:numPr>
-              <w:rPr>
-                <w:rFonts w:ascii="Verdana" w:hAnsi="Verdana"/>
-                <w:sz w:val="20"/>
-                <w:szCs w:val="20"/>
-              </w:rPr>
-            </w:pPr>
-          </w:p>
-        </w:tc>
-        <w:tc>
-          <w:tcPr>
-            <w:tcW w:w="3067" w:type="dxa"/>
-            <w:tcBorders>
-              <w:top w:val="single" w:sz="4" w:space="0" w:color="auto"/>
-              <w:left w:val="single" w:sz="4" w:space="0" w:color="auto"/>
-              <w:bottom w:val="single" w:sz="4" w:space="0" w:color="auto"/>
-              <w:right w:val="single" w:sz="4" w:space="0" w:color="auto"/>
-            </w:tcBorders>
-          </w:tcPr>
-          <w:p>
-            <w:pPr>
-              <w:rPr>
-                <w:rFonts w:ascii="Verdana" w:hAnsi="Verdana"/>
-                <w:sz w:val="20"/>
-                <w:szCs w:val="20"/>
-              </w:rPr>
-            </w:pPr>
-          </w:p>
-        </w:tc>
-        <w:tc>
-          <w:tcPr>
-            <w:tcW w:w="6473" w:type="dxa"/>
-            <w:tcBorders>
-              <w:top w:val="single" w:sz="4" w:space="0" w:color="auto"/>
-              <w:left w:val="single" w:sz="4" w:space="0" w:color="auto"/>
-              <w:bottom w:val="single" w:sz="4" w:space="0" w:color="auto"/>
-              <w:right w:val="single" w:sz="4" w:space="0" w:color="auto"/>
-            </w:tcBorders>
-          </w:tcPr>
-          <w:p>
-            <w:pPr>
-              <w:rPr>
-                <w:rFonts w:ascii="Verdana" w:hAnsi="Verdana"/>
-                <w:sz w:val="20"/>
-                <w:szCs w:val="20"/>
-              </w:rPr>
-            </w:pPr>
-          </w:p>
-        </w:tc>
-      </w:tr>
-      <w:tr>
-        <w:trPr>
-          <w:trHeight w:val="256"/>
-          <w:jc w:val="center"/>
-        </w:trPr>
-        <w:tc>
-          <w:tcPr>
-            <w:tcW w:w="744" w:type="dxa"/>
-            <w:tcBorders>
-              <w:top w:val="single" w:sz="4" w:space="0" w:color="auto"/>
-              <w:left w:val="single" w:sz="4" w:space="0" w:color="auto"/>
-              <w:bottom w:val="single" w:sz="4" w:space="0" w:color="auto"/>
-              <w:right w:val="single" w:sz="4" w:space="0" w:color="auto"/>
-            </w:tcBorders>
-          </w:tcPr>
-          <w:p>
-            <w:pPr>
-              <w:numPr>
-                <w:ilvl w:val="0"/>
-                <w:numId w:val="2"/>
-              </w:numPr>
-              <w:rPr>
-                <w:rFonts w:ascii="Verdana" w:hAnsi="Verdana"/>
-                <w:sz w:val="20"/>
-                <w:szCs w:val="20"/>
-              </w:rPr>
-            </w:pPr>
-          </w:p>
-        </w:tc>
-        <w:tc>
-          <w:tcPr>
-            <w:tcW w:w="3067" w:type="dxa"/>
-            <w:tcBorders>
-              <w:top w:val="single" w:sz="4" w:space="0" w:color="auto"/>
-              <w:left w:val="single" w:sz="4" w:space="0" w:color="auto"/>
-              <w:bottom w:val="single" w:sz="4" w:space="0" w:color="auto"/>
-              <w:right w:val="single" w:sz="4" w:space="0" w:color="auto"/>
-            </w:tcBorders>
-          </w:tcPr>
-          <w:p>
-            <w:pPr>
-              <w:rPr>
-                <w:rFonts w:ascii="Verdana" w:hAnsi="Verdana"/>
-                <w:sz w:val="20"/>
-                <w:szCs w:val="20"/>
-              </w:rPr>
-            </w:pPr>
-          </w:p>
-        </w:tc>
-        <w:tc>
-          <w:tcPr>
-            <w:tcW w:w="6473" w:type="dxa"/>
-            <w:tcBorders>
-              <w:top w:val="single" w:sz="4" w:space="0" w:color="auto"/>
-              <w:left w:val="single" w:sz="4" w:space="0" w:color="auto"/>
-              <w:bottom w:val="single" w:sz="4" w:space="0" w:color="auto"/>
-              <w:right w:val="single" w:sz="4" w:space="0" w:color="auto"/>
-            </w:tcBorders>
-          </w:tcPr>
-          <w:p>
-            <w:pPr>
-              <w:rPr>
-                <w:rFonts w:ascii="Verdana" w:hAnsi="Verdana"/>
-                <w:sz w:val="20"/>
-                <w:szCs w:val="20"/>
-              </w:rPr>
-            </w:pPr>
-          </w:p>
-        </w:tc>
-      </w:tr>
-      <w:tr>
-        <w:trPr>
-          <w:trHeight w:val="256"/>
-          <w:jc w:val="center"/>
-        </w:trPr>
-        <w:tc>
-          <w:tcPr>
-            <w:tcW w:w="744" w:type="dxa"/>
-            <w:tcBorders>
-              <w:top w:val="single" w:sz="4" w:space="0" w:color="auto"/>
-              <w:left w:val="single" w:sz="4" w:space="0" w:color="auto"/>
-              <w:bottom w:val="single" w:sz="4" w:space="0" w:color="auto"/>
-              <w:right w:val="single" w:sz="4" w:space="0" w:color="auto"/>
-            </w:tcBorders>
-          </w:tcPr>
-          <w:p>
-            <w:pPr>
-              <w:numPr>
-                <w:ilvl w:val="0"/>
-                <w:numId w:val="2"/>
-              </w:numPr>
-              <w:rPr>
-                <w:rFonts w:ascii="Verdana" w:hAnsi="Verdana"/>
-                <w:sz w:val="20"/>
-                <w:szCs w:val="20"/>
-              </w:rPr>
-            </w:pPr>
-          </w:p>
-        </w:tc>
-        <w:tc>
-          <w:tcPr>
-            <w:tcW w:w="3067" w:type="dxa"/>
-            <w:tcBorders>
-              <w:top w:val="single" w:sz="4" w:space="0" w:color="auto"/>
-              <w:left w:val="single" w:sz="4" w:space="0" w:color="auto"/>
-              <w:bottom w:val="single" w:sz="4" w:space="0" w:color="auto"/>
-              <w:right w:val="single" w:sz="4" w:space="0" w:color="auto"/>
-            </w:tcBorders>
-          </w:tcPr>
-          <w:p>
-            <w:pPr>
-              <w:rPr>
-                <w:rFonts w:ascii="Verdana" w:hAnsi="Verdana"/>
-                <w:sz w:val="20"/>
-                <w:szCs w:val="20"/>
-              </w:rPr>
-            </w:pPr>
-          </w:p>
-        </w:tc>
-        <w:tc>
-          <w:tcPr>
-            <w:tcW w:w="6473" w:type="dxa"/>
-            <w:tcBorders>
-              <w:top w:val="single" w:sz="4" w:space="0" w:color="auto"/>
-              <w:left w:val="single" w:sz="4" w:space="0" w:color="auto"/>
-              <w:bottom w:val="single" w:sz="4" w:space="0" w:color="auto"/>
-              <w:right w:val="single" w:sz="4" w:space="0" w:color="auto"/>
-            </w:tcBorders>
-          </w:tcPr>
-          <w:p>
-            <w:pPr>
-              <w:rPr>
-                <w:rFonts w:ascii="Verdana" w:hAnsi="Verdana"/>
-                <w:sz w:val="20"/>
-                <w:szCs w:val="20"/>
-              </w:rPr>
-            </w:pPr>
-          </w:p>
-        </w:tc>
-      </w:tr>
-      <w:tr>
-        <w:trPr>
-          <w:trHeight w:val="256"/>
-          <w:jc w:val="center"/>
-        </w:trPr>
-        <w:tc>
-          <w:tcPr>
-            <w:tcW w:w="744" w:type="dxa"/>
-            <w:tcBorders>
-              <w:top w:val="single" w:sz="4" w:space="0" w:color="auto"/>
-              <w:left w:val="single" w:sz="4" w:space="0" w:color="auto"/>
-              <w:bottom w:val="single" w:sz="4" w:space="0" w:color="auto"/>
-              <w:right w:val="single" w:sz="4" w:space="0" w:color="auto"/>
-            </w:tcBorders>
-          </w:tcPr>
-          <w:p>
-            <w:pPr>
-              <w:numPr>
-                <w:ilvl w:val="0"/>
-                <w:numId w:val="2"/>
-              </w:numPr>
-              <w:rPr>
-                <w:rFonts w:ascii="Verdana" w:hAnsi="Verdana"/>
-                <w:sz w:val="20"/>
-                <w:szCs w:val="20"/>
-              </w:rPr>
-            </w:pPr>
-          </w:p>
-        </w:tc>
-        <w:tc>
-          <w:tcPr>
-            <w:tcW w:w="3067" w:type="dxa"/>
-            <w:tcBorders>
-              <w:top w:val="single" w:sz="4" w:space="0" w:color="auto"/>
-              <w:left w:val="single" w:sz="4" w:space="0" w:color="auto"/>
-              <w:bottom w:val="single" w:sz="4" w:space="0" w:color="auto"/>
-              <w:right w:val="single" w:sz="4" w:space="0" w:color="auto"/>
-            </w:tcBorders>
-          </w:tcPr>
-          <w:p>
-            <w:pPr>
-              <w:rPr>
-                <w:rFonts w:ascii="Verdana" w:hAnsi="Verdana"/>
-                <w:sz w:val="20"/>
-                <w:szCs w:val="20"/>
-              </w:rPr>
-            </w:pPr>
-          </w:p>
-        </w:tc>
-        <w:tc>
-          <w:tcPr>
-            <w:tcW w:w="6473" w:type="dxa"/>
-            <w:tcBorders>
-              <w:top w:val="single" w:sz="4" w:space="0" w:color="auto"/>
-              <w:left w:val="single" w:sz="4" w:space="0" w:color="auto"/>
-              <w:bottom w:val="single" w:sz="4" w:space="0" w:color="auto"/>
-              <w:right w:val="single" w:sz="4" w:space="0" w:color="auto"/>
-            </w:tcBorders>
-          </w:tcPr>
-          <w:p>
-            <w:pPr>
-              <w:rPr>
-                <w:rFonts w:ascii="Verdana" w:hAnsi="Verdana"/>
-                <w:sz w:val="20"/>
-                <w:szCs w:val="20"/>
-              </w:rPr>
-            </w:pPr>
-          </w:p>
-        </w:tc>
-      </w:tr>
-      <w:tr>
-        <w:trPr>
-          <w:trHeight w:val="256"/>
-          <w:jc w:val="center"/>
-        </w:trPr>
-        <w:tc>
-          <w:tcPr>
-            <w:tcW w:w="744" w:type="dxa"/>
-            <w:tcBorders>
-              <w:top w:val="single" w:sz="4" w:space="0" w:color="auto"/>
-              <w:left w:val="single" w:sz="4" w:space="0" w:color="auto"/>
-              <w:bottom w:val="single" w:sz="4" w:space="0" w:color="auto"/>
-              <w:right w:val="single" w:sz="4" w:space="0" w:color="auto"/>
-            </w:tcBorders>
-          </w:tcPr>
-          <w:p>
-            <w:pPr>
-              <w:numPr>
-                <w:ilvl w:val="0"/>
-                <w:numId w:val="2"/>
-              </w:numPr>
-              <w:rPr>
-                <w:rFonts w:ascii="Verdana" w:hAnsi="Verdana"/>
-                <w:sz w:val="20"/>
-                <w:szCs w:val="20"/>
-              </w:rPr>
-            </w:pPr>
-          </w:p>
-        </w:tc>
-        <w:tc>
-          <w:tcPr>
-            <w:tcW w:w="3067" w:type="dxa"/>
-            <w:tcBorders>
-              <w:top w:val="single" w:sz="4" w:space="0" w:color="auto"/>
-              <w:left w:val="single" w:sz="4" w:space="0" w:color="auto"/>
-              <w:bottom w:val="single" w:sz="4" w:space="0" w:color="auto"/>
-              <w:right w:val="single" w:sz="4" w:space="0" w:color="auto"/>
-            </w:tcBorders>
-          </w:tcPr>
-          <w:p>
-            <w:pPr>
-              <w:rPr>
-                <w:rFonts w:ascii="Verdana" w:hAnsi="Verdana"/>
-                <w:sz w:val="20"/>
-                <w:szCs w:val="20"/>
-              </w:rPr>
-            </w:pPr>
-          </w:p>
-        </w:tc>
-        <w:tc>
-          <w:tcPr>
-            <w:tcW w:w="6473" w:type="dxa"/>
-            <w:tcBorders>
-              <w:top w:val="single" w:sz="4" w:space="0" w:color="auto"/>
-              <w:left w:val="single" w:sz="4" w:space="0" w:color="auto"/>
-              <w:bottom w:val="single" w:sz="4" w:space="0" w:color="auto"/>
-              <w:right w:val="single" w:sz="4" w:space="0" w:color="auto"/>
-            </w:tcBorders>
-          </w:tcPr>
-          <w:p>
-            <w:pPr>
-              <w:rPr>
-                <w:rFonts w:ascii="Verdana" w:hAnsi="Verdana"/>
-                <w:sz w:val="20"/>
-                <w:szCs w:val="20"/>
-              </w:rPr>
-            </w:pPr>
-          </w:p>
-        </w:tc>
-      </w:tr>
-      <w:tr>
-        <w:trPr>
-          <w:trHeight w:val="256"/>
-          <w:jc w:val="center"/>
-        </w:trPr>
-        <w:tc>
-          <w:tcPr>
-            <w:tcW w:w="744" w:type="dxa"/>
-            <w:tcBorders>
-              <w:top w:val="single" w:sz="4" w:space="0" w:color="auto"/>
-              <w:left w:val="single" w:sz="4" w:space="0" w:color="auto"/>
-              <w:bottom w:val="single" w:sz="4" w:space="0" w:color="auto"/>
-              <w:right w:val="single" w:sz="4" w:space="0" w:color="auto"/>
-            </w:tcBorders>
-          </w:tcPr>
-          <w:p>
-            <w:pPr>
-              <w:numPr>
-                <w:ilvl w:val="0"/>
-                <w:numId w:val="2"/>
-              </w:numPr>
-              <w:rPr>
-                <w:rFonts w:ascii="Verdana" w:hAnsi="Verdana"/>
-                <w:sz w:val="20"/>
-                <w:szCs w:val="20"/>
-              </w:rPr>
-            </w:pPr>
-          </w:p>
-        </w:tc>
-        <w:tc>
-          <w:tcPr>
-            <w:tcW w:w="3067" w:type="dxa"/>
-            <w:tcBorders>
-              <w:top w:val="single" w:sz="4" w:space="0" w:color="auto"/>
-              <w:left w:val="single" w:sz="4" w:space="0" w:color="auto"/>
-              <w:bottom w:val="single" w:sz="4" w:space="0" w:color="auto"/>
-              <w:right w:val="single" w:sz="4" w:space="0" w:color="auto"/>
-            </w:tcBorders>
-          </w:tcPr>
-          <w:p>
-            <w:pPr>
-              <w:rPr>
-                <w:rFonts w:ascii="Verdana" w:hAnsi="Verdana"/>
-                <w:b/>
-                <w:sz w:val="20"/>
-                <w:szCs w:val="20"/>
-                <w:lang w:val="en-US"/>
-              </w:rPr>
-            </w:pPr>
-          </w:p>
-        </w:tc>
-        <w:tc>
-          <w:tcPr>
-            <w:tcW w:w="6473" w:type="dxa"/>
-            <w:tcBorders>
-              <w:top w:val="single" w:sz="4" w:space="0" w:color="auto"/>
-              <w:left w:val="single" w:sz="4" w:space="0" w:color="auto"/>
-              <w:bottom w:val="single" w:sz="4" w:space="0" w:color="auto"/>
-              <w:right w:val="single" w:sz="4" w:space="0" w:color="auto"/>
-            </w:tcBorders>
-          </w:tcPr>
-          <w:p>
-            <w:pPr>
-              <w:rPr>
-                <w:rFonts w:ascii="Verdana" w:hAnsi="Verdana"/>
-                <w:sz w:val="20"/>
-                <w:szCs w:val="20"/>
-              </w:rPr>
-            </w:pPr>
-          </w:p>
-        </w:tc>
-      </w:tr>
-      <w:tr>
-        <w:trPr>
-          <w:trHeight w:val="256"/>
-          <w:jc w:val="center"/>
-        </w:trPr>
-        <w:tc>
-          <w:tcPr>
-            <w:tcW w:w="744" w:type="dxa"/>
-            <w:tcBorders>
-              <w:top w:val="single" w:sz="4" w:space="0" w:color="auto"/>
-              <w:left w:val="single" w:sz="4" w:space="0" w:color="auto"/>
-              <w:bottom w:val="single" w:sz="4" w:space="0" w:color="auto"/>
-              <w:right w:val="single" w:sz="4" w:space="0" w:color="auto"/>
-            </w:tcBorders>
-          </w:tcPr>
-          <w:p>
-            <w:pPr>
-              <w:numPr>
-                <w:ilvl w:val="0"/>
-                <w:numId w:val="2"/>
-              </w:numPr>
-              <w:rPr>
-                <w:rFonts w:ascii="Verdana" w:hAnsi="Verdana"/>
-                <w:sz w:val="20"/>
-                <w:szCs w:val="20"/>
-              </w:rPr>
-            </w:pPr>
-          </w:p>
-        </w:tc>
-        <w:tc>
-          <w:tcPr>
-            <w:tcW w:w="3067" w:type="dxa"/>
-            <w:tcBorders>
-              <w:top w:val="single" w:sz="4" w:space="0" w:color="auto"/>
-              <w:left w:val="single" w:sz="4" w:space="0" w:color="auto"/>
-              <w:bottom w:val="single" w:sz="4" w:space="0" w:color="auto"/>
-              <w:right w:val="single" w:sz="4" w:space="0" w:color="auto"/>
-            </w:tcBorders>
-          </w:tcPr>
-          <w:p>
-            <w:pPr>
-              <w:rPr>
-                <w:rFonts w:ascii="Verdana" w:hAnsi="Verdana"/>
-                <w:sz w:val="20"/>
-                <w:szCs w:val="20"/>
-              </w:rPr>
-            </w:pPr>
-          </w:p>
-        </w:tc>
-        <w:tc>
-          <w:tcPr>
-            <w:tcW w:w="6473" w:type="dxa"/>
-            <w:tcBorders>
-              <w:top w:val="single" w:sz="4" w:space="0" w:color="auto"/>
-              <w:left w:val="single" w:sz="4" w:space="0" w:color="auto"/>
-              <w:bottom w:val="single" w:sz="4" w:space="0" w:color="auto"/>
-              <w:right w:val="single" w:sz="4" w:space="0" w:color="auto"/>
-            </w:tcBorders>
-          </w:tcPr>
-          <w:p>
-            <w:pPr>
-              <w:rPr>
-                <w:rFonts w:ascii="Verdana" w:hAnsi="Verdana"/>
-                <w:sz w:val="20"/>
-                <w:szCs w:val="20"/>
-              </w:rPr>
-            </w:pPr>
-          </w:p>
-        </w:tc>
-      </w:tr>
-    </w:tbl>
+            </w:trPr>
+            <w:tc>
+              <w:tcPr>
+                <w:tcW w:w="744" w:type="dxa"/>
+                <w:tcBorders>
+                  <w:top w:val="single" w:sz="4" w:space="0" w:color="auto"/>
+                  <w:left w:val="single" w:sz="4" w:space="0" w:color="auto"/>
+                  <w:bottom w:val="single" w:sz="4" w:space="0" w:color="auto"/>
+                  <w:right w:val="single" w:sz="4" w:space="0" w:color="auto"/>
+                </w:tcBorders>
+              </w:tcPr>
+              <w:p>
+                <w:pPr>
+                  <w:numPr>
+                    <w:ilvl w:val="0"/>
+                    <w:numId w:val="2"/>
+                  </w:numPr>
+                  <w:rPr>
+                    <w:rFonts w:ascii="Verdana" w:hAnsi="Verdana"/>
+                    <w:sz w:val="20"/>
+                    <w:szCs w:val="20"/>
+                  </w:rPr>
+                </w:pPr>
+              </w:p>
+            </w:tc>
+            <w:tc>
+              <w:tcPr>
+                <w:tcW w:w="3067" w:type="dxa"/>
+                <w:tcBorders>
+                  <w:top w:val="single" w:sz="4" w:space="0" w:color="auto"/>
+                  <w:left w:val="single" w:sz="4" w:space="0" w:color="auto"/>
+                  <w:bottom w:val="single" w:sz="4" w:space="0" w:color="auto"/>
+                  <w:right w:val="single" w:sz="4" w:space="0" w:color="auto"/>
+                </w:tcBorders>
+              </w:tcPr>
+              <w:p>
+                <w:pPr>
+                  <w:rPr>
+                    <w:rFonts w:ascii="Verdana" w:hAnsi="Verdana"/>
+                    <w:sz w:val="20"/>
+                    <w:szCs w:val="20"/>
+                  </w:rPr>
+                </w:pPr>
+                <w:r>
+                  <w:rPr>
+                    <w:rFonts w:ascii="Verdana" w:hAnsi="Verdana"/>
+                    <w:sz w:val="20"/>
+                    <w:szCs w:val="20"/>
+                  </w:rPr>
+                  <w:fldChar w:fldCharType="begin"/>
+                </w:r>
+                <w:r>
+                  <w:rPr>
+                    <w:rFonts w:ascii="Verdana" w:hAnsi="Verdana"/>
+                    <w:sz w:val="20"/>
+                    <w:szCs w:val="20"/>
+                  </w:rPr>
+                  <w:instrText xml:space="preserve"> MERGEFIELD  InfringementText </w:instrText>
+                </w:r>
+                <w:r>
+                  <w:rPr>
+                    <w:rFonts w:ascii="Verdana" w:hAnsi="Verdana"/>
+                    <w:sz w:val="20"/>
+                    <w:szCs w:val="20"/>
+                  </w:rPr>
+                  <w:fldChar w:fldCharType="separate"/>
+                </w:r>
+                <w:r>
+                  <w:rPr>
+                    <w:rFonts w:ascii="Verdana" w:hAnsi="Verdana"/>
+                    <w:noProof/>
+                    <w:sz w:val="20"/>
+                    <w:szCs w:val="20"/>
+                  </w:rPr>
+                  <w:t>«InfringementText»</w:t>
+                </w:r>
+                <w:r>
+                  <w:rPr>
+                    <w:rFonts w:ascii="Verdana" w:hAnsi="Verdana"/>
+                    <w:sz w:val="20"/>
+                    <w:szCs w:val="20"/>
+                  </w:rPr>
+                  <w:fldChar w:fldCharType="end"/>
+                </w:r>
+              </w:p>
+            </w:tc>
+            <w:tc>
+              <w:tcPr>
+                <w:tcW w:w="6473" w:type="dxa"/>
+                <w:tcBorders>
+                  <w:top w:val="single" w:sz="4" w:space="0" w:color="auto"/>
+                  <w:left w:val="single" w:sz="4" w:space="0" w:color="auto"/>
+                  <w:bottom w:val="single" w:sz="4" w:space="0" w:color="auto"/>
+                  <w:right w:val="single" w:sz="4" w:space="0" w:color="auto"/>
+                </w:tcBorders>
+              </w:tcPr>
+              <w:p>
+                <w:pPr>
+                  <w:rPr>
+                    <w:rFonts w:ascii="Verdana" w:hAnsi="Verdana"/>
+                    <w:sz w:val="20"/>
+                    <w:szCs w:val="20"/>
+                  </w:rPr>
+                </w:pPr>
+                <w:r>
+                  <w:rPr>
+                    <w:rFonts w:ascii="Verdana" w:hAnsi="Verdana"/>
+                    <w:sz w:val="20"/>
+                    <w:szCs w:val="20"/>
+                  </w:rPr>
+                  <w:fldChar w:fldCharType="begin"/>
+                </w:r>
+                <w:r>
+                  <w:rPr>
+                    <w:rFonts w:ascii="Verdana" w:hAnsi="Verdana"/>
+                    <w:sz w:val="20"/>
+                    <w:szCs w:val="20"/>
+                  </w:rPr>
+                  <w:instrText xml:space="preserve"> MERGEFIELD  ActionRequired </w:instrText>
+                </w:r>
+                <w:r>
+                  <w:rPr>
+                    <w:rFonts w:ascii="Verdana" w:hAnsi="Verdana"/>
+                    <w:sz w:val="20"/>
+                    <w:szCs w:val="20"/>
+                  </w:rPr>
+                  <w:fldChar w:fldCharType="separate"/>
+                </w:r>
+                <w:r>
+                  <w:rPr>
+                    <w:rFonts w:ascii="Verdana" w:hAnsi="Verdana"/>
+                    <w:noProof/>
+                    <w:sz w:val="20"/>
+                    <w:szCs w:val="20"/>
+                  </w:rPr>
+                  <w:t>«ActionRequired»</w:t>
+                </w:r>
+                <w:r>
+                  <w:rPr>
+                    <w:rFonts w:ascii="Verdana" w:hAnsi="Verdana"/>
+                    <w:sz w:val="20"/>
+                    <w:szCs w:val="20"/>
+                  </w:rPr>
+                  <w:fldChar w:fldCharType="end"/>
+                </w:r>
+              </w:p>
+            </w:tc>
+          </w:tr>
+        </w:tbl>
+        <w:p>
+          <w:pPr>
+            <w:pStyle w:val="Header"/>
+            <w:tabs>
+              <w:tab w:val="left" w:pos="0"/>
+            </w:tabs>
+            <w:rPr>
+              <w:rFonts w:ascii="Verdana" w:hAnsi="Verdana"/>
+              <w:b/>
+              <w:bCs/>
+              <w:sz w:val="20"/>
+              <w:szCs w:val="20"/>
+            </w:rPr>
+          </w:pPr>
+        </w:p>
+        <w:bookmarkStart w:id="0" w:name="_GoBack" w:displacedByCustomXml="next"/>
+        <w:bookmarkEnd w:id="0" w:displacedByCustomXml="next"/>
+      </w:sdtContent>
+    </w:sdt>
     <w:p>
       <w:pPr>
         <w:overflowPunct w:val="0"/>
@@ -1399,8 +1027,6 @@
         </w:rPr>
         <w:t>.</w:t>
       </w:r>
-      <w:bookmarkStart w:id="0" w:name="_GoBack"/>
-      <w:bookmarkEnd w:id="0"/>
     </w:p>
     <w:p>
       <w:pPr>
@@ -1599,8 +1225,8 @@
       </w:r>
     </w:p>
     <w:sectPr>
-      <w:footerReference w:type="default" r:id="rId8"/>
-      <w:footerReference w:type="first" r:id="rId9"/>
+      <w:footerReference w:type="default" r:id="rId10"/>
+      <w:footerReference w:type="first" r:id="rId11"/>
       <w:pgSz w:w="11907" w:h="16840" w:code="9"/>
       <w:pgMar w:top="1140" w:right="1134" w:bottom="1134" w:left="1134" w:header="720" w:footer="465" w:gutter="0"/>
       <w:paperSrc w:first="4"/>
@@ -1945,14 +1571,27 @@
     <w:r>
       <w:t xml:space="preserve"> of </w:t>
     </w:r>
-    <w:fldSimple w:instr=" NUMPAGES   \* MERGEFORMAT ">
-      <w:r>
-        <w:rPr>
-          <w:noProof/>
-        </w:rPr>
-        <w:t>1</w:t>
-      </w:r>
-    </w:fldSimple>
+    <w:r>
+      <w:fldChar w:fldCharType="begin"/>
+    </w:r>
+    <w:r>
+      <w:instrText xml:space="preserve"> NUMPAGES   \* MERGEFORMAT </w:instrText>
+    </w:r>
+    <w:r>
+      <w:fldChar w:fldCharType="separate"/>
+    </w:r>
+    <w:r>
+      <w:rPr>
+        <w:noProof/>
+      </w:rPr>
+      <w:t>1</w:t>
+    </w:r>
+    <w:r>
+      <w:rPr>
+        <w:noProof/>
+      </w:rPr>
+      <w:fldChar w:fldCharType="end"/>
+    </w:r>
   </w:p>
 </w:ftr>
 </file>
@@ -3828,7 +3467,620 @@
       <w:szCs w:val="20"/>
     </w:rPr>
   </w:style>
+  <w:style w:type="character" w:styleId="PlaceholderText">
+    <w:name w:val="Placeholder Text"/>
+    <w:basedOn w:val="DefaultParagraphFont"/>
+    <w:uiPriority w:val="99"/>
+    <w:semiHidden/>
+    <w:rsid w:val="002931C3"/>
+    <w:rPr>
+      <w:color w:val="808080"/>
+    </w:rPr>
+  </w:style>
 </w:styles>
+</file>
+
+<file path=word/glossary/document.xml><?xml version="1.0" encoding="utf-8"?>
+<w:glossaryDocument xmlns:wpc="http://schemas.microsoft.com/office/word/2010/wordprocessingCanvas" xmlns:mc="http://schemas.openxmlformats.org/markup-compatibility/2006" xmlns:o="urn:schemas-microsoft-com:office:office" xmlns:r="http://schemas.openxmlformats.org/officeDocument/2006/relationships" xmlns:m="http://schemas.openxmlformats.org/officeDocument/2006/math" xmlns:v="urn:schemas-microsoft-com:vml" xmlns:wp14="http://schemas.microsoft.com/office/word/2010/wordprocessingDrawing" xmlns:wp="http://schemas.openxmlformats.org/drawingml/2006/wordprocessingDrawing" xmlns:w10="urn:schemas-microsoft-com:office:word" xmlns:w="http://schemas.openxmlformats.org/wordprocessingml/2006/main" xmlns:w14="http://schemas.microsoft.com/office/word/2010/wordml" xmlns:w15="http://schemas.microsoft.com/office/word/2012/wordml" xmlns:wpg="http://schemas.microsoft.com/office/word/2010/wordprocessingGroup" xmlns:wpi="http://schemas.microsoft.com/office/word/2010/wordprocessingInk" xmlns:wne="http://schemas.microsoft.com/office/word/2006/wordml" xmlns:wps="http://schemas.microsoft.com/office/word/2010/wordprocessingShape" mc:Ignorable="w14 w15 wp14">
+  <w:docParts>
+    <w:docPart>
+      <w:docPartPr>
+        <w:name w:val="DefaultPlaceholder_1081868577"/>
+        <w:category>
+          <w:name w:val="General"/>
+          <w:gallery w:val="placeholder"/>
+        </w:category>
+        <w:types>
+          <w:type w:val="bbPlcHdr"/>
+        </w:types>
+        <w:behaviors>
+          <w:behavior w:val="content"/>
+        </w:behaviors>
+        <w:guid w:val="{82451478-C1CF-4922-BB4B-E0294F46A45B}"/>
+      </w:docPartPr>
+      <w:docPartBody>
+        <w:p>
+          <w:r>
+            <w:rPr>
+              <w:rStyle w:val="PlaceholderText"/>
+            </w:rPr>
+            <w:t>Choose a building block.</w:t>
+          </w:r>
+        </w:p>
+      </w:docPartBody>
+    </w:docPart>
+  </w:docParts>
+</w:glossaryDocument>
+</file>
+
+<file path=word/glossary/fontTable.xml><?xml version="1.0" encoding="utf-8"?>
+<w:fonts xmlns:mc="http://schemas.openxmlformats.org/markup-compatibility/2006" xmlns:r="http://schemas.openxmlformats.org/officeDocument/2006/relationships" xmlns:w="http://schemas.openxmlformats.org/wordprocessingml/2006/main" xmlns:w14="http://schemas.microsoft.com/office/word/2010/wordml" xmlns:w15="http://schemas.microsoft.com/office/word/2012/wordml" mc:Ignorable="w14 w15">
+  <w:font w:name="Times New Roman">
+    <w:panose1 w:val="02020603050405020304"/>
+    <w:charset w:val="00"/>
+    <w:family w:val="roman"/>
+    <w:pitch w:val="variable"/>
+    <w:sig w:usb0="E0002EFF" w:usb1="C0007843" w:usb2="00000009" w:usb3="00000000" w:csb0="000001FF" w:csb1="00000000"/>
+  </w:font>
+  <w:font w:name="Courier New">
+    <w:panose1 w:val="02070309020205020404"/>
+    <w:charset w:val="00"/>
+    <w:family w:val="modern"/>
+    <w:pitch w:val="fixed"/>
+    <w:sig w:usb0="E0002AFF" w:usb1="C0007843" w:usb2="00000009" w:usb3="00000000" w:csb0="000001FF" w:csb1="00000000"/>
+  </w:font>
+  <w:font w:name="Wingdings">
+    <w:panose1 w:val="05000000000000000000"/>
+    <w:charset w:val="02"/>
+    <w:family w:val="auto"/>
+    <w:pitch w:val="variable"/>
+    <w:sig w:usb0="00000000" w:usb1="10000000" w:usb2="00000000" w:usb3="00000000" w:csb0="80000000" w:csb1="00000000"/>
+  </w:font>
+  <w:font w:name="Symbol">
+    <w:panose1 w:val="05050102010706020507"/>
+    <w:charset w:val="02"/>
+    <w:family w:val="roman"/>
+    <w:pitch w:val="variable"/>
+    <w:sig w:usb0="00000000" w:usb1="10000000" w:usb2="00000000" w:usb3="00000000" w:csb0="80000000" w:csb1="00000000"/>
+  </w:font>
+  <w:font w:name="Frutiger 55 Roman">
+    <w:altName w:val="Times New Roman"/>
+    <w:charset w:val="00"/>
+    <w:family w:val="swiss"/>
+    <w:pitch w:val="variable"/>
+    <w:sig w:usb0="00000003" w:usb1="00000000" w:usb2="00000000" w:usb3="00000000" w:csb0="00000001" w:csb1="00000000"/>
+  </w:font>
+  <w:font w:name="Arial">
+    <w:panose1 w:val="020B0604020202020204"/>
+    <w:charset w:val="00"/>
+    <w:family w:val="swiss"/>
+    <w:pitch w:val="variable"/>
+    <w:sig w:usb0="E0002AFF" w:usb1="C0007843" w:usb2="00000009" w:usb3="00000000" w:csb0="000001FF" w:csb1="00000000"/>
+  </w:font>
+  <w:font w:name="Arial Unicode MS">
+    <w:panose1 w:val="020B0604020202020204"/>
+    <w:charset w:val="80"/>
+    <w:family w:val="swiss"/>
+    <w:pitch w:val="variable"/>
+    <w:sig w:usb0="F7FFAFFF" w:usb1="E9DFFFFF" w:usb2="0000003F" w:usb3="00000000" w:csb0="003F01FF" w:csb1="00000000"/>
+  </w:font>
+  <w:font w:name="Verdana">
+    <w:panose1 w:val="020B0604030504040204"/>
+    <w:charset w:val="00"/>
+    <w:family w:val="swiss"/>
+    <w:pitch w:val="variable"/>
+    <w:sig w:usb0="A10006FF" w:usb1="4000205B" w:usb2="00000010" w:usb3="00000000" w:csb0="0000019F" w:csb1="00000000"/>
+  </w:font>
+  <w:font w:name="Tahoma">
+    <w:panose1 w:val="020B0604030504040204"/>
+    <w:charset w:val="00"/>
+    <w:family w:val="swiss"/>
+    <w:pitch w:val="variable"/>
+    <w:sig w:usb0="E1002EFF" w:usb1="C000605B" w:usb2="00000029" w:usb3="00000000" w:csb0="000101FF" w:csb1="00000000"/>
+  </w:font>
+  <w:font w:name="Calibri">
+    <w:panose1 w:val="020F0502020204030204"/>
+    <w:charset w:val="00"/>
+    <w:family w:val="swiss"/>
+    <w:pitch w:val="variable"/>
+    <w:sig w:usb0="E00002FF" w:usb1="4000ACFF" w:usb2="00000001" w:usb3="00000000" w:csb0="0000019F" w:csb1="00000000"/>
+  </w:font>
+  <w:font w:name="Cambria">
+    <w:panose1 w:val="02040503050406030204"/>
+    <w:charset w:val="00"/>
+    <w:family w:val="roman"/>
+    <w:pitch w:val="variable"/>
+    <w:sig w:usb0="E00002FF" w:usb1="400004FF" w:usb2="00000000" w:usb3="00000000" w:csb0="0000019F" w:csb1="00000000"/>
+  </w:font>
+  <w:font w:name="Calibri Light">
+    <w:panose1 w:val="020F0302020204030204"/>
+    <w:charset w:val="00"/>
+    <w:family w:val="swiss"/>
+    <w:pitch w:val="variable"/>
+    <w:sig w:usb0="A00002EF" w:usb1="4000207B" w:usb2="00000000" w:usb3="00000000" w:csb0="0000019F" w:csb1="00000000"/>
+  </w:font>
+</w:fonts>
+</file>
+
+<file path=word/glossary/settings.xml><?xml version="1.0" encoding="utf-8"?>
+<w:settings xmlns:mc="http://schemas.openxmlformats.org/markup-compatibility/2006" xmlns:o="urn:schemas-microsoft-com:office:office" xmlns:r="http://schemas.openxmlformats.org/officeDocument/2006/relationships" xmlns:m="http://schemas.openxmlformats.org/officeDocument/2006/math" xmlns:v="urn:schemas-microsoft-com:vml" xmlns:w10="urn:schemas-microsoft-com:office:word" xmlns:w="http://schemas.openxmlformats.org/wordprocessingml/2006/main" xmlns:w14="http://schemas.microsoft.com/office/word/2010/wordml" xmlns:w15="http://schemas.microsoft.com/office/word/2012/wordml" xmlns:sl="http://schemas.openxmlformats.org/schemaLibrary/2006/main" mc:Ignorable="w14 w15">
+  <w:view w:val="normal"/>
+  <w:defaultTabStop w:val="720"/>
+  <w:characterSpacingControl w:val="doNotCompress"/>
+  <w:compat>
+    <w:useFELayout/>
+    <w:compatSetting w:name="compatibilityMode" w:uri="http://schemas.microsoft.com/office/word" w:val="15"/>
+    <w:compatSetting w:name="overrideTableStyleFontSizeAndJustification" w:uri="http://schemas.microsoft.com/office/word" w:val="1"/>
+    <w:compatSetting w:name="enableOpenTypeFeatures" w:uri="http://schemas.microsoft.com/office/word" w:val="1"/>
+    <w:compatSetting w:name="doNotFlipMirrorIndents" w:uri="http://schemas.microsoft.com/office/word" w:val="1"/>
+    <w:compatSetting w:name="differentiateMultirowTableHeaders" w:uri="http://schemas.microsoft.com/office/word" w:val="1"/>
+  </w:compat>
+  <w:rsids>
+    <w:rsidRoot w:val="00FA3529"/>
+    <w:rsid w:val="00043D0A"/>
+    <w:rsid w:val="00E00E16"/>
+    <w:rsid w:val="00FA3529"/>
+  </w:rsids>
+  <m:mathPr>
+    <m:mathFont m:val="Cambria Math"/>
+    <m:brkBin m:val="before"/>
+    <m:brkBinSub m:val="--"/>
+    <m:smallFrac m:val="0"/>
+    <m:dispDef/>
+    <m:lMargin m:val="0"/>
+    <m:rMargin m:val="0"/>
+    <m:defJc m:val="centerGroup"/>
+    <m:wrapIndent m:val="1440"/>
+    <m:intLim m:val="subSup"/>
+    <m:naryLim m:val="undOvr"/>
+  </m:mathPr>
+  <w:themeFontLang w:val="en-GB"/>
+  <w:clrSchemeMapping w:bg1="light1" w:t1="dark1" w:bg2="light2" w:t2="dark2" w:accent1="accent1" w:accent2="accent2" w:accent3="accent3" w:accent4="accent4" w:accent5="accent5" w:accent6="accent6" w:hyperlink="hyperlink" w:followedHyperlink="followedHyperlink"/>
+  <w:decimalSymbol w:val="."/>
+  <w:listSeparator w:val=","/>
+  <w15:chartTrackingRefBased/>
+</w:settings>
+</file>
+
+<file path=word/glossary/styles.xml><?xml version="1.0" encoding="utf-8"?>
+<w:styles xmlns:mc="http://schemas.openxmlformats.org/markup-compatibility/2006" xmlns:r="http://schemas.openxmlformats.org/officeDocument/2006/relationships" xmlns:w="http://schemas.openxmlformats.org/wordprocessingml/2006/main" xmlns:w14="http://schemas.microsoft.com/office/word/2010/wordml" xmlns:w15="http://schemas.microsoft.com/office/word/2012/wordml" mc:Ignorable="w14 w15">
+  <w:docDefaults>
+    <w:rPrDefault>
+      <w:rPr>
+        <w:rFonts w:asciiTheme="minorHAnsi" w:eastAsiaTheme="minorEastAsia" w:hAnsiTheme="minorHAnsi" w:cstheme="minorBidi"/>
+        <w:sz w:val="22"/>
+        <w:szCs w:val="22"/>
+        <w:lang w:val="en-GB" w:eastAsia="en-GB" w:bidi="ar-SA"/>
+      </w:rPr>
+    </w:rPrDefault>
+    <w:pPrDefault>
+      <w:pPr>
+        <w:spacing w:after="160" w:line="259" w:lineRule="auto"/>
+      </w:pPr>
+    </w:pPrDefault>
+  </w:docDefaults>
+  <w:latentStyles w:defLockedState="0" w:defUIPriority="99" w:defSemiHidden="0" w:defUnhideWhenUsed="0" w:defQFormat="0" w:count="371">
+    <w:lsdException w:name="Normal" w:uiPriority="0" w:qFormat="1"/>
+    <w:lsdException w:name="heading 1" w:uiPriority="9" w:qFormat="1"/>
+    <w:lsdException w:name="heading 2" w:semiHidden="1" w:uiPriority="9" w:unhideWhenUsed="1" w:qFormat="1"/>
+    <w:lsdException w:name="heading 3" w:semiHidden="1" w:uiPriority="9" w:unhideWhenUsed="1" w:qFormat="1"/>
+    <w:lsdException w:name="heading 4" w:semiHidden="1" w:uiPriority="9" w:unhideWhenUsed="1" w:qFormat="1"/>
+    <w:lsdException w:name="heading 5" w:semiHidden="1" w:uiPriority="9" w:unhideWhenUsed="1" w:qFormat="1"/>
+    <w:lsdException w:name="heading 6" w:semiHidden="1" w:uiPriority="9" w:unhideWhenUsed="1" w:qFormat="1"/>
+    <w:lsdException w:name="heading 7" w:semiHidden="1" w:uiPriority="9" w:unhideWhenUsed="1" w:qFormat="1"/>
+    <w:lsdException w:name="heading 8" w:semiHidden="1" w:uiPriority="9" w:unhideWhenUsed="1" w:qFormat="1"/>
+    <w:lsdException w:name="heading 9" w:semiHidden="1" w:uiPriority="9" w:unhideWhenUsed="1" w:qFormat="1"/>
+    <w:lsdException w:name="index 1" w:semiHidden="1" w:unhideWhenUsed="1"/>
+    <w:lsdException w:name="index 2" w:semiHidden="1" w:unhideWhenUsed="1"/>
+    <w:lsdException w:name="index 3" w:semiHidden="1" w:unhideWhenUsed="1"/>
+    <w:lsdException w:name="index 4" w:semiHidden="1" w:unhideWhenUsed="1"/>
+    <w:lsdException w:name="index 5" w:semiHidden="1" w:unhideWhenUsed="1"/>
+    <w:lsdException w:name="index 6" w:semiHidden="1" w:unhideWhenUsed="1"/>
+    <w:lsdException w:name="index 7" w:semiHidden="1" w:unhideWhenUsed="1"/>
+    <w:lsdException w:name="index 8" w:semiHidden="1" w:unhideWhenUsed="1"/>
+    <w:lsdException w:name="index 9" w:semiHidden="1" w:unhideWhenUsed="1"/>
+    <w:lsdException w:name="toc 1" w:semiHidden="1" w:uiPriority="39" w:unhideWhenUsed="1"/>
+    <w:lsdException w:name="toc 2" w:semiHidden="1" w:uiPriority="39" w:unhideWhenUsed="1"/>
+    <w:lsdException w:name="toc 3" w:semiHidden="1" w:uiPriority="39" w:unhideWhenUsed="1"/>
+    <w:lsdException w:name="toc 4" w:semiHidden="1" w:uiPriority="39" w:unhideWhenUsed="1"/>
+    <w:lsdException w:name="toc 5" w:semiHidden="1" w:uiPriority="39" w:unhideWhenUsed="1"/>
+    <w:lsdException w:name="toc 6" w:semiHidden="1" w:uiPriority="39" w:unhideWhenUsed="1"/>
+    <w:lsdException w:name="toc 7" w:semiHidden="1" w:uiPriority="39" w:unhideWhenUsed="1"/>
+    <w:lsdException w:name="toc 8" w:semiHidden="1" w:uiPriority="39" w:unhideWhenUsed="1"/>
+    <w:lsdException w:name="toc 9" w:semiHidden="1" w:uiPriority="39" w:unhideWhenUsed="1"/>
+    <w:lsdException w:name="Normal Indent" w:semiHidden="1" w:unhideWhenUsed="1"/>
+    <w:lsdException w:name="footnote text" w:semiHidden="1" w:unhideWhenUsed="1"/>
+    <w:lsdException w:name="annotation text" w:semiHidden="1" w:unhideWhenUsed="1"/>
+    <w:lsdException w:name="header" w:semiHidden="1" w:unhideWhenUsed="1"/>
+    <w:lsdException w:name="footer" w:semiHidden="1" w:unhideWhenUsed="1"/>
+    <w:lsdException w:name="index heading" w:semiHidden="1" w:unhideWhenUsed="1"/>
+    <w:lsdException w:name="caption" w:semiHidden="1" w:uiPriority="35" w:unhideWhenUsed="1" w:qFormat="1"/>
+    <w:lsdException w:name="table of figures" w:semiHidden="1" w:unhideWhenUsed="1"/>
+    <w:lsdException w:name="envelope address" w:semiHidden="1" w:unhideWhenUsed="1"/>
+    <w:lsdException w:name="envelope return" w:semiHidden="1" w:unhideWhenUsed="1"/>
+    <w:lsdException w:name="footnote reference" w:semiHidden="1" w:unhideWhenUsed="1"/>
+    <w:lsdException w:name="annotation reference" w:semiHidden="1" w:unhideWhenUsed="1"/>
+    <w:lsdException w:name="line number" w:semiHidden="1" w:unhideWhenUsed="1"/>
+    <w:lsdException w:name="page number" w:semiHidden="1" w:unhideWhenUsed="1"/>
+    <w:lsdException w:name="endnote reference" w:semiHidden="1" w:unhideWhenUsed="1"/>
+    <w:lsdException w:name="endnote text" w:semiHidden="1" w:unhideWhenUsed="1"/>
+    <w:lsdException w:name="table of authorities" w:semiHidden="1" w:unhideWhenUsed="1"/>
+    <w:lsdException w:name="macro" w:semiHidden="1" w:unhideWhenUsed="1"/>
+    <w:lsdException w:name="toa heading" w:semiHidden="1" w:unhideWhenUsed="1"/>
+    <w:lsdException w:name="List" w:semiHidden="1" w:unhideWhenUsed="1"/>
+    <w:lsdException w:name="List Bullet" w:semiHidden="1" w:unhideWhenUsed="1"/>
+    <w:lsdException w:name="List Number" w:semiHidden="1" w:unhideWhenUsed="1"/>
+    <w:lsdException w:name="List 2" w:semiHidden="1" w:unhideWhenUsed="1"/>
+    <w:lsdException w:name="List 3" w:semiHidden="1" w:unhideWhenUsed="1"/>
+    <w:lsdException w:name="List 4" w:semiHidden="1" w:unhideWhenUsed="1"/>
+    <w:lsdException w:name="List 5" w:semiHidden="1" w:unhideWhenUsed="1"/>
+    <w:lsdException w:name="List Bullet 2" w:semiHidden="1" w:unhideWhenUsed="1"/>
+    <w:lsdException w:name="List Bullet 3" w:semiHidden="1" w:unhideWhenUsed="1"/>
+    <w:lsdException w:name="List Bullet 4" w:semiHidden="1" w:unhideWhenUsed="1"/>
+    <w:lsdException w:name="List Bullet 5" w:semiHidden="1" w:unhideWhenUsed="1"/>
+    <w:lsdException w:name="List Number 2" w:semiHidden="1" w:unhideWhenUsed="1"/>
+    <w:lsdException w:name="List Number 3" w:semiHidden="1" w:unhideWhenUsed="1"/>
+    <w:lsdException w:name="List Number 4" w:semiHidden="1" w:unhideWhenUsed="1"/>
+    <w:lsdException w:name="List Number 5" w:semiHidden="1" w:unhideWhenUsed="1"/>
+    <w:lsdException w:name="Title" w:uiPriority="10" w:qFormat="1"/>
+    <w:lsdException w:name="Closing" w:semiHidden="1" w:unhideWhenUsed="1"/>
+    <w:lsdException w:name="Signature" w:semiHidden="1" w:unhideWhenUsed="1"/>
+    <w:lsdException w:name="Default Paragraph Font" w:semiHidden="1" w:uiPriority="1" w:unhideWhenUsed="1"/>
+    <w:lsdException w:name="Body Text" w:semiHidden="1" w:unhideWhenUsed="1"/>
+    <w:lsdException w:name="Body Text Indent" w:semiHidden="1" w:unhideWhenUsed="1"/>
+    <w:lsdException w:name="List Continue" w:semiHidden="1" w:unhideWhenUsed="1"/>
+    <w:lsdException w:name="List Continue 2" w:semiHidden="1" w:unhideWhenUsed="1"/>
+    <w:lsdException w:name="List Continue 3" w:semiHidden="1" w:unhideWhenUsed="1"/>
+    <w:lsdException w:name="List Continue 4" w:semiHidden="1" w:unhideWhenUsed="1"/>
+    <w:lsdException w:name="List Continue 5" w:semiHidden="1" w:unhideWhenUsed="1"/>
+    <w:lsdException w:name="Message Header" w:semiHidden="1" w:unhideWhenUsed="1"/>
+    <w:lsdException w:name="Subtitle" w:uiPriority="11" w:qFormat="1"/>
+    <w:lsdException w:name="Salutation" w:semiHidden="1" w:unhideWhenUsed="1"/>
+    <w:lsdException w:name="Date" w:semiHidden="1" w:unhideWhenUsed="1"/>
+    <w:lsdException w:name="Body Text First Indent" w:semiHidden="1" w:unhideWhenUsed="1"/>
+    <w:lsdException w:name="Body Text First Indent 2" w:semiHidden="1" w:unhideWhenUsed="1"/>
+    <w:lsdException w:name="Note Heading" w:semiHidden="1" w:unhideWhenUsed="1"/>
+    <w:lsdException w:name="Body Text 2" w:semiHidden="1" w:unhideWhenUsed="1"/>
+    <w:lsdException w:name="Body Text 3" w:semiHidden="1" w:unhideWhenUsed="1"/>
+    <w:lsdException w:name="Body Text Indent 2" w:semiHidden="1" w:unhideWhenUsed="1"/>
+    <w:lsdException w:name="Body Text Indent 3" w:semiHidden="1" w:unhideWhenUsed="1"/>
+    <w:lsdException w:name="Block Text" w:semiHidden="1" w:unhideWhenUsed="1"/>
+    <w:lsdException w:name="Hyperlink" w:semiHidden="1" w:unhideWhenUsed="1"/>
+    <w:lsdException w:name="FollowedHyperlink" w:semiHidden="1" w:unhideWhenUsed="1"/>
+    <w:lsdException w:name="Strong" w:uiPriority="22" w:qFormat="1"/>
+    <w:lsdException w:name="Emphasis" w:uiPriority="20" w:qFormat="1"/>
+    <w:lsdException w:name="Document Map" w:semiHidden="1" w:unhideWhenUsed="1"/>
+    <w:lsdException w:name="Plain Text" w:semiHidden="1" w:unhideWhenUsed="1"/>
+    <w:lsdException w:name="E-mail Signature" w:semiHidden="1" w:unhideWhenUsed="1"/>
+    <w:lsdException w:name="HTML Top of Form" w:semiHidden="1" w:unhideWhenUsed="1"/>
+    <w:lsdException w:name="HTML Bottom of Form" w:semiHidden="1" w:unhideWhenUsed="1"/>
+    <w:lsdException w:name="Normal (Web)" w:semiHidden="1" w:unhideWhenUsed="1"/>
+    <w:lsdException w:name="HTML Acronym" w:semiHidden="1" w:unhideWhenUsed="1"/>
+    <w:lsdException w:name="HTML Address" w:semiHidden="1" w:unhideWhenUsed="1"/>
+    <w:lsdException w:name="HTML Cite" w:semiHidden="1" w:unhideWhenUsed="1"/>
+    <w:lsdException w:name="HTML Code" w:semiHidden="1" w:unhideWhenUsed="1"/>
+    <w:lsdException w:name="HTML Definition" w:semiHidden="1" w:unhideWhenUsed="1"/>
+    <w:lsdException w:name="HTML Keyboard" w:semiHidden="1" w:unhideWhenUsed="1"/>
+    <w:lsdException w:name="HTML Preformatted" w:semiHidden="1" w:unhideWhenUsed="1"/>
+    <w:lsdException w:name="HTML Sample" w:semiHidden="1" w:unhideWhenUsed="1"/>
+    <w:lsdException w:name="HTML Typewriter" w:semiHidden="1" w:unhideWhenUsed="1"/>
+    <w:lsdException w:name="HTML Variable" w:semiHidden="1" w:unhideWhenUsed="1"/>
+    <w:lsdException w:name="Normal Table" w:semiHidden="1" w:unhideWhenUsed="1"/>
+    <w:lsdException w:name="annotation subject" w:semiHidden="1" w:unhideWhenUsed="1"/>
+    <w:lsdException w:name="No List" w:semiHidden="1" w:unhideWhenUsed="1"/>
+    <w:lsdException w:name="Outline List 1" w:semiHidden="1" w:unhideWhenUsed="1"/>
+    <w:lsdException w:name="Outline List 2" w:semiHidden="1" w:unhideWhenUsed="1"/>
+    <w:lsdException w:name="Outline List 3" w:semiHidden="1" w:unhideWhenUsed="1"/>
+    <w:lsdException w:name="Table Simple 1" w:semiHidden="1" w:unhideWhenUsed="1"/>
+    <w:lsdException w:name="Table Simple 2" w:semiHidden="1" w:unhideWhenUsed="1"/>
+    <w:lsdException w:name="Table Simple 3" w:semiHidden="1" w:unhideWhenUsed="1"/>
+    <w:lsdException w:name="Table Classic 1" w:semiHidden="1" w:unhideWhenUsed="1"/>
+    <w:lsdException w:name="Table Classic 2" w:semiHidden="1" w:unhideWhenUsed="1"/>
+    <w:lsdException w:name="Table Classic 3" w:semiHidden="1" w:unhideWhenUsed="1"/>
+    <w:lsdException w:name="Table Classic 4" w:semiHidden="1" w:unhideWhenUsed="1"/>
+    <w:lsdException w:name="Table Colorful 1" w:semiHidden="1" w:unhideWhenUsed="1"/>
+    <w:lsdException w:name="Table Colorful 2" w:semiHidden="1" w:unhideWhenUsed="1"/>
+    <w:lsdException w:name="Table Colorful 3" w:semiHidden="1" w:unhideWhenUsed="1"/>
+    <w:lsdException w:name="Table Columns 1" w:semiHidden="1" w:unhideWhenUsed="1"/>
+    <w:lsdException w:name="Table Columns 2" w:semiHidden="1" w:unhideWhenUsed="1"/>
+    <w:lsdException w:name="Table Columns 3" w:semiHidden="1" w:unhideWhenUsed="1"/>
+    <w:lsdException w:name="Table Columns 4" w:semiHidden="1" w:unhideWhenUsed="1"/>
+    <w:lsdException w:name="Table Columns 5" w:semiHidden="1" w:unhideWhenUsed="1"/>
+    <w:lsdException w:name="Table Grid 1" w:semiHidden="1" w:unhideWhenUsed="1"/>
+    <w:lsdException w:name="Table Grid 2" w:semiHidden="1" w:unhideWhenUsed="1"/>
+    <w:lsdException w:name="Table Grid 3" w:semiHidden="1" w:unhideWhenUsed="1"/>
+    <w:lsdException w:name="Table Grid 4" w:semiHidden="1" w:unhideWhenUsed="1"/>
+    <w:lsdException w:name="Table Grid 5" w:semiHidden="1" w:unhideWhenUsed="1"/>
+    <w:lsdException w:name="Table Grid 6" w:semiHidden="1" w:unhideWhenUsed="1"/>
+    <w:lsdException w:name="Table Grid 7" w:semiHidden="1" w:unhideWhenUsed="1"/>
+    <w:lsdException w:name="Table Grid 8" w:semiHidden="1" w:unhideWhenUsed="1"/>
+    <w:lsdException w:name="Table List 1" w:semiHidden="1" w:unhideWhenUsed="1"/>
+    <w:lsdException w:name="Table List 2" w:semiHidden="1" w:unhideWhenUsed="1"/>
+    <w:lsdException w:name="Table List 3" w:semiHidden="1" w:unhideWhenUsed="1"/>
+    <w:lsdException w:name="Table List 4" w:semiHidden="1" w:unhideWhenUsed="1"/>
+    <w:lsdException w:name="Table List 5" w:semiHidden="1" w:unhideWhenUsed="1"/>
+    <w:lsdException w:name="Table List 6" w:semiHidden="1" w:unhideWhenUsed="1"/>
+    <w:lsdException w:name="Table List 7" w:semiHidden="1" w:unhideWhenUsed="1"/>
+    <w:lsdException w:name="Table List 8" w:semiHidden="1" w:unhideWhenUsed="1"/>
+    <w:lsdException w:name="Table 3D effects 1" w:semiHidden="1" w:unhideWhenUsed="1"/>
+    <w:lsdException w:name="Table 3D effects 2" w:semiHidden="1" w:unhideWhenUsed="1"/>
+    <w:lsdException w:name="Table 3D effects 3" w:semiHidden="1" w:unhideWhenUsed="1"/>
+    <w:lsdException w:name="Table Contemporary" w:semiHidden="1" w:unhideWhenUsed="1"/>
+    <w:lsdException w:name="Table Elegant" w:semiHidden="1" w:unhideWhenUsed="1"/>
+    <w:lsdException w:name="Table Professional" w:semiHidden="1" w:unhideWhenUsed="1"/>
+    <w:lsdException w:name="Table Subtle 1" w:semiHidden="1" w:unhideWhenUsed="1"/>
+    <w:lsdException w:name="Table Subtle 2" w:semiHidden="1" w:unhideWhenUsed="1"/>
+    <w:lsdException w:name="Table Web 1" w:semiHidden="1" w:unhideWhenUsed="1"/>
+    <w:lsdException w:name="Table Web 2" w:semiHidden="1" w:unhideWhenUsed="1"/>
+    <w:lsdException w:name="Table Web 3" w:semiHidden="1" w:unhideWhenUsed="1"/>
+    <w:lsdException w:name="Balloon Text" w:semiHidden="1" w:unhideWhenUsed="1"/>
+    <w:lsdException w:name="Table Grid" w:uiPriority="39"/>
+    <w:lsdException w:name="Table Theme" w:semiHidden="1" w:unhideWhenUsed="1"/>
+    <w:lsdException w:name="Placeholder Text" w:semiHidden="1"/>
+    <w:lsdException w:name="No Spacing" w:uiPriority="1" w:qFormat="1"/>
+    <w:lsdException w:name="Light Shading" w:uiPriority="60"/>
+    <w:lsdException w:name="Light List" w:uiPriority="61"/>
+    <w:lsdException w:name="Light Grid" w:uiPriority="62"/>
+    <w:lsdException w:name="Medium Shading 1" w:uiPriority="63"/>
+    <w:lsdException w:name="Medium Shading 2" w:uiPriority="64"/>
+    <w:lsdException w:name="Medium List 1" w:uiPriority="65"/>
+    <w:lsdException w:name="Medium List 2" w:uiPriority="66"/>
+    <w:lsdException w:name="Medium Grid 1" w:uiPriority="67"/>
+    <w:lsdException w:name="Medium Grid 2" w:uiPriority="68"/>
+    <w:lsdException w:name="Medium Grid 3" w:uiPriority="69"/>
+    <w:lsdException w:name="Dark List" w:uiPriority="70"/>
+    <w:lsdException w:name="Colorful Shading" w:uiPriority="71"/>
+    <w:lsdException w:name="Colorful List" w:uiPriority="72"/>
+    <w:lsdException w:name="Colorful Grid" w:uiPriority="73"/>
+    <w:lsdException w:name="Light Shading Accent 1" w:uiPriority="60"/>
+    <w:lsdException w:name="Light List Accent 1" w:uiPriority="61"/>
+    <w:lsdException w:name="Light Grid Accent 1" w:uiPriority="62"/>
+    <w:lsdException w:name="Medium Shading 1 Accent 1" w:uiPriority="63"/>
+    <w:lsdException w:name="Medium Shading 2 Accent 1" w:uiPriority="64"/>
+    <w:lsdException w:name="Medium List 1 Accent 1" w:uiPriority="65"/>
+    <w:lsdException w:name="Revision" w:semiHidden="1"/>
+    <w:lsdException w:name="List Paragraph" w:uiPriority="34" w:qFormat="1"/>
+    <w:lsdException w:name="Quote" w:uiPriority="29" w:qFormat="1"/>
+    <w:lsdException w:name="Intense Quote" w:uiPriority="30" w:qFormat="1"/>
+    <w:lsdException w:name="Medium List 2 Accent 1" w:uiPriority="66"/>
+    <w:lsdException w:name="Medium Grid 1 Accent 1" w:uiPriority="67"/>
+    <w:lsdException w:name="Medium Grid 2 Accent 1" w:uiPriority="68"/>
+    <w:lsdException w:name="Medium Grid 3 Accent 1" w:uiPriority="69"/>
+    <w:lsdException w:name="Dark List Accent 1" w:uiPriority="70"/>
+    <w:lsdException w:name="Colorful Shading Accent 1" w:uiPriority="71"/>
+    <w:lsdException w:name="Colorful List Accent 1" w:uiPriority="72"/>
+    <w:lsdException w:name="Colorful Grid Accent 1" w:uiPriority="73"/>
+    <w:lsdException w:name="Light Shading Accent 2" w:uiPriority="60"/>
+    <w:lsdException w:name="Light List Accent 2" w:uiPriority="61"/>
+    <w:lsdException w:name="Light Grid Accent 2" w:uiPriority="62"/>
+    <w:lsdException w:name="Medium Shading 1 Accent 2" w:uiPriority="63"/>
+    <w:lsdException w:name="Medium Shading 2 Accent 2" w:uiPriority="64"/>
+    <w:lsdException w:name="Medium List 1 Accent 2" w:uiPriority="65"/>
+    <w:lsdException w:name="Medium List 2 Accent 2" w:uiPriority="66"/>
+    <w:lsdException w:name="Medium Grid 1 Accent 2" w:uiPriority="67"/>
+    <w:lsdException w:name="Medium Grid 2 Accent 2" w:uiPriority="68"/>
+    <w:lsdException w:name="Medium Grid 3 Accent 2" w:uiPriority="69"/>
+    <w:lsdException w:name="Dark List Accent 2" w:uiPriority="70"/>
+    <w:lsdException w:name="Colorful Shading Accent 2" w:uiPriority="71"/>
+    <w:lsdException w:name="Colorful List Accent 2" w:uiPriority="72"/>
+    <w:lsdException w:name="Colorful Grid Accent 2" w:uiPriority="73"/>
+    <w:lsdException w:name="Light Shading Accent 3" w:uiPriority="60"/>
+    <w:lsdException w:name="Light List Accent 3" w:uiPriority="61"/>
+    <w:lsdException w:name="Light Grid Accent 3" w:uiPriority="62"/>
+    <w:lsdException w:name="Medium Shading 1 Accent 3" w:uiPriority="63"/>
+    <w:lsdException w:name="Medium Shading 2 Accent 3" w:uiPriority="64"/>
+    <w:lsdException w:name="Medium List 1 Accent 3" w:uiPriority="65"/>
+    <w:lsdException w:name="Medium List 2 Accent 3" w:uiPriority="66"/>
+    <w:lsdException w:name="Medium Grid 1 Accent 3" w:uiPriority="67"/>
+    <w:lsdException w:name="Medium Grid 2 Accent 3" w:uiPriority="68"/>
+    <w:lsdException w:name="Medium Grid 3 Accent 3" w:uiPriority="69"/>
+    <w:lsdException w:name="Dark List Accent 3" w:uiPriority="70"/>
+    <w:lsdException w:name="Colorful Shading Accent 3" w:uiPriority="71"/>
+    <w:lsdException w:name="Colorful List Accent 3" w:uiPriority="72"/>
+    <w:lsdException w:name="Colorful Grid Accent 3" w:uiPriority="73"/>
+    <w:lsdException w:name="Light Shading Accent 4" w:uiPriority="60"/>
+    <w:lsdException w:name="Light List Accent 4" w:uiPriority="61"/>
+    <w:lsdException w:name="Light Grid Accent 4" w:uiPriority="62"/>
+    <w:lsdException w:name="Medium Shading 1 Accent 4" w:uiPriority="63"/>
+    <w:lsdException w:name="Medium Shading 2 Accent 4" w:uiPriority="64"/>
+    <w:lsdException w:name="Medium List 1 Accent 4" w:uiPriority="65"/>
+    <w:lsdException w:name="Medium List 2 Accent 4" w:uiPriority="66"/>
+    <w:lsdException w:name="Medium Grid 1 Accent 4" w:uiPriority="67"/>
+    <w:lsdException w:name="Medium Grid 2 Accent 4" w:uiPriority="68"/>
+    <w:lsdException w:name="Medium Grid 3 Accent 4" w:uiPriority="69"/>
+    <w:lsdException w:name="Dark List Accent 4" w:uiPriority="70"/>
+    <w:lsdException w:name="Colorful Shading Accent 4" w:uiPriority="71"/>
+    <w:lsdException w:name="Colorful List Accent 4" w:uiPriority="72"/>
+    <w:lsdException w:name="Colorful Grid Accent 4" w:uiPriority="73"/>
+    <w:lsdException w:name="Light Shading Accent 5" w:uiPriority="60"/>
+    <w:lsdException w:name="Light List Accent 5" w:uiPriority="61"/>
+    <w:lsdException w:name="Light Grid Accent 5" w:uiPriority="62"/>
+    <w:lsdException w:name="Medium Shading 1 Accent 5" w:uiPriority="63"/>
+    <w:lsdException w:name="Medium Shading 2 Accent 5" w:uiPriority="64"/>
+    <w:lsdException w:name="Medium List 1 Accent 5" w:uiPriority="65"/>
+    <w:lsdException w:name="Medium List 2 Accent 5" w:uiPriority="66"/>
+    <w:lsdException w:name="Medium Grid 1 Accent 5" w:uiPriority="67"/>
+    <w:lsdException w:name="Medium Grid 2 Accent 5" w:uiPriority="68"/>
+    <w:lsdException w:name="Medium Grid 3 Accent 5" w:uiPriority="69"/>
+    <w:lsdException w:name="Dark List Accent 5" w:uiPriority="70"/>
+    <w:lsdException w:name="Colorful Shading Accent 5" w:uiPriority="71"/>
+    <w:lsdException w:name="Colorful List Accent 5" w:uiPriority="72"/>
+    <w:lsdException w:name="Colorful Grid Accent 5" w:uiPriority="73"/>
+    <w:lsdException w:name="Light Shading Accent 6" w:uiPriority="60"/>
+    <w:lsdException w:name="Light List Accent 6" w:uiPriority="61"/>
+    <w:lsdException w:name="Light Grid Accent 6" w:uiPriority="62"/>
+    <w:lsdException w:name="Medium Shading 1 Accent 6" w:uiPriority="63"/>
+    <w:lsdException w:name="Medium Shading 2 Accent 6" w:uiPriority="64"/>
+    <w:lsdException w:name="Medium List 1 Accent 6" w:uiPriority="65"/>
+    <w:lsdException w:name="Medium List 2 Accent 6" w:uiPriority="66"/>
+    <w:lsdException w:name="Medium Grid 1 Accent 6" w:uiPriority="67"/>
+    <w:lsdException w:name="Medium Grid 2 Accent 6" w:uiPriority="68"/>
+    <w:lsdException w:name="Medium Grid 3 Accent 6" w:uiPriority="69"/>
+    <w:lsdException w:name="Dark List Accent 6" w:uiPriority="70"/>
+    <w:lsdException w:name="Colorful Shading Accent 6" w:uiPriority="71"/>
+    <w:lsdException w:name="Colorful List Accent 6" w:uiPriority="72"/>
+    <w:lsdException w:name="Colorful Grid Accent 6" w:uiPriority="73"/>
+    <w:lsdException w:name="Subtle Emphasis" w:uiPriority="19" w:qFormat="1"/>
+    <w:lsdException w:name="Intense Emphasis" w:uiPriority="21" w:qFormat="1"/>
+    <w:lsdException w:name="Subtle Reference" w:uiPriority="31" w:qFormat="1"/>
+    <w:lsdException w:name="Intense Reference" w:uiPriority="32" w:qFormat="1"/>
+    <w:lsdException w:name="Book Title" w:uiPriority="33" w:qFormat="1"/>
+    <w:lsdException w:name="Bibliography" w:semiHidden="1" w:uiPriority="37" w:unhideWhenUsed="1"/>
+    <w:lsdException w:name="TOC Heading" w:semiHidden="1" w:uiPriority="39" w:unhideWhenUsed="1" w:qFormat="1"/>
+    <w:lsdException w:name="Plain Table 1" w:uiPriority="41"/>
+    <w:lsdException w:name="Plain Table 2" w:uiPriority="42"/>
+    <w:lsdException w:name="Plain Table 3" w:uiPriority="43"/>
+    <w:lsdException w:name="Plain Table 4" w:uiPriority="44"/>
+    <w:lsdException w:name="Plain Table 5" w:uiPriority="45"/>
+    <w:lsdException w:name="Grid Table Light" w:uiPriority="40"/>
+    <w:lsdException w:name="Grid Table 1 Light" w:uiPriority="46"/>
+    <w:lsdException w:name="Grid Table 2" w:uiPriority="47"/>
+    <w:lsdException w:name="Grid Table 3" w:uiPriority="48"/>
+    <w:lsdException w:name="Grid Table 4" w:uiPriority="49"/>
+    <w:lsdException w:name="Grid Table 5 Dark" w:uiPriority="50"/>
+    <w:lsdException w:name="Grid Table 6 Colorful" w:uiPriority="51"/>
+    <w:lsdException w:name="Grid Table 7 Colorful" w:uiPriority="52"/>
+    <w:lsdException w:name="Grid Table 1 Light Accent 1" w:uiPriority="46"/>
+    <w:lsdException w:name="Grid Table 2 Accent 1" w:uiPriority="47"/>
+    <w:lsdException w:name="Grid Table 3 Accent 1" w:uiPriority="48"/>
+    <w:lsdException w:name="Grid Table 4 Accent 1" w:uiPriority="49"/>
+    <w:lsdException w:name="Grid Table 5 Dark Accent 1" w:uiPriority="50"/>
+    <w:lsdException w:name="Grid Table 6 Colorful Accent 1" w:uiPriority="51"/>
+    <w:lsdException w:name="Grid Table 7 Colorful Accent 1" w:uiPriority="52"/>
+    <w:lsdException w:name="Grid Table 1 Light Accent 2" w:uiPriority="46"/>
+    <w:lsdException w:name="Grid Table 2 Accent 2" w:uiPriority="47"/>
+    <w:lsdException w:name="Grid Table 3 Accent 2" w:uiPriority="48"/>
+    <w:lsdException w:name="Grid Table 4 Accent 2" w:uiPriority="49"/>
+    <w:lsdException w:name="Grid Table 5 Dark Accent 2" w:uiPriority="50"/>
+    <w:lsdException w:name="Grid Table 6 Colorful Accent 2" w:uiPriority="51"/>
+    <w:lsdException w:name="Grid Table 7 Colorful Accent 2" w:uiPriority="52"/>
+    <w:lsdException w:name="Grid Table 1 Light Accent 3" w:uiPriority="46"/>
+    <w:lsdException w:name="Grid Table 2 Accent 3" w:uiPriority="47"/>
+    <w:lsdException w:name="Grid Table 3 Accent 3" w:uiPriority="48"/>
+    <w:lsdException w:name="Grid Table 4 Accent 3" w:uiPriority="49"/>
+    <w:lsdException w:name="Grid Table 5 Dark Accent 3" w:uiPriority="50"/>
+    <w:lsdException w:name="Grid Table 6 Colorful Accent 3" w:uiPriority="51"/>
+    <w:lsdException w:name="Grid Table 7 Colorful Accent 3" w:uiPriority="52"/>
+    <w:lsdException w:name="Grid Table 1 Light Accent 4" w:uiPriority="46"/>
+    <w:lsdException w:name="Grid Table 2 Accent 4" w:uiPriority="47"/>
+    <w:lsdException w:name="Grid Table 3 Accent 4" w:uiPriority="48"/>
+    <w:lsdException w:name="Grid Table 4 Accent 4" w:uiPriority="49"/>
+    <w:lsdException w:name="Grid Table 5 Dark Accent 4" w:uiPriority="50"/>
+    <w:lsdException w:name="Grid Table 6 Colorful Accent 4" w:uiPriority="51"/>
+    <w:lsdException w:name="Grid Table 7 Colorful Accent 4" w:uiPriority="52"/>
+    <w:lsdException w:name="Grid Table 1 Light Accent 5" w:uiPriority="46"/>
+    <w:lsdException w:name="Grid Table 2 Accent 5" w:uiPriority="47"/>
+    <w:lsdException w:name="Grid Table 3 Accent 5" w:uiPriority="48"/>
+    <w:lsdException w:name="Grid Table 4 Accent 5" w:uiPriority="49"/>
+    <w:lsdException w:name="Grid Table 5 Dark Accent 5" w:uiPriority="50"/>
+    <w:lsdException w:name="Grid Table 6 Colorful Accent 5" w:uiPriority="51"/>
+    <w:lsdException w:name="Grid Table 7 Colorful Accent 5" w:uiPriority="52"/>
+    <w:lsdException w:name="Grid Table 1 Light Accent 6" w:uiPriority="46"/>
+    <w:lsdException w:name="Grid Table 2 Accent 6" w:uiPriority="47"/>
+    <w:lsdException w:name="Grid Table 3 Accent 6" w:uiPriority="48"/>
+    <w:lsdException w:name="Grid Table 4 Accent 6" w:uiPriority="49"/>
+    <w:lsdException w:name="Grid Table 5 Dark Accent 6" w:uiPriority="50"/>
+    <w:lsdException w:name="Grid Table 6 Colorful Accent 6" w:uiPriority="51"/>
+    <w:lsdException w:name="Grid Table 7 Colorful Accent 6" w:uiPriority="52"/>
+    <w:lsdException w:name="List Table 1 Light" w:uiPriority="46"/>
+    <w:lsdException w:name="List Table 2" w:uiPriority="47"/>
+    <w:lsdException w:name="List Table 3" w:uiPriority="48"/>
+    <w:lsdException w:name="List Table 4" w:uiPriority="49"/>
+    <w:lsdException w:name="List Table 5 Dark" w:uiPriority="50"/>
+    <w:lsdException w:name="List Table 6 Colorful" w:uiPriority="51"/>
+    <w:lsdException w:name="List Table 7 Colorful" w:uiPriority="52"/>
+    <w:lsdException w:name="List Table 1 Light Accent 1" w:uiPriority="46"/>
+    <w:lsdException w:name="List Table 2 Accent 1" w:uiPriority="47"/>
+    <w:lsdException w:name="List Table 3 Accent 1" w:uiPriority="48"/>
+    <w:lsdException w:name="List Table 4 Accent 1" w:uiPriority="49"/>
+    <w:lsdException w:name="List Table 5 Dark Accent 1" w:uiPriority="50"/>
+    <w:lsdException w:name="List Table 6 Colorful Accent 1" w:uiPriority="51"/>
+    <w:lsdException w:name="List Table 7 Colorful Accent 1" w:uiPriority="52"/>
+    <w:lsdException w:name="List Table 1 Light Accent 2" w:uiPriority="46"/>
+    <w:lsdException w:name="List Table 2 Accent 2" w:uiPriority="47"/>
+    <w:lsdException w:name="List Table 3 Accent 2" w:uiPriority="48"/>
+    <w:lsdException w:name="List Table 4 Accent 2" w:uiPriority="49"/>
+    <w:lsdException w:name="List Table 5 Dark Accent 2" w:uiPriority="50"/>
+    <w:lsdException w:name="List Table 6 Colorful Accent 2" w:uiPriority="51"/>
+    <w:lsdException w:name="List Table 7 Colorful Accent 2" w:uiPriority="52"/>
+    <w:lsdException w:name="List Table 1 Light Accent 3" w:uiPriority="46"/>
+    <w:lsdException w:name="List Table 2 Accent 3" w:uiPriority="47"/>
+    <w:lsdException w:name="List Table 3 Accent 3" w:uiPriority="48"/>
+    <w:lsdException w:name="List Table 4 Accent 3" w:uiPriority="49"/>
+    <w:lsdException w:name="List Table 5 Dark Accent 3" w:uiPriority="50"/>
+    <w:lsdException w:name="List Table 6 Colorful Accent 3" w:uiPriority="51"/>
+    <w:lsdException w:name="List Table 7 Colorful Accent 3" w:uiPriority="52"/>
+    <w:lsdException w:name="List Table 1 Light Accent 4" w:uiPriority="46"/>
+    <w:lsdException w:name="List Table 2 Accent 4" w:uiPriority="47"/>
+    <w:lsdException w:name="List Table 3 Accent 4" w:uiPriority="48"/>
+    <w:lsdException w:name="List Table 4 Accent 4" w:uiPriority="49"/>
+    <w:lsdException w:name="List Table 5 Dark Accent 4" w:uiPriority="50"/>
+    <w:lsdException w:name="List Table 6 Colorful Accent 4" w:uiPriority="51"/>
+    <w:lsdException w:name="List Table 7 Colorful Accent 4" w:uiPriority="52"/>
+    <w:lsdException w:name="List Table 1 Light Accent 5" w:uiPriority="46"/>
+    <w:lsdException w:name="List Table 2 Accent 5" w:uiPriority="47"/>
+    <w:lsdException w:name="List Table 3 Accent 5" w:uiPriority="48"/>
+    <w:lsdException w:name="List Table 4 Accent 5" w:uiPriority="49"/>
+    <w:lsdException w:name="List Table 5 Dark Accent 5" w:uiPriority="50"/>
+    <w:lsdException w:name="List Table 6 Colorful Accent 5" w:uiPriority="51"/>
+    <w:lsdException w:name="List Table 7 Colorful Accent 5" w:uiPriority="52"/>
+    <w:lsdException w:name="List Table 1 Light Accent 6" w:uiPriority="46"/>
+    <w:lsdException w:name="List Table 2 Accent 6" w:uiPriority="47"/>
+    <w:lsdException w:name="List Table 3 Accent 6" w:uiPriority="48"/>
+    <w:lsdException w:name="List Table 4 Accent 6" w:uiPriority="49"/>
+    <w:lsdException w:name="List Table 5 Dark Accent 6" w:uiPriority="50"/>
+    <w:lsdException w:name="List Table 6 Colorful Accent 6" w:uiPriority="51"/>
+    <w:lsdException w:name="List Table 7 Colorful Accent 6" w:uiPriority="52"/>
+  </w:latentStyles>
+  <w:style w:type="paragraph" w:default="1" w:styleId="Normal">
+    <w:name w:val="Normal"/>
+    <w:qFormat/>
+  </w:style>
+  <w:style w:type="character" w:default="1" w:styleId="DefaultParagraphFont">
+    <w:name w:val="Default Paragraph Font"/>
+    <w:uiPriority w:val="1"/>
+    <w:semiHidden/>
+    <w:unhideWhenUsed/>
+  </w:style>
+  <w:style w:type="table" w:default="1" w:styleId="TableNormal">
+    <w:name w:val="Normal Table"/>
+    <w:uiPriority w:val="99"/>
+    <w:semiHidden/>
+    <w:unhideWhenUsed/>
+    <w:tblPr>
+      <w:tblInd w:w="0" w:type="dxa"/>
+      <w:tblCellMar>
+        <w:top w:w="0" w:type="dxa"/>
+        <w:left w:w="108" w:type="dxa"/>
+        <w:bottom w:w="0" w:type="dxa"/>
+        <w:right w:w="108" w:type="dxa"/>
+      </w:tblCellMar>
+    </w:tblPr>
+  </w:style>
+  <w:style w:type="numbering" w:default="1" w:styleId="NoList">
+    <w:name w:val="No List"/>
+    <w:uiPriority w:val="99"/>
+    <w:semiHidden/>
+    <w:unhideWhenUsed/>
+  </w:style>
+  <w:style w:type="character" w:styleId="PlaceholderText">
+    <w:name w:val="Placeholder Text"/>
+    <w:basedOn w:val="DefaultParagraphFont"/>
+    <w:uiPriority w:val="99"/>
+    <w:semiHidden/>
+    <w:rsid w:val="00043D0A"/>
+    <w:rPr>
+      <w:color w:val="808080"/>
+    </w:rPr>
+  </w:style>
+</w:styles>
+</file>
+
+<file path=word/glossary/webSettings.xml><?xml version="1.0" encoding="utf-8"?>
+<w:webSettings xmlns:mc="http://schemas.openxmlformats.org/markup-compatibility/2006" xmlns:r="http://schemas.openxmlformats.org/officeDocument/2006/relationships" xmlns:w="http://schemas.openxmlformats.org/wordprocessingml/2006/main" xmlns:w14="http://schemas.microsoft.com/office/word/2010/wordml" xmlns:w15="http://schemas.microsoft.com/office/word/2012/wordml" mc:Ignorable="w14 w15">
+  <w:optimizeForBrowser/>
+  <w:allowPNG/>
+</w:webSettings>
 </file>
 
 <file path=word/theme/theme1.xml><?xml version="1.0" encoding="utf-8"?>
@@ -4114,4 +4366,16 @@
   <a:objectDefaults/>
   <a:extraClrSchemeLst/>
 </a:theme>
+</file>
+
+<file path=customXml/item1.xml><?xml version="1.0" encoding="utf-8"?>
+<b:Sources xmlns:b="http://schemas.openxmlformats.org/officeDocument/2006/bibliography" xmlns="http://schemas.openxmlformats.org/officeDocument/2006/bibliography" SelectedStyle="\APASixthEditionOfficeOnline.xsl" StyleName="APA" Version="6"/>
+</file>
+
+<file path=customXml/itemProps1.xml><?xml version="1.0" encoding="utf-8"?>
+<ds:datastoreItem xmlns:ds="http://schemas.openxmlformats.org/officeDocument/2006/customXml" ds:itemID="{168288A9-9E42-43AE-B0BF-E15A72D6E255}">
+  <ds:schemaRefs>
+    <ds:schemaRef ds:uri="http://schemas.openxmlformats.org/officeDocument/2006/bibliography"/>
+  </ds:schemaRefs>
+</ds:datastoreItem>
 </file>
</xml_diff>

<commit_message>
feat(repeating): allow tables and other repeating data
</commit_message>
<xml_diff>
--- a/MergeForm.docx
+++ b/MergeForm.docx
@@ -100,7 +100,7 @@
                                 <wp:inline distT="0" distB="0" distL="0" distR="0" wp14:anchorId="7D19D3B9" wp14:editId="62DC4EA6">
                                   <wp:extent cx="1734820" cy="688826"/>
                                   <wp:effectExtent l="0" t="0" r="0" b="0"/>
-                                  <wp:docPr id="7" name="Picture 7"/>
+                                  <wp:docPr id="2" name="Picture 2"/>
                                   <wp:cNvGraphicFramePr>
                                     <a:graphicFrameLocks xmlns:a="http://schemas.openxmlformats.org/drawingml/2006/main" noChangeAspect="1"/>
                                   </wp:cNvGraphicFramePr>
@@ -172,7 +172,7 @@
                           <wp:inline distT="0" distB="0" distL="0" distR="0" wp14:anchorId="7D19D3B9" wp14:editId="62DC4EA6">
                             <wp:extent cx="1734820" cy="688826"/>
                             <wp:effectExtent l="0" t="0" r="0" b="0"/>
-                            <wp:docPr id="7" name="Picture 7"/>
+                            <wp:docPr id="2" name="Picture 2"/>
                             <wp:cNvGraphicFramePr>
                               <a:graphicFrameLocks xmlns:a="http://schemas.openxmlformats.org/drawingml/2006/main" noChangeAspect="1"/>
                             </wp:cNvGraphicFramePr>
@@ -366,7 +366,7 @@
           <w:sz w:val="20"/>
           <w:szCs w:val="20"/>
         </w:rPr>
-        <w:instrText xml:space="preserve"> MERGEFIELD "Property" </w:instrText>
+        <w:instrText xml:space="preserve"> MERGEFIELD  Property </w:instrText>
       </w:r>
       <w:r>
         <w:rPr>
@@ -473,7 +473,7 @@
           <w:szCs w:val="20"/>
           <w:lang w:eastAsia="en-GB"/>
         </w:rPr>
-        <w:instrText xml:space="preserve"> MERGEFIELD "Ref" </w:instrText>
+        <w:instrText xml:space="preserve"> MERGEFIELD  Ref </w:instrText>
       </w:r>
       <w:r>
         <w:rPr>
@@ -536,328 +536,402 @@
         <w:fldChar w:fldCharType="end"/>
       </w:r>
     </w:p>
-    <w:sdt>
-      <w:sdtPr>
-        <w:rPr>
-          <w:rFonts w:ascii="Verdana" w:hAnsi="Verdana"/>
-          <w:b/>
-          <w:bCs/>
-          <w:sz w:val="20"/>
-          <w:szCs w:val="20"/>
-        </w:rPr>
-        <w:tag w:val="Infringements"/>
-        <w:id w:val="1044333482"/>
-        <w:placeholder>
-          <w:docPart w:val="DefaultPlaceholder_1081868577"/>
-        </w:placeholder>
-        <w:showingPlcHdr/>
-        <w15:appearance w15:val="tags"/>
-        <w:docPartList>
-          <w:docPartGallery w:val="Tables"/>
-          <w:docPartCategory w:val="General"/>
-        </w:docPartList>
-      </w:sdtPr>
-      <w:sdtEndPr/>
-      <w:sdtContent>
-        <w:p>
-          <w:pPr>
-            <w:pStyle w:val="Header"/>
-            <w:tabs>
-              <w:tab w:val="left" w:pos="0"/>
-            </w:tabs>
-            <w:rPr>
-              <w:rStyle w:val="PlaceholderText"/>
-            </w:rPr>
-          </w:pPr>
-        </w:p>
-        <w:tbl>
-          <w:tblPr>
-            <w:tblW w:w="10284" w:type="dxa"/>
-            <w:jc w:val="center"/>
-            <w:tblBorders>
+    <w:p>
+      <w:pPr>
+        <w:overflowPunct w:val="0"/>
+        <w:autoSpaceDE w:val="0"/>
+        <w:autoSpaceDN w:val="0"/>
+        <w:adjustRightInd w:val="0"/>
+        <w:rPr>
+          <w:rFonts w:ascii="Verdana" w:hAnsi="Verdana"/>
+          <w:sz w:val="20"/>
+          <w:szCs w:val="20"/>
+        </w:rPr>
+      </w:pPr>
+    </w:p>
+    <w:tbl>
+      <w:tblPr>
+        <w:tblW w:w="10284" w:type="dxa"/>
+        <w:jc w:val="center"/>
+        <w:tblBorders>
+          <w:top w:val="single" w:sz="4" w:space="0" w:color="auto"/>
+          <w:left w:val="single" w:sz="4" w:space="0" w:color="auto"/>
+          <w:bottom w:val="single" w:sz="4" w:space="0" w:color="auto"/>
+          <w:right w:val="single" w:sz="4" w:space="0" w:color="auto"/>
+          <w:insideH w:val="single" w:sz="4" w:space="0" w:color="auto"/>
+          <w:insideV w:val="single" w:sz="4" w:space="0" w:color="auto"/>
+        </w:tblBorders>
+        <w:tblLook w:val="01E0" w:firstRow="1" w:lastRow="1" w:firstColumn="1" w:lastColumn="1" w:noHBand="0" w:noVBand="0"/>
+      </w:tblPr>
+      <w:tblGrid>
+        <w:gridCol w:w="382"/>
+        <w:gridCol w:w="6541"/>
+        <w:gridCol w:w="3361"/>
+      </w:tblGrid>
+      <w:tr>
+        <w:trPr>
+          <w:cantSplit/>
+          <w:trHeight w:val="476"/>
+          <w:tblHeader/>
+          <w:jc w:val="center"/>
+        </w:trPr>
+        <w:tc>
+          <w:tcPr>
+            <w:tcW w:w="744" w:type="dxa"/>
+            <w:tcBorders>
               <w:top w:val="single" w:sz="4" w:space="0" w:color="auto"/>
               <w:left w:val="single" w:sz="4" w:space="0" w:color="auto"/>
               <w:bottom w:val="single" w:sz="4" w:space="0" w:color="auto"/>
               <w:right w:val="single" w:sz="4" w:space="0" w:color="auto"/>
-              <w:insideH w:val="single" w:sz="4" w:space="0" w:color="auto"/>
-              <w:insideV w:val="single" w:sz="4" w:space="0" w:color="auto"/>
-            </w:tblBorders>
-            <w:tblLook w:val="01E0" w:firstRow="1" w:lastRow="1" w:firstColumn="1" w:lastColumn="1" w:noHBand="0" w:noVBand="0"/>
-          </w:tblPr>
-          <w:tblGrid>
-            <w:gridCol w:w="744"/>
-            <w:gridCol w:w="3067"/>
-            <w:gridCol w:w="6473"/>
-          </w:tblGrid>
-          <w:tr>
-            <w:trPr>
-              <w:cantSplit/>
-              <w:trHeight w:val="476"/>
-              <w:tblHeader/>
+            </w:tcBorders>
+            <w:vAlign w:val="center"/>
+          </w:tcPr>
+          <w:p>
+            <w:pPr>
               <w:jc w:val="center"/>
-            </w:trPr>
-            <w:tc>
-              <w:tcPr>
-                <w:tcW w:w="744" w:type="dxa"/>
-                <w:tcBorders>
-                  <w:top w:val="single" w:sz="4" w:space="0" w:color="auto"/>
-                  <w:left w:val="single" w:sz="4" w:space="0" w:color="auto"/>
-                  <w:bottom w:val="single" w:sz="4" w:space="0" w:color="auto"/>
-                  <w:right w:val="single" w:sz="4" w:space="0" w:color="auto"/>
-                </w:tcBorders>
-                <w:vAlign w:val="center"/>
-              </w:tcPr>
-              <w:p>
-                <w:pPr>
-                  <w:jc w:val="center"/>
-                  <w:rPr>
-                    <w:rFonts w:ascii="Verdana" w:hAnsi="Verdana"/>
-                    <w:b/>
-                    <w:sz w:val="20"/>
-                    <w:szCs w:val="20"/>
-                  </w:rPr>
-                </w:pPr>
-              </w:p>
-            </w:tc>
-            <w:tc>
-              <w:tcPr>
-                <w:tcW w:w="3067" w:type="dxa"/>
-                <w:tcBorders>
-                  <w:top w:val="single" w:sz="4" w:space="0" w:color="auto"/>
-                  <w:left w:val="single" w:sz="4" w:space="0" w:color="auto"/>
-                  <w:bottom w:val="single" w:sz="4" w:space="0" w:color="auto"/>
-                  <w:right w:val="single" w:sz="4" w:space="0" w:color="auto"/>
-                </w:tcBorders>
-                <w:vAlign w:val="center"/>
-                <w:hideMark/>
-              </w:tcPr>
-              <w:p>
-                <w:pPr>
-                  <w:jc w:val="center"/>
-                  <w:rPr>
-                    <w:rFonts w:ascii="Verdana" w:hAnsi="Verdana"/>
-                    <w:b/>
-                    <w:sz w:val="20"/>
-                    <w:szCs w:val="20"/>
-                  </w:rPr>
-                </w:pPr>
-                <w:r>
-                  <w:rPr>
-                    <w:rFonts w:ascii="Verdana" w:hAnsi="Verdana"/>
-                    <w:b/>
-                    <w:sz w:val="20"/>
-                    <w:szCs w:val="20"/>
-                  </w:rPr>
-                  <w:t>Infringement</w:t>
-                </w:r>
-              </w:p>
-            </w:tc>
-            <w:tc>
-              <w:tcPr>
-                <w:tcW w:w="6473" w:type="dxa"/>
-                <w:tcBorders>
-                  <w:top w:val="single" w:sz="4" w:space="0" w:color="auto"/>
-                  <w:left w:val="single" w:sz="4" w:space="0" w:color="auto"/>
-                  <w:bottom w:val="single" w:sz="4" w:space="0" w:color="auto"/>
-                  <w:right w:val="single" w:sz="4" w:space="0" w:color="auto"/>
-                </w:tcBorders>
-                <w:vAlign w:val="center"/>
-                <w:hideMark/>
-              </w:tcPr>
-              <w:p>
-                <w:pPr>
-                  <w:jc w:val="center"/>
-                  <w:rPr>
-                    <w:rFonts w:ascii="Verdana" w:hAnsi="Verdana"/>
-                    <w:b/>
-                    <w:sz w:val="20"/>
-                    <w:szCs w:val="20"/>
-                  </w:rPr>
-                </w:pPr>
-                <w:r>
-                  <w:rPr>
-                    <w:rFonts w:ascii="Verdana" w:hAnsi="Verdana"/>
-                    <w:b/>
-                    <w:sz w:val="20"/>
-                    <w:szCs w:val="20"/>
-                  </w:rPr>
-                  <w:t>Action Required</w:t>
-                </w:r>
-              </w:p>
-            </w:tc>
-          </w:tr>
-          <w:tr>
-            <w:trPr>
-              <w:trHeight w:val="256"/>
+              <w:rPr>
+                <w:rFonts w:ascii="Verdana" w:hAnsi="Verdana"/>
+                <w:b/>
+                <w:sz w:val="20"/>
+                <w:szCs w:val="20"/>
+              </w:rPr>
+            </w:pPr>
+          </w:p>
+        </w:tc>
+        <w:tc>
+          <w:tcPr>
+            <w:tcW w:w="3067" w:type="dxa"/>
+            <w:tcBorders>
+              <w:top w:val="single" w:sz="4" w:space="0" w:color="auto"/>
+              <w:left w:val="single" w:sz="4" w:space="0" w:color="auto"/>
+              <w:bottom w:val="single" w:sz="4" w:space="0" w:color="auto"/>
+              <w:right w:val="single" w:sz="4" w:space="0" w:color="auto"/>
+            </w:tcBorders>
+            <w:vAlign w:val="center"/>
+            <w:hideMark/>
+          </w:tcPr>
+          <w:p>
+            <w:pPr>
               <w:jc w:val="center"/>
-            </w:trPr>
-            <w:tc>
-              <w:tcPr>
-                <w:tcW w:w="744" w:type="dxa"/>
-                <w:tcBorders>
-                  <w:top w:val="single" w:sz="4" w:space="0" w:color="auto"/>
-                  <w:left w:val="single" w:sz="4" w:space="0" w:color="auto"/>
-                  <w:bottom w:val="single" w:sz="4" w:space="0" w:color="auto"/>
-                  <w:right w:val="single" w:sz="4" w:space="0" w:color="auto"/>
-                </w:tcBorders>
-              </w:tcPr>
-              <w:p>
-                <w:pPr>
-                  <w:numPr>
-                    <w:ilvl w:val="0"/>
-                    <w:numId w:val="2"/>
-                  </w:numPr>
-                  <w:rPr>
-                    <w:rFonts w:ascii="Verdana" w:hAnsi="Verdana"/>
-                    <w:sz w:val="20"/>
-                    <w:szCs w:val="20"/>
-                  </w:rPr>
-                </w:pPr>
-              </w:p>
-            </w:tc>
-            <w:tc>
-              <w:tcPr>
-                <w:tcW w:w="3067" w:type="dxa"/>
-                <w:tcBorders>
-                  <w:top w:val="single" w:sz="4" w:space="0" w:color="auto"/>
-                  <w:left w:val="single" w:sz="4" w:space="0" w:color="auto"/>
-                  <w:bottom w:val="single" w:sz="4" w:space="0" w:color="auto"/>
-                  <w:right w:val="single" w:sz="4" w:space="0" w:color="auto"/>
-                </w:tcBorders>
-              </w:tcPr>
-              <w:p>
-                <w:pPr>
-                  <w:rPr>
-                    <w:rFonts w:ascii="Verdana" w:hAnsi="Verdana"/>
-                    <w:sz w:val="20"/>
-                    <w:szCs w:val="20"/>
-                  </w:rPr>
-                </w:pPr>
-                <w:r>
-                  <w:rPr>
-                    <w:rFonts w:ascii="Verdana" w:hAnsi="Verdana"/>
-                    <w:sz w:val="20"/>
-                    <w:szCs w:val="20"/>
-                  </w:rPr>
-                  <w:fldChar w:fldCharType="begin"/>
-                </w:r>
-                <w:r>
-                  <w:rPr>
-                    <w:rFonts w:ascii="Verdana" w:hAnsi="Verdana"/>
-                    <w:sz w:val="20"/>
-                    <w:szCs w:val="20"/>
-                  </w:rPr>
-                  <w:instrText xml:space="preserve"> MERGEFIELD  InfringementText </w:instrText>
-                </w:r>
-                <w:r>
-                  <w:rPr>
-                    <w:rFonts w:ascii="Verdana" w:hAnsi="Verdana"/>
-                    <w:sz w:val="20"/>
-                    <w:szCs w:val="20"/>
-                  </w:rPr>
-                  <w:fldChar w:fldCharType="separate"/>
-                </w:r>
-                <w:r>
-                  <w:rPr>
-                    <w:rFonts w:ascii="Verdana" w:hAnsi="Verdana"/>
-                    <w:noProof/>
-                    <w:sz w:val="20"/>
-                    <w:szCs w:val="20"/>
-                  </w:rPr>
-                  <w:t>«InfringementText»</w:t>
-                </w:r>
-                <w:r>
-                  <w:rPr>
-                    <w:rFonts w:ascii="Verdana" w:hAnsi="Verdana"/>
-                    <w:sz w:val="20"/>
-                    <w:szCs w:val="20"/>
-                  </w:rPr>
-                  <w:fldChar w:fldCharType="end"/>
-                </w:r>
-              </w:p>
-            </w:tc>
-            <w:tc>
-              <w:tcPr>
-                <w:tcW w:w="6473" w:type="dxa"/>
-                <w:tcBorders>
-                  <w:top w:val="single" w:sz="4" w:space="0" w:color="auto"/>
-                  <w:left w:val="single" w:sz="4" w:space="0" w:color="auto"/>
-                  <w:bottom w:val="single" w:sz="4" w:space="0" w:color="auto"/>
-                  <w:right w:val="single" w:sz="4" w:space="0" w:color="auto"/>
-                </w:tcBorders>
-              </w:tcPr>
-              <w:p>
-                <w:pPr>
-                  <w:rPr>
-                    <w:rFonts w:ascii="Verdana" w:hAnsi="Verdana"/>
-                    <w:sz w:val="20"/>
-                    <w:szCs w:val="20"/>
-                  </w:rPr>
-                </w:pPr>
-                <w:r>
-                  <w:rPr>
-                    <w:rFonts w:ascii="Verdana" w:hAnsi="Verdana"/>
-                    <w:sz w:val="20"/>
-                    <w:szCs w:val="20"/>
-                  </w:rPr>
-                  <w:fldChar w:fldCharType="begin"/>
-                </w:r>
-                <w:r>
-                  <w:rPr>
-                    <w:rFonts w:ascii="Verdana" w:hAnsi="Verdana"/>
-                    <w:sz w:val="20"/>
-                    <w:szCs w:val="20"/>
-                  </w:rPr>
-                  <w:instrText xml:space="preserve"> MERGEFIELD  ActionRequired </w:instrText>
-                </w:r>
-                <w:r>
-                  <w:rPr>
-                    <w:rFonts w:ascii="Verdana" w:hAnsi="Verdana"/>
-                    <w:sz w:val="20"/>
-                    <w:szCs w:val="20"/>
-                  </w:rPr>
-                  <w:fldChar w:fldCharType="separate"/>
-                </w:r>
-                <w:r>
-                  <w:rPr>
-                    <w:rFonts w:ascii="Verdana" w:hAnsi="Verdana"/>
-                    <w:noProof/>
-                    <w:sz w:val="20"/>
-                    <w:szCs w:val="20"/>
-                  </w:rPr>
-                  <w:t>«ActionRequired»</w:t>
-                </w:r>
-                <w:r>
-                  <w:rPr>
-                    <w:rFonts w:ascii="Verdana" w:hAnsi="Verdana"/>
-                    <w:sz w:val="20"/>
-                    <w:szCs w:val="20"/>
-                  </w:rPr>
-                  <w:fldChar w:fldCharType="end"/>
-                </w:r>
-              </w:p>
-            </w:tc>
-          </w:tr>
-        </w:tbl>
-        <w:p>
-          <w:pPr>
-            <w:pStyle w:val="Header"/>
-            <w:tabs>
-              <w:tab w:val="left" w:pos="0"/>
-            </w:tabs>
-            <w:rPr>
-              <w:rFonts w:ascii="Verdana" w:hAnsi="Verdana"/>
-              <w:b/>
-              <w:bCs/>
-              <w:sz w:val="20"/>
-              <w:szCs w:val="20"/>
-            </w:rPr>
-          </w:pPr>
-        </w:p>
-        <w:bookmarkStart w:id="0" w:name="_GoBack" w:displacedByCustomXml="next"/>
-        <w:bookmarkEnd w:id="0" w:displacedByCustomXml="next"/>
-      </w:sdtContent>
-    </w:sdt>
+              <w:rPr>
+                <w:rFonts w:ascii="Verdana" w:hAnsi="Verdana"/>
+                <w:b/>
+                <w:sz w:val="20"/>
+                <w:szCs w:val="20"/>
+              </w:rPr>
+            </w:pPr>
+            <w:r>
+              <w:rPr>
+                <w:rFonts w:ascii="Verdana" w:hAnsi="Verdana"/>
+                <w:b/>
+                <w:sz w:val="20"/>
+                <w:szCs w:val="20"/>
+              </w:rPr>
+              <w:t>Infringement</w:t>
+            </w:r>
+          </w:p>
+        </w:tc>
+        <w:tc>
+          <w:tcPr>
+            <w:tcW w:w="6473" w:type="dxa"/>
+            <w:tcBorders>
+              <w:top w:val="single" w:sz="4" w:space="0" w:color="auto"/>
+              <w:left w:val="single" w:sz="4" w:space="0" w:color="auto"/>
+              <w:bottom w:val="single" w:sz="4" w:space="0" w:color="auto"/>
+              <w:right w:val="single" w:sz="4" w:space="0" w:color="auto"/>
+            </w:tcBorders>
+            <w:vAlign w:val="center"/>
+            <w:hideMark/>
+          </w:tcPr>
+          <w:p>
+            <w:pPr>
+              <w:jc w:val="center"/>
+              <w:rPr>
+                <w:rFonts w:ascii="Verdana" w:hAnsi="Verdana"/>
+                <w:b/>
+                <w:sz w:val="20"/>
+                <w:szCs w:val="20"/>
+              </w:rPr>
+            </w:pPr>
+            <w:r>
+              <w:rPr>
+                <w:rFonts w:ascii="Verdana" w:hAnsi="Verdana"/>
+                <w:b/>
+                <w:sz w:val="20"/>
+                <w:szCs w:val="20"/>
+              </w:rPr>
+              <w:t>Action Required</w:t>
+            </w:r>
+          </w:p>
+        </w:tc>
+      </w:tr>
+      <w:tr>
+        <w:trPr>
+          <w:trHeight w:val="256"/>
+          <w:jc w:val="center"/>
+        </w:trPr>
+        <w:tc>
+          <w:tcPr>
+            <w:tcW w:w="744" w:type="dxa"/>
+            <w:tcBorders>
+              <w:top w:val="single" w:sz="4" w:space="0" w:color="auto"/>
+              <w:left w:val="single" w:sz="4" w:space="0" w:color="auto"/>
+              <w:bottom w:val="single" w:sz="4" w:space="0" w:color="auto"/>
+              <w:right w:val="single" w:sz="4" w:space="0" w:color="auto"/>
+            </w:tcBorders>
+          </w:tcPr>
+          <w:p>
+            <w:pPr>
+              <w:numPr>
+                <w:ilvl w:val="0"/>
+                <w:numId w:val="10"/>
+              </w:numPr>
+              <w:rPr>
+                <w:rFonts w:ascii="Verdana" w:hAnsi="Verdana"/>
+                <w:sz w:val="20"/>
+                <w:szCs w:val="20"/>
+              </w:rPr>
+            </w:pPr>
+          </w:p>
+        </w:tc>
+        <w:tc>
+          <w:tcPr>
+            <w:tcW w:w="3067" w:type="dxa"/>
+            <w:tcBorders>
+              <w:top w:val="single" w:sz="4" w:space="0" w:color="auto"/>
+              <w:left w:val="single" w:sz="4" w:space="0" w:color="auto"/>
+              <w:bottom w:val="single" w:sz="4" w:space="0" w:color="auto"/>
+              <w:right w:val="single" w:sz="4" w:space="0" w:color="auto"/>
+            </w:tcBorders>
+          </w:tcPr>
+          <w:p>
+            <w:pPr>
+              <w:rPr>
+                <w:rFonts w:ascii="Verdana" w:hAnsi="Verdana"/>
+                <w:sz w:val="20"/>
+                <w:szCs w:val="20"/>
+              </w:rPr>
+            </w:pPr>
+            <w:r>
+              <w:rPr>
+                <w:rFonts w:ascii="Verdana" w:hAnsi="Verdana"/>
+                <w:sz w:val="20"/>
+                <w:szCs w:val="20"/>
+              </w:rPr>
+              <w:fldChar w:fldCharType="begin"/>
+            </w:r>
+            <w:r>
+              <w:rPr>
+                <w:rFonts w:ascii="Verdana" w:hAnsi="Verdana"/>
+                <w:sz w:val="20"/>
+                <w:szCs w:val="20"/>
+              </w:rPr>
+              <w:instrText xml:space="preserve"> MERGEFIELD  FOREACH:Infringements </w:instrText>
+            </w:r>
+            <w:r>
+              <w:rPr>
+                <w:rFonts w:ascii="Verdana" w:hAnsi="Verdana"/>
+                <w:sz w:val="20"/>
+                <w:szCs w:val="20"/>
+              </w:rPr>
+              <w:fldChar w:fldCharType="separate"/>
+            </w:r>
+            <w:r>
+              <w:rPr>
+                <w:rFonts w:ascii="Verdana" w:hAnsi="Verdana"/>
+                <w:noProof/>
+                <w:sz w:val="20"/>
+                <w:szCs w:val="20"/>
+              </w:rPr>
+              <w:t>«FOREACH:Infringements»</w:t>
+            </w:r>
+            <w:r>
+              <w:rPr>
+                <w:rFonts w:ascii="Verdana" w:hAnsi="Verdana"/>
+                <w:sz w:val="20"/>
+                <w:szCs w:val="20"/>
+              </w:rPr>
+              <w:fldChar w:fldCharType="end"/>
+            </w:r>
+            <w:r>
+              <w:rPr>
+                <w:rFonts w:ascii="Verdana" w:hAnsi="Verdana"/>
+                <w:sz w:val="20"/>
+                <w:szCs w:val="20"/>
+              </w:rPr>
+              <w:fldChar w:fldCharType="begin"/>
+            </w:r>
+            <w:r>
+              <w:rPr>
+                <w:rFonts w:ascii="Verdana" w:hAnsi="Verdana"/>
+                <w:sz w:val="20"/>
+                <w:szCs w:val="20"/>
+              </w:rPr>
+              <w:instrText xml:space="preserve"> MERGEFIELD  InfringementText </w:instrText>
+            </w:r>
+            <w:r>
+              <w:rPr>
+                <w:rFonts w:ascii="Verdana" w:hAnsi="Verdana"/>
+                <w:sz w:val="20"/>
+                <w:szCs w:val="20"/>
+              </w:rPr>
+              <w:fldChar w:fldCharType="separate"/>
+            </w:r>
+            <w:r>
+              <w:rPr>
+                <w:rFonts w:ascii="Verdana" w:hAnsi="Verdana"/>
+                <w:noProof/>
+                <w:sz w:val="20"/>
+                <w:szCs w:val="20"/>
+              </w:rPr>
+              <w:t>«InfringementText»</w:t>
+            </w:r>
+            <w:r>
+              <w:rPr>
+                <w:rFonts w:ascii="Verdana" w:hAnsi="Verdana"/>
+                <w:sz w:val="20"/>
+                <w:szCs w:val="20"/>
+              </w:rPr>
+              <w:fldChar w:fldCharType="end"/>
+            </w:r>
+            <w:r>
+              <w:rPr>
+                <w:rFonts w:ascii="Verdana" w:hAnsi="Verdana"/>
+                <w:sz w:val="20"/>
+                <w:szCs w:val="20"/>
+              </w:rPr>
+              <w:fldChar w:fldCharType="begin"/>
+            </w:r>
+            <w:r>
+              <w:rPr>
+                <w:rFonts w:ascii="Verdana" w:hAnsi="Verdana"/>
+                <w:sz w:val="20"/>
+                <w:szCs w:val="20"/>
+              </w:rPr>
+              <w:instrText xml:space="preserve"> MERGEFIELD  IMAGE:Photo </w:instrText>
+            </w:r>
+            <w:r>
+              <w:rPr>
+                <w:rFonts w:ascii="Verdana" w:hAnsi="Verdana"/>
+                <w:sz w:val="20"/>
+                <w:szCs w:val="20"/>
+              </w:rPr>
+              <w:fldChar w:fldCharType="separate"/>
+            </w:r>
+            <w:r>
+              <w:rPr>
+                <w:rFonts w:ascii="Verdana" w:hAnsi="Verdana"/>
+                <w:noProof/>
+                <w:sz w:val="20"/>
+                <w:szCs w:val="20"/>
+              </w:rPr>
+              <w:t>«IMAGE:Photo»</w:t>
+            </w:r>
+            <w:r>
+              <w:rPr>
+                <w:rFonts w:ascii="Verdana" w:hAnsi="Verdana"/>
+                <w:sz w:val="20"/>
+                <w:szCs w:val="20"/>
+              </w:rPr>
+              <w:fldChar w:fldCharType="end"/>
+            </w:r>
+            <w:bookmarkStart w:id="0" w:name="_GoBack"/>
+            <w:bookmarkEnd w:id="0"/>
+          </w:p>
+        </w:tc>
+        <w:tc>
+          <w:tcPr>
+            <w:tcW w:w="6473" w:type="dxa"/>
+            <w:tcBorders>
+              <w:top w:val="single" w:sz="4" w:space="0" w:color="auto"/>
+              <w:left w:val="single" w:sz="4" w:space="0" w:color="auto"/>
+              <w:bottom w:val="single" w:sz="4" w:space="0" w:color="auto"/>
+              <w:right w:val="single" w:sz="4" w:space="0" w:color="auto"/>
+            </w:tcBorders>
+          </w:tcPr>
+          <w:p>
+            <w:pPr>
+              <w:rPr>
+                <w:rFonts w:ascii="Verdana" w:hAnsi="Verdana"/>
+                <w:sz w:val="20"/>
+                <w:szCs w:val="20"/>
+              </w:rPr>
+            </w:pPr>
+            <w:r>
+              <w:rPr>
+                <w:rFonts w:ascii="Verdana" w:hAnsi="Verdana"/>
+                <w:sz w:val="20"/>
+                <w:szCs w:val="20"/>
+              </w:rPr>
+              <w:fldChar w:fldCharType="begin"/>
+            </w:r>
+            <w:r>
+              <w:rPr>
+                <w:rFonts w:ascii="Verdana" w:hAnsi="Verdana"/>
+                <w:sz w:val="20"/>
+                <w:szCs w:val="20"/>
+              </w:rPr>
+              <w:instrText xml:space="preserve"> MERGEFIELD  ActionRequired </w:instrText>
+            </w:r>
+            <w:r>
+              <w:rPr>
+                <w:rFonts w:ascii="Verdana" w:hAnsi="Verdana"/>
+                <w:sz w:val="20"/>
+                <w:szCs w:val="20"/>
+              </w:rPr>
+              <w:fldChar w:fldCharType="separate"/>
+            </w:r>
+            <w:r>
+              <w:rPr>
+                <w:rFonts w:ascii="Verdana" w:hAnsi="Verdana"/>
+                <w:noProof/>
+                <w:sz w:val="20"/>
+                <w:szCs w:val="20"/>
+              </w:rPr>
+              <w:t>«ActionRequired»</w:t>
+            </w:r>
+            <w:r>
+              <w:rPr>
+                <w:rFonts w:ascii="Verdana" w:hAnsi="Verdana"/>
+                <w:sz w:val="20"/>
+                <w:szCs w:val="20"/>
+              </w:rPr>
+              <w:fldChar w:fldCharType="end"/>
+            </w:r>
+          </w:p>
+        </w:tc>
+      </w:tr>
+    </w:tbl>
+    <w:p>
+      <w:pPr>
+        <w:pStyle w:val="Header"/>
+        <w:tabs>
+          <w:tab w:val="left" w:pos="0"/>
+        </w:tabs>
+        <w:rPr>
+          <w:rFonts w:ascii="Verdana" w:hAnsi="Verdana"/>
+          <w:b/>
+          <w:bCs/>
+          <w:sz w:val="20"/>
+          <w:szCs w:val="20"/>
+        </w:rPr>
+      </w:pPr>
+    </w:p>
+    <w:p>
+      <w:pPr>
+        <w:pStyle w:val="Header"/>
+        <w:tabs>
+          <w:tab w:val="left" w:pos="0"/>
+        </w:tabs>
+        <w:rPr>
+          <w:rFonts w:ascii="Verdana" w:hAnsi="Verdana"/>
+          <w:b/>
+          <w:bCs/>
+          <w:sz w:val="20"/>
+          <w:szCs w:val="20"/>
+        </w:rPr>
+      </w:pPr>
+    </w:p>
     <w:p>
       <w:pPr>
         <w:overflowPunct w:val="0"/>
@@ -886,20 +960,166 @@
     </w:p>
     <w:p>
       <w:pPr>
-        <w:overflowPunct w:val="0"/>
-        <w:autoSpaceDE w:val="0"/>
-        <w:autoSpaceDN w:val="0"/>
-        <w:adjustRightInd w:val="0"/>
-        <w:rPr>
-          <w:rFonts w:ascii="Verdana" w:hAnsi="Verdana"/>
-          <w:sz w:val="20"/>
-          <w:szCs w:val="20"/>
-        </w:rPr>
-      </w:pPr>
+        <w:ind w:left="-567" w:right="-567"/>
+        <w:jc w:val="center"/>
+        <w:rPr>
+          <w:rFonts w:ascii="Verdana" w:hAnsi="Verdana"/>
+          <w:b/>
+          <w:sz w:val="20"/>
+          <w:szCs w:val="20"/>
+        </w:rPr>
+      </w:pPr>
+      <w:r>
+        <w:rPr>
+          <w:rFonts w:ascii="Verdana" w:hAnsi="Verdana"/>
+          <w:b/>
+          <w:sz w:val="20"/>
+          <w:szCs w:val="20"/>
+        </w:rPr>
+        <w:t xml:space="preserve">Please complete all works by </w:t>
+      </w:r>
+      <w:r>
+        <w:rPr>
+          <w:rFonts w:ascii="Verdana" w:hAnsi="Verdana"/>
+          <w:b/>
+          <w:sz w:val="20"/>
+          <w:szCs w:val="20"/>
+        </w:rPr>
+        <w:fldChar w:fldCharType="begin"/>
+      </w:r>
+      <w:r>
+        <w:rPr>
+          <w:rFonts w:ascii="Verdana" w:hAnsi="Verdana"/>
+          <w:b/>
+          <w:sz w:val="20"/>
+          <w:szCs w:val="20"/>
+        </w:rPr>
+        <w:instrText xml:space="preserve"> MERGEFIELD  Reinsp </w:instrText>
+      </w:r>
+      <w:r>
+        <w:rPr>
+          <w:rFonts w:ascii="Verdana" w:hAnsi="Verdana"/>
+          <w:b/>
+          <w:sz w:val="20"/>
+          <w:szCs w:val="20"/>
+        </w:rPr>
+        <w:fldChar w:fldCharType="separate"/>
+      </w:r>
+      <w:r>
+        <w:rPr>
+          <w:rFonts w:ascii="Verdana" w:hAnsi="Verdana"/>
+          <w:b/>
+          <w:noProof/>
+          <w:sz w:val="20"/>
+          <w:szCs w:val="20"/>
+        </w:rPr>
+        <w:t>«Reinsp»</w:t>
+      </w:r>
+      <w:r>
+        <w:rPr>
+          <w:rFonts w:ascii="Verdana" w:hAnsi="Verdana"/>
+          <w:b/>
+          <w:sz w:val="20"/>
+          <w:szCs w:val="20"/>
+        </w:rPr>
+        <w:fldChar w:fldCharType="end"/>
+      </w:r>
+      <w:r>
+        <w:rPr>
+          <w:rFonts w:ascii="Verdana" w:hAnsi="Verdana"/>
+          <w:b/>
+          <w:sz w:val="20"/>
+          <w:szCs w:val="20"/>
+        </w:rPr>
+        <w:t xml:space="preserve"> for re</w:t>
+      </w:r>
+      <w:r>
+        <w:rPr>
+          <w:rFonts w:ascii="Verdana" w:hAnsi="Verdana"/>
+          <w:b/>
+          <w:sz w:val="20"/>
+          <w:szCs w:val="20"/>
+        </w:rPr>
+        <w:t>-</w:t>
+      </w:r>
+      <w:r>
+        <w:rPr>
+          <w:rFonts w:ascii="Verdana" w:hAnsi="Verdana"/>
+          <w:b/>
+          <w:sz w:val="20"/>
+          <w:szCs w:val="20"/>
+        </w:rPr>
+        <w:t xml:space="preserve">inspection on </w:t>
+      </w:r>
+      <w:proofErr w:type="gramStart"/>
+      <w:r>
+        <w:rPr>
+          <w:rFonts w:ascii="Verdana" w:hAnsi="Verdana"/>
+          <w:b/>
+          <w:sz w:val="20"/>
+          <w:szCs w:val="20"/>
+        </w:rPr>
+        <w:t xml:space="preserve">that </w:t>
+      </w:r>
+      <w:proofErr w:type="gramEnd"/>
+      <w:r>
+        <w:rPr>
+          <w:rFonts w:ascii="Verdana" w:hAnsi="Verdana"/>
+          <w:b/>
+          <w:sz w:val="20"/>
+          <w:szCs w:val="20"/>
+        </w:rPr>
+        <w:fldChar w:fldCharType="begin"/>
+      </w:r>
+      <w:r>
+        <w:rPr>
+          <w:rFonts w:ascii="Verdana" w:hAnsi="Verdana"/>
+          <w:b/>
+          <w:sz w:val="20"/>
+          <w:szCs w:val="20"/>
+        </w:rPr>
+        <w:instrText xml:space="preserve"> MERGEFIELD  Time </w:instrText>
+      </w:r>
+      <w:r>
+        <w:rPr>
+          <w:rFonts w:ascii="Verdana" w:hAnsi="Verdana"/>
+          <w:b/>
+          <w:sz w:val="20"/>
+          <w:szCs w:val="20"/>
+        </w:rPr>
+        <w:fldChar w:fldCharType="separate"/>
+      </w:r>
+      <w:r>
+        <w:rPr>
+          <w:rFonts w:ascii="Verdana" w:hAnsi="Verdana"/>
+          <w:b/>
+          <w:noProof/>
+          <w:sz w:val="20"/>
+          <w:szCs w:val="20"/>
+        </w:rPr>
+        <w:t>«Time»</w:t>
+      </w:r>
+      <w:r>
+        <w:rPr>
+          <w:rFonts w:ascii="Verdana" w:hAnsi="Verdana"/>
+          <w:b/>
+          <w:sz w:val="20"/>
+          <w:szCs w:val="20"/>
+        </w:rPr>
+        <w:fldChar w:fldCharType="end"/>
+      </w:r>
+      <w:r>
+        <w:rPr>
+          <w:rFonts w:ascii="Verdana" w:hAnsi="Verdana"/>
+          <w:b/>
+          <w:sz w:val="20"/>
+          <w:szCs w:val="20"/>
+        </w:rPr>
+        <w:t>.</w:t>
+      </w:r>
     </w:p>
     <w:p>
       <w:pPr>
-        <w:ind w:left="-567" w:right="-567"/>
         <w:jc w:val="center"/>
         <w:rPr>
           <w:rFonts w:ascii="Verdana" w:hAnsi="Verdana"/>
@@ -908,125 +1128,6 @@
           <w:szCs w:val="20"/>
         </w:rPr>
       </w:pPr>
-      <w:r>
-        <w:rPr>
-          <w:rFonts w:ascii="Verdana" w:hAnsi="Verdana"/>
-          <w:b/>
-          <w:sz w:val="20"/>
-          <w:szCs w:val="20"/>
-        </w:rPr>
-        <w:t xml:space="preserve">Please complete all works by </w:t>
-      </w:r>
-      <w:r>
-        <w:rPr>
-          <w:rFonts w:ascii="Verdana" w:hAnsi="Verdana"/>
-          <w:b/>
-          <w:sz w:val="20"/>
-          <w:szCs w:val="20"/>
-        </w:rPr>
-        <w:fldChar w:fldCharType="begin"/>
-      </w:r>
-      <w:r>
-        <w:rPr>
-          <w:rFonts w:ascii="Verdana" w:hAnsi="Verdana"/>
-          <w:b/>
-          <w:sz w:val="20"/>
-          <w:szCs w:val="20"/>
-        </w:rPr>
-        <w:instrText xml:space="preserve"> MERGEFIELD "Reinsp" </w:instrText>
-      </w:r>
-      <w:r>
-        <w:rPr>
-          <w:rFonts w:ascii="Verdana" w:hAnsi="Verdana"/>
-          <w:b/>
-          <w:sz w:val="20"/>
-          <w:szCs w:val="20"/>
-        </w:rPr>
-        <w:fldChar w:fldCharType="separate"/>
-      </w:r>
-      <w:r>
-        <w:rPr>
-          <w:rFonts w:ascii="Verdana" w:hAnsi="Verdana"/>
-          <w:b/>
-          <w:noProof/>
-          <w:sz w:val="20"/>
-          <w:szCs w:val="20"/>
-        </w:rPr>
-        <w:t>«Reinsp»</w:t>
-      </w:r>
-      <w:r>
-        <w:rPr>
-          <w:rFonts w:ascii="Verdana" w:hAnsi="Verdana"/>
-          <w:b/>
-          <w:sz w:val="20"/>
-          <w:szCs w:val="20"/>
-        </w:rPr>
-        <w:fldChar w:fldCharType="end"/>
-      </w:r>
-      <w:r>
-        <w:rPr>
-          <w:rFonts w:ascii="Verdana" w:hAnsi="Verdana"/>
-          <w:b/>
-          <w:sz w:val="20"/>
-          <w:szCs w:val="20"/>
-        </w:rPr>
-        <w:t xml:space="preserve"> for reinspection on that </w:t>
-      </w:r>
-      <w:r>
-        <w:rPr>
-          <w:rFonts w:ascii="Verdana" w:hAnsi="Verdana"/>
-          <w:b/>
-          <w:sz w:val="20"/>
-          <w:szCs w:val="20"/>
-        </w:rPr>
-        <w:fldChar w:fldCharType="begin"/>
-      </w:r>
-      <w:r>
-        <w:rPr>
-          <w:rFonts w:ascii="Verdana" w:hAnsi="Verdana"/>
-          <w:b/>
-          <w:sz w:val="20"/>
-          <w:szCs w:val="20"/>
-        </w:rPr>
-        <w:instrText xml:space="preserve"> MERGEFIELD "Time" </w:instrText>
-      </w:r>
-      <w:r>
-        <w:rPr>
-          <w:rFonts w:ascii="Verdana" w:hAnsi="Verdana"/>
-          <w:b/>
-          <w:sz w:val="20"/>
-          <w:szCs w:val="20"/>
-        </w:rPr>
-        <w:fldChar w:fldCharType="separate"/>
-      </w:r>
-      <w:r>
-        <w:rPr>
-          <w:rFonts w:ascii="Verdana" w:hAnsi="Verdana"/>
-          <w:b/>
-          <w:noProof/>
-          <w:sz w:val="20"/>
-          <w:szCs w:val="20"/>
-        </w:rPr>
-        <w:t>«Time»</w:t>
-      </w:r>
-      <w:r>
-        <w:rPr>
-          <w:rFonts w:ascii="Verdana" w:hAnsi="Verdana"/>
-          <w:b/>
-          <w:sz w:val="20"/>
-          <w:szCs w:val="20"/>
-        </w:rPr>
-        <w:fldChar w:fldCharType="end"/>
-      </w:r>
-      <w:r>
-        <w:rPr>
-          <w:rFonts w:ascii="Verdana" w:hAnsi="Verdana"/>
-          <w:b/>
-          <w:sz w:val="20"/>
-          <w:szCs w:val="20"/>
-        </w:rPr>
-        <w:t>.</w:t>
-      </w:r>
     </w:p>
     <w:p>
       <w:pPr>
@@ -1049,6 +1150,61 @@
           <w:szCs w:val="20"/>
         </w:rPr>
       </w:pPr>
+      <w:r>
+        <w:rPr>
+          <w:rFonts w:ascii="Verdana" w:hAnsi="Verdana"/>
+          <w:b/>
+          <w:sz w:val="20"/>
+          <w:szCs w:val="20"/>
+        </w:rPr>
+        <w:t xml:space="preserve">Inspector: </w:t>
+      </w:r>
+      <w:r>
+        <w:rPr>
+          <w:rFonts w:ascii="Verdana" w:hAnsi="Verdana"/>
+          <w:b/>
+          <w:sz w:val="20"/>
+          <w:szCs w:val="20"/>
+        </w:rPr>
+        <w:fldChar w:fldCharType="begin"/>
+      </w:r>
+      <w:r>
+        <w:rPr>
+          <w:rFonts w:ascii="Verdana" w:hAnsi="Verdana"/>
+          <w:b/>
+          <w:sz w:val="20"/>
+          <w:szCs w:val="20"/>
+        </w:rPr>
+        <w:instrText xml:space="preserve"> MERGEFIELD  Inspector </w:instrText>
+      </w:r>
+      <w:r>
+        <w:rPr>
+          <w:rFonts w:ascii="Verdana" w:hAnsi="Verdana"/>
+          <w:b/>
+          <w:sz w:val="20"/>
+          <w:szCs w:val="20"/>
+        </w:rPr>
+        <w:fldChar w:fldCharType="separate"/>
+      </w:r>
+      <w:r>
+        <w:rPr>
+          <w:rFonts w:ascii="Verdana" w:hAnsi="Verdana"/>
+          <w:b/>
+          <w:noProof/>
+          <w:sz w:val="20"/>
+          <w:szCs w:val="20"/>
+        </w:rPr>
+        <w:t>«Inspector»</w:t>
+      </w:r>
+      <w:r>
+        <w:rPr>
+          <w:rFonts w:ascii="Verdana" w:hAnsi="Verdana"/>
+          <w:b/>
+          <w:sz w:val="20"/>
+          <w:szCs w:val="20"/>
+        </w:rPr>
+        <w:fldChar w:fldCharType="end"/>
+      </w:r>
     </w:p>
     <w:p>
       <w:pPr>
@@ -1067,7 +1223,7 @@
           <w:sz w:val="20"/>
           <w:szCs w:val="20"/>
         </w:rPr>
-        <w:t xml:space="preserve">Inspector: </w:t>
+        <w:t xml:space="preserve">Mobile number: </w:t>
       </w:r>
       <w:r>
         <w:rPr>
@@ -1085,7 +1241,7 @@
           <w:sz w:val="20"/>
           <w:szCs w:val="20"/>
         </w:rPr>
-        <w:instrText xml:space="preserve"> MERGEFIELD "Inspector" </w:instrText>
+        <w:instrText xml:space="preserve"> MERGEFIELD  Mobile </w:instrText>
       </w:r>
       <w:r>
         <w:rPr>
@@ -1104,7 +1260,7 @@
           <w:sz w:val="20"/>
           <w:szCs w:val="20"/>
         </w:rPr>
-        <w:t>«Inspector»</w:t>
+        <w:t>«Mobile»</w:t>
       </w:r>
       <w:r>
         <w:rPr>
@@ -1126,61 +1282,6 @@
           <w:szCs w:val="20"/>
         </w:rPr>
       </w:pPr>
-      <w:r>
-        <w:rPr>
-          <w:rFonts w:ascii="Verdana" w:hAnsi="Verdana"/>
-          <w:b/>
-          <w:sz w:val="20"/>
-          <w:szCs w:val="20"/>
-        </w:rPr>
-        <w:t xml:space="preserve">Mobile number: </w:t>
-      </w:r>
-      <w:r>
-        <w:rPr>
-          <w:rFonts w:ascii="Verdana" w:hAnsi="Verdana"/>
-          <w:b/>
-          <w:sz w:val="20"/>
-          <w:szCs w:val="20"/>
-        </w:rPr>
-        <w:fldChar w:fldCharType="begin"/>
-      </w:r>
-      <w:r>
-        <w:rPr>
-          <w:rFonts w:ascii="Verdana" w:hAnsi="Verdana"/>
-          <w:b/>
-          <w:sz w:val="20"/>
-          <w:szCs w:val="20"/>
-        </w:rPr>
-        <w:instrText xml:space="preserve"> MERGEFIELD "Mobile" </w:instrText>
-      </w:r>
-      <w:r>
-        <w:rPr>
-          <w:rFonts w:ascii="Verdana" w:hAnsi="Verdana"/>
-          <w:b/>
-          <w:sz w:val="20"/>
-          <w:szCs w:val="20"/>
-        </w:rPr>
-        <w:fldChar w:fldCharType="separate"/>
-      </w:r>
-      <w:r>
-        <w:rPr>
-          <w:rFonts w:ascii="Verdana" w:hAnsi="Verdana"/>
-          <w:b/>
-          <w:noProof/>
-          <w:sz w:val="20"/>
-          <w:szCs w:val="20"/>
-        </w:rPr>
-        <w:t>«Mobile»</w:t>
-      </w:r>
-      <w:r>
-        <w:rPr>
-          <w:rFonts w:ascii="Verdana" w:hAnsi="Verdana"/>
-          <w:b/>
-          <w:sz w:val="20"/>
-          <w:szCs w:val="20"/>
-        </w:rPr>
-        <w:fldChar w:fldCharType="end"/>
-      </w:r>
     </w:p>
     <w:p>
       <w:pPr>
@@ -1203,6 +1304,15 @@
           <w:szCs w:val="20"/>
         </w:rPr>
       </w:pPr>
+      <w:r>
+        <w:rPr>
+          <w:rFonts w:ascii="Verdana" w:hAnsi="Verdana"/>
+          <w:b/>
+          <w:sz w:val="20"/>
+          <w:szCs w:val="20"/>
+        </w:rPr>
+        <w:t>--- End of report ---</w:t>
+      </w:r>
     </w:p>
     <w:p>
       <w:pPr>
@@ -1214,21 +1324,143 @@
           <w:szCs w:val="20"/>
         </w:rPr>
       </w:pPr>
-      <w:r>
-        <w:rPr>
-          <w:rFonts w:ascii="Verdana" w:hAnsi="Verdana"/>
-          <w:b/>
-          <w:sz w:val="20"/>
-          <w:szCs w:val="20"/>
-        </w:rPr>
-        <w:t>--- End of report ---</w:t>
+    </w:p>
+    <w:p>
+      <w:pPr>
+        <w:jc w:val="center"/>
+        <w:rPr>
+          <w:rFonts w:ascii="Verdana" w:hAnsi="Verdana"/>
+          <w:b/>
+          <w:sz w:val="20"/>
+          <w:szCs w:val="20"/>
+        </w:rPr>
+      </w:pPr>
+    </w:p>
+    <w:p>
+      <w:pPr>
+        <w:pStyle w:val="ListParagraph"/>
+        <w:numPr>
+          <w:ilvl w:val="0"/>
+          <w:numId w:val="9"/>
+        </w:numPr>
+        <w:jc w:val="center"/>
+        <w:rPr>
+          <w:rFonts w:ascii="Verdana" w:hAnsi="Verdana"/>
+          <w:b/>
+          <w:sz w:val="20"/>
+          <w:szCs w:val="20"/>
+        </w:rPr>
+      </w:pPr>
+      <w:r>
+        <w:rPr>
+          <w:rFonts w:ascii="Verdana" w:hAnsi="Verdana"/>
+          <w:b/>
+          <w:sz w:val="20"/>
+          <w:szCs w:val="20"/>
+        </w:rPr>
+        <w:fldChar w:fldCharType="begin"/>
+      </w:r>
+      <w:r>
+        <w:rPr>
+          <w:rFonts w:ascii="Verdana" w:hAnsi="Verdana"/>
+          <w:b/>
+          <w:sz w:val="20"/>
+          <w:szCs w:val="20"/>
+        </w:rPr>
+        <w:instrText xml:space="preserve"> MERGEFIELD  FOREACH:Something </w:instrText>
+      </w:r>
+      <w:r>
+        <w:rPr>
+          <w:rFonts w:ascii="Verdana" w:hAnsi="Verdana"/>
+          <w:b/>
+          <w:sz w:val="20"/>
+          <w:szCs w:val="20"/>
+        </w:rPr>
+        <w:fldChar w:fldCharType="separate"/>
+      </w:r>
+      <w:r>
+        <w:rPr>
+          <w:rFonts w:ascii="Verdana" w:hAnsi="Verdana"/>
+          <w:b/>
+          <w:noProof/>
+          <w:sz w:val="20"/>
+          <w:szCs w:val="20"/>
+        </w:rPr>
+        <w:t>«FOREACH:Something»</w:t>
+      </w:r>
+      <w:r>
+        <w:rPr>
+          <w:rFonts w:ascii="Verdana" w:hAnsi="Verdana"/>
+          <w:b/>
+          <w:sz w:val="20"/>
+          <w:szCs w:val="20"/>
+        </w:rPr>
+        <w:fldChar w:fldCharType="end"/>
+      </w:r>
+      <w:r>
+        <w:rPr>
+          <w:rFonts w:ascii="Verdana" w:hAnsi="Verdana"/>
+          <w:b/>
+          <w:sz w:val="20"/>
+          <w:szCs w:val="20"/>
+        </w:rPr>
+        <w:t xml:space="preserve">Repeat this thing </w:t>
+      </w:r>
+      <w:r>
+        <w:rPr>
+          <w:rFonts w:ascii="Verdana" w:hAnsi="Verdana"/>
+          <w:b/>
+          <w:sz w:val="20"/>
+          <w:szCs w:val="20"/>
+        </w:rPr>
+        <w:fldChar w:fldCharType="begin"/>
+      </w:r>
+      <w:r>
+        <w:rPr>
+          <w:rFonts w:ascii="Verdana" w:hAnsi="Verdana"/>
+          <w:b/>
+          <w:sz w:val="20"/>
+          <w:szCs w:val="20"/>
+        </w:rPr>
+        <w:instrText xml:space="preserve"> MERGEFIELD  Someprop </w:instrText>
+      </w:r>
+      <w:r>
+        <w:rPr>
+          <w:rFonts w:ascii="Verdana" w:hAnsi="Verdana"/>
+          <w:b/>
+          <w:sz w:val="20"/>
+          <w:szCs w:val="20"/>
+        </w:rPr>
+        <w:fldChar w:fldCharType="separate"/>
+      </w:r>
+      <w:r>
+        <w:rPr>
+          <w:rFonts w:ascii="Verdana" w:hAnsi="Verdana"/>
+          <w:b/>
+          <w:noProof/>
+          <w:sz w:val="20"/>
+          <w:szCs w:val="20"/>
+        </w:rPr>
+        <w:t>«Someprop»</w:t>
+      </w:r>
+      <w:r>
+        <w:rPr>
+          <w:rFonts w:ascii="Verdana" w:hAnsi="Verdana"/>
+          <w:b/>
+          <w:sz w:val="20"/>
+          <w:szCs w:val="20"/>
+        </w:rPr>
+        <w:fldChar w:fldCharType="end"/>
       </w:r>
     </w:p>
     <w:sectPr>
-      <w:footerReference w:type="default" r:id="rId10"/>
-      <w:footerReference w:type="first" r:id="rId11"/>
+      <w:headerReference w:type="even" r:id="rId10"/>
+      <w:headerReference w:type="default" r:id="rId11"/>
+      <w:footerReference w:type="even" r:id="rId12"/>
+      <w:footerReference w:type="default" r:id="rId13"/>
+      <w:footerReference w:type="first" r:id="rId14"/>
       <w:pgSz w:w="11907" w:h="16840" w:code="9"/>
-      <w:pgMar w:top="1140" w:right="1134" w:bottom="1134" w:left="1134" w:header="720" w:footer="465" w:gutter="0"/>
+      <w:pgMar w:top="1140" w:right="1134" w:bottom="1134" w:left="1134" w:header="720" w:footer="2381" w:gutter="0"/>
       <w:paperSrc w:first="4"/>
       <w:cols w:space="708"/>
       <w:docGrid w:linePitch="326"/>
@@ -1283,6 +1515,7 @@
     <w:p/>
     <w:p/>
     <w:p/>
+    <w:p/>
   </w:endnote>
   <w:endnote w:type="continuationSeparator" w:id="0">
     <w:p>
@@ -1290,6 +1523,7 @@
         <w:continuationSeparator/>
       </w:r>
     </w:p>
+    <w:p/>
     <w:p/>
     <w:p/>
     <w:p/>
@@ -1336,6 +1570,17 @@
 <w:ftr xmlns:wpc="http://schemas.microsoft.com/office/word/2010/wordprocessingCanvas" xmlns:mc="http://schemas.openxmlformats.org/markup-compatibility/2006" xmlns:o="urn:schemas-microsoft-com:office:office" xmlns:r="http://schemas.openxmlformats.org/officeDocument/2006/relationships" xmlns:m="http://schemas.openxmlformats.org/officeDocument/2006/math" xmlns:v="urn:schemas-microsoft-com:vml" xmlns:wp14="http://schemas.microsoft.com/office/word/2010/wordprocessingDrawing" xmlns:wp="http://schemas.openxmlformats.org/drawingml/2006/wordprocessingDrawing" xmlns:w10="urn:schemas-microsoft-com:office:word" xmlns:w="http://schemas.openxmlformats.org/wordprocessingml/2006/main" xmlns:w14="http://schemas.microsoft.com/office/word/2010/wordml" xmlns:w15="http://schemas.microsoft.com/office/word/2012/wordml" xmlns:wpg="http://schemas.microsoft.com/office/word/2010/wordprocessingGroup" xmlns:wpi="http://schemas.microsoft.com/office/word/2010/wordprocessingInk" xmlns:wne="http://schemas.microsoft.com/office/word/2006/wordml" xmlns:wps="http://schemas.microsoft.com/office/word/2010/wordprocessingShape" mc:Ignorable="w14 w15 wp14">
   <w:p>
     <w:pPr>
+      <w:pStyle w:val="Footer"/>
+    </w:pPr>
+  </w:p>
+  <w:p/>
+</w:ftr>
+</file>
+
+<file path=word/footer2.xml><?xml version="1.0" encoding="utf-8"?>
+<w:ftr xmlns:wpc="http://schemas.microsoft.com/office/word/2010/wordprocessingCanvas" xmlns:mc="http://schemas.openxmlformats.org/markup-compatibility/2006" xmlns:o="urn:schemas-microsoft-com:office:office" xmlns:r="http://schemas.openxmlformats.org/officeDocument/2006/relationships" xmlns:m="http://schemas.openxmlformats.org/officeDocument/2006/math" xmlns:v="urn:schemas-microsoft-com:vml" xmlns:wp14="http://schemas.microsoft.com/office/word/2010/wordprocessingDrawing" xmlns:wp="http://schemas.openxmlformats.org/drawingml/2006/wordprocessingDrawing" xmlns:w10="urn:schemas-microsoft-com:office:word" xmlns:w="http://schemas.openxmlformats.org/wordprocessingml/2006/main" xmlns:w14="http://schemas.microsoft.com/office/word/2010/wordml" xmlns:w15="http://schemas.microsoft.com/office/word/2012/wordml" xmlns:wpg="http://schemas.microsoft.com/office/word/2010/wordprocessingGroup" xmlns:wpi="http://schemas.microsoft.com/office/word/2010/wordprocessingInk" xmlns:wne="http://schemas.microsoft.com/office/word/2006/wordml" xmlns:wps="http://schemas.microsoft.com/office/word/2010/wordprocessingShape" mc:Ignorable="w14 w15 wp14">
+  <w:p>
+    <w:pPr>
       <w:framePr w:w="3234" w:h="1738" w:hRule="exact" w:hSpace="181" w:wrap="around" w:vAnchor="page" w:hAnchor="page" w:x="8685" w:y="14761"/>
       <w:spacing w:line="220" w:lineRule="exact"/>
       <w:rPr>
@@ -1480,6 +1725,40 @@
       <w:pStyle w:val="Footer"/>
     </w:pPr>
     <w:r>
+      <w:t xml:space="preserve">Page </w:t>
+    </w:r>
+    <w:r>
+      <w:fldChar w:fldCharType="begin"/>
+    </w:r>
+    <w:r>
+      <w:instrText xml:space="preserve"> PAGE   \* MERGEFORMAT </w:instrText>
+    </w:r>
+    <w:r>
+      <w:fldChar w:fldCharType="separate"/>
+    </w:r>
+    <w:r>
+      <w:rPr>
+        <w:noProof/>
+      </w:rPr>
+      <w:t>1</w:t>
+    </w:r>
+    <w:r>
+      <w:fldChar w:fldCharType="end"/>
+    </w:r>
+    <w:r>
+      <w:t xml:space="preserve"> of </w:t>
+    </w:r>
+    <w:fldSimple w:instr=" NUMPAGES   \* MERGEFORMAT ">
+      <w:r>
+        <w:rPr>
+          <w:noProof/>
+        </w:rPr>
+        <w:t>1</w:t>
+      </w:r>
+    </w:fldSimple>
+  </w:p>
+  <w:p>
+    <w:r>
       <w:rPr>
         <w:noProof/>
         <w:lang w:eastAsia="en-GB"/>
@@ -1488,10 +1767,10 @@
         <wp:anchor distT="0" distB="0" distL="114300" distR="114300" simplePos="0" relativeHeight="251657728" behindDoc="0" locked="0" layoutInCell="1" allowOverlap="1" wp14:anchorId="094C6DA8" wp14:editId="541788F1">
           <wp:simplePos x="0" y="0"/>
           <wp:positionH relativeFrom="column">
-            <wp:posOffset>-451485</wp:posOffset>
+            <wp:posOffset>-584835</wp:posOffset>
           </wp:positionH>
           <wp:positionV relativeFrom="paragraph">
-            <wp:posOffset>-477520</wp:posOffset>
+            <wp:posOffset>361315</wp:posOffset>
           </wp:positionV>
           <wp:extent cx="2858135" cy="1143000"/>
           <wp:effectExtent l="0" t="0" r="0" b="0"/>
@@ -1547,56 +1826,11 @@
         </wp:anchor>
       </w:drawing>
     </w:r>
-    <w:r>
-      <w:t xml:space="preserve">Page </w:t>
-    </w:r>
-    <w:r>
-      <w:fldChar w:fldCharType="begin"/>
-    </w:r>
-    <w:r>
-      <w:instrText xml:space="preserve"> PAGE   \* MERGEFORMAT </w:instrText>
-    </w:r>
-    <w:r>
-      <w:fldChar w:fldCharType="separate"/>
-    </w:r>
-    <w:r>
-      <w:rPr>
-        <w:noProof/>
-      </w:rPr>
-      <w:t>1</w:t>
-    </w:r>
-    <w:r>
-      <w:fldChar w:fldCharType="end"/>
-    </w:r>
-    <w:r>
-      <w:t xml:space="preserve"> of </w:t>
-    </w:r>
-    <w:r>
-      <w:fldChar w:fldCharType="begin"/>
-    </w:r>
-    <w:r>
-      <w:instrText xml:space="preserve"> NUMPAGES   \* MERGEFORMAT </w:instrText>
-    </w:r>
-    <w:r>
-      <w:fldChar w:fldCharType="separate"/>
-    </w:r>
-    <w:r>
-      <w:rPr>
-        <w:noProof/>
-      </w:rPr>
-      <w:t>1</w:t>
-    </w:r>
-    <w:r>
-      <w:rPr>
-        <w:noProof/>
-      </w:rPr>
-      <w:fldChar w:fldCharType="end"/>
-    </w:r>
   </w:p>
 </w:ftr>
 </file>
 
-<file path=word/footer2.xml><?xml version="1.0" encoding="utf-8"?>
+<file path=word/footer3.xml><?xml version="1.0" encoding="utf-8"?>
 <w:ftr xmlns:wpc="http://schemas.microsoft.com/office/word/2010/wordprocessingCanvas" xmlns:mc="http://schemas.openxmlformats.org/markup-compatibility/2006" xmlns:o="urn:schemas-microsoft-com:office:office" xmlns:r="http://schemas.openxmlformats.org/officeDocument/2006/relationships" xmlns:m="http://schemas.openxmlformats.org/officeDocument/2006/math" xmlns:v="urn:schemas-microsoft-com:vml" xmlns:wp14="http://schemas.microsoft.com/office/word/2010/wordprocessingDrawing" xmlns:wp="http://schemas.openxmlformats.org/drawingml/2006/wordprocessingDrawing" xmlns:w10="urn:schemas-microsoft-com:office:word" xmlns:w="http://schemas.openxmlformats.org/wordprocessingml/2006/main" xmlns:w14="http://schemas.microsoft.com/office/word/2010/wordml" xmlns:w15="http://schemas.microsoft.com/office/word/2012/wordml" xmlns:wpg="http://schemas.microsoft.com/office/word/2010/wordprocessingGroup" xmlns:wpi="http://schemas.microsoft.com/office/word/2010/wordprocessingInk" xmlns:wne="http://schemas.microsoft.com/office/word/2006/wordml" xmlns:wps="http://schemas.microsoft.com/office/word/2010/wordprocessingShape" mc:Ignorable="w14 w15 wp14">
   <w:p>
     <w:pPr>
@@ -1793,6 +2027,7 @@
     <w:p/>
     <w:p/>
     <w:p/>
+    <w:p/>
   </w:footnote>
   <w:footnote w:type="continuationSeparator" w:id="0">
     <w:p>
@@ -1838,8 +2073,31 @@
     <w:p/>
     <w:p/>
     <w:p/>
+    <w:p/>
   </w:footnote>
 </w:footnotes>
+</file>
+
+<file path=word/header1.xml><?xml version="1.0" encoding="utf-8"?>
+<w:hdr xmlns:wpc="http://schemas.microsoft.com/office/word/2010/wordprocessingCanvas" xmlns:mc="http://schemas.openxmlformats.org/markup-compatibility/2006" xmlns:o="urn:schemas-microsoft-com:office:office" xmlns:r="http://schemas.openxmlformats.org/officeDocument/2006/relationships" xmlns:m="http://schemas.openxmlformats.org/officeDocument/2006/math" xmlns:v="urn:schemas-microsoft-com:vml" xmlns:wp14="http://schemas.microsoft.com/office/word/2010/wordprocessingDrawing" xmlns:wp="http://schemas.openxmlformats.org/drawingml/2006/wordprocessingDrawing" xmlns:w10="urn:schemas-microsoft-com:office:word" xmlns:w="http://schemas.openxmlformats.org/wordprocessingml/2006/main" xmlns:w14="http://schemas.microsoft.com/office/word/2010/wordml" xmlns:w15="http://schemas.microsoft.com/office/word/2012/wordml" xmlns:wpg="http://schemas.microsoft.com/office/word/2010/wordprocessingGroup" xmlns:wpi="http://schemas.microsoft.com/office/word/2010/wordprocessingInk" xmlns:wne="http://schemas.microsoft.com/office/word/2006/wordml" xmlns:wps="http://schemas.microsoft.com/office/word/2010/wordprocessingShape" mc:Ignorable="w14 w15 wp14">
+  <w:p>
+    <w:pPr>
+      <w:pStyle w:val="Header"/>
+    </w:pPr>
+  </w:p>
+  <w:p/>
+</w:hdr>
+</file>
+
+<file path=word/header2.xml><?xml version="1.0" encoding="utf-8"?>
+<w:hdr xmlns:wpc="http://schemas.microsoft.com/office/word/2010/wordprocessingCanvas" xmlns:mc="http://schemas.openxmlformats.org/markup-compatibility/2006" xmlns:o="urn:schemas-microsoft-com:office:office" xmlns:r="http://schemas.openxmlformats.org/officeDocument/2006/relationships" xmlns:m="http://schemas.openxmlformats.org/officeDocument/2006/math" xmlns:v="urn:schemas-microsoft-com:vml" xmlns:wp14="http://schemas.microsoft.com/office/word/2010/wordprocessingDrawing" xmlns:wp="http://schemas.openxmlformats.org/drawingml/2006/wordprocessingDrawing" xmlns:w10="urn:schemas-microsoft-com:office:word" xmlns:w="http://schemas.openxmlformats.org/wordprocessingml/2006/main" xmlns:w14="http://schemas.microsoft.com/office/word/2010/wordml" xmlns:w15="http://schemas.microsoft.com/office/word/2012/wordml" xmlns:wpg="http://schemas.microsoft.com/office/word/2010/wordprocessingGroup" xmlns:wpi="http://schemas.microsoft.com/office/word/2010/wordprocessingInk" xmlns:wne="http://schemas.microsoft.com/office/word/2006/wordml" xmlns:wps="http://schemas.microsoft.com/office/word/2010/wordprocessingShape" mc:Ignorable="w14 w15 wp14">
+  <w:p>
+    <w:pPr>
+      <w:pStyle w:val="Header"/>
+    </w:pPr>
+  </w:p>
+  <w:p/>
+</w:hdr>
 </file>
 
 <file path=word/numbering.xml><?xml version="1.0" encoding="utf-8"?>
@@ -1985,6 +2243,146 @@
     </w:lvl>
   </w:abstractNum>
   <w:abstractNum w:abstractNumId="1" w15:restartNumberingAfterBreak="0">
+    <w:nsid w:val="3BA31B5E"/>
+    <w:multiLevelType w:val="hybridMultilevel"/>
+    <w:tmpl w:val="E66A16FA"/>
+    <w:lvl w:ilvl="0" w:tplc="0809000F">
+      <w:start w:val="1"/>
+      <w:numFmt w:val="decimal"/>
+      <w:lvlText w:val="%1."/>
+      <w:lvlJc w:val="left"/>
+      <w:pPr>
+        <w:tabs>
+          <w:tab w:val="num" w:pos="360"/>
+        </w:tabs>
+        <w:ind w:left="360" w:hanging="360"/>
+      </w:pPr>
+      <w:rPr>
+        <w:rFonts w:cs="Times New Roman"/>
+      </w:rPr>
+    </w:lvl>
+    <w:lvl w:ilvl="1" w:tplc="08090019" w:tentative="1">
+      <w:start w:val="1"/>
+      <w:numFmt w:val="lowerLetter"/>
+      <w:lvlText w:val="%2."/>
+      <w:lvlJc w:val="left"/>
+      <w:pPr>
+        <w:tabs>
+          <w:tab w:val="num" w:pos="1080"/>
+        </w:tabs>
+        <w:ind w:left="1080" w:hanging="360"/>
+      </w:pPr>
+      <w:rPr>
+        <w:rFonts w:cs="Times New Roman"/>
+      </w:rPr>
+    </w:lvl>
+    <w:lvl w:ilvl="2" w:tplc="0809001B" w:tentative="1">
+      <w:start w:val="1"/>
+      <w:numFmt w:val="lowerRoman"/>
+      <w:lvlText w:val="%3."/>
+      <w:lvlJc w:val="right"/>
+      <w:pPr>
+        <w:tabs>
+          <w:tab w:val="num" w:pos="1800"/>
+        </w:tabs>
+        <w:ind w:left="1800" w:hanging="180"/>
+      </w:pPr>
+      <w:rPr>
+        <w:rFonts w:cs="Times New Roman"/>
+      </w:rPr>
+    </w:lvl>
+    <w:lvl w:ilvl="3" w:tplc="0809000F" w:tentative="1">
+      <w:start w:val="1"/>
+      <w:numFmt w:val="decimal"/>
+      <w:lvlText w:val="%4."/>
+      <w:lvlJc w:val="left"/>
+      <w:pPr>
+        <w:tabs>
+          <w:tab w:val="num" w:pos="2520"/>
+        </w:tabs>
+        <w:ind w:left="2520" w:hanging="360"/>
+      </w:pPr>
+      <w:rPr>
+        <w:rFonts w:cs="Times New Roman"/>
+      </w:rPr>
+    </w:lvl>
+    <w:lvl w:ilvl="4" w:tplc="08090019" w:tentative="1">
+      <w:start w:val="1"/>
+      <w:numFmt w:val="lowerLetter"/>
+      <w:lvlText w:val="%5."/>
+      <w:lvlJc w:val="left"/>
+      <w:pPr>
+        <w:tabs>
+          <w:tab w:val="num" w:pos="3240"/>
+        </w:tabs>
+        <w:ind w:left="3240" w:hanging="360"/>
+      </w:pPr>
+      <w:rPr>
+        <w:rFonts w:cs="Times New Roman"/>
+      </w:rPr>
+    </w:lvl>
+    <w:lvl w:ilvl="5" w:tplc="0809001B" w:tentative="1">
+      <w:start w:val="1"/>
+      <w:numFmt w:val="lowerRoman"/>
+      <w:lvlText w:val="%6."/>
+      <w:lvlJc w:val="right"/>
+      <w:pPr>
+        <w:tabs>
+          <w:tab w:val="num" w:pos="3960"/>
+        </w:tabs>
+        <w:ind w:left="3960" w:hanging="180"/>
+      </w:pPr>
+      <w:rPr>
+        <w:rFonts w:cs="Times New Roman"/>
+      </w:rPr>
+    </w:lvl>
+    <w:lvl w:ilvl="6" w:tplc="0809000F" w:tentative="1">
+      <w:start w:val="1"/>
+      <w:numFmt w:val="decimal"/>
+      <w:lvlText w:val="%7."/>
+      <w:lvlJc w:val="left"/>
+      <w:pPr>
+        <w:tabs>
+          <w:tab w:val="num" w:pos="4680"/>
+        </w:tabs>
+        <w:ind w:left="4680" w:hanging="360"/>
+      </w:pPr>
+      <w:rPr>
+        <w:rFonts w:cs="Times New Roman"/>
+      </w:rPr>
+    </w:lvl>
+    <w:lvl w:ilvl="7" w:tplc="08090019" w:tentative="1">
+      <w:start w:val="1"/>
+      <w:numFmt w:val="lowerLetter"/>
+      <w:lvlText w:val="%8."/>
+      <w:lvlJc w:val="left"/>
+      <w:pPr>
+        <w:tabs>
+          <w:tab w:val="num" w:pos="5400"/>
+        </w:tabs>
+        <w:ind w:left="5400" w:hanging="360"/>
+      </w:pPr>
+      <w:rPr>
+        <w:rFonts w:cs="Times New Roman"/>
+      </w:rPr>
+    </w:lvl>
+    <w:lvl w:ilvl="8" w:tplc="0809001B" w:tentative="1">
+      <w:start w:val="1"/>
+      <w:numFmt w:val="lowerRoman"/>
+      <w:lvlText w:val="%9."/>
+      <w:lvlJc w:val="right"/>
+      <w:pPr>
+        <w:tabs>
+          <w:tab w:val="num" w:pos="6120"/>
+        </w:tabs>
+        <w:ind w:left="6120" w:hanging="180"/>
+      </w:pPr>
+      <w:rPr>
+        <w:rFonts w:cs="Times New Roman"/>
+      </w:rPr>
+    </w:lvl>
+  </w:abstractNum>
+  <w:abstractNum w:abstractNumId="2" w15:restartNumberingAfterBreak="0">
     <w:nsid w:val="52FD0555"/>
     <w:multiLevelType w:val="hybridMultilevel"/>
     <w:tmpl w:val="3C70F9E6"/>
@@ -2098,7 +2496,7 @@
       </w:rPr>
     </w:lvl>
   </w:abstractNum>
-  <w:abstractNum w:abstractNumId="2" w15:restartNumberingAfterBreak="0">
+  <w:abstractNum w:abstractNumId="3" w15:restartNumberingAfterBreak="0">
     <w:nsid w:val="610368BB"/>
     <w:multiLevelType w:val="hybridMultilevel"/>
     <w:tmpl w:val="47D656B4"/>
@@ -2239,7 +2637,7 @@
       </w:rPr>
     </w:lvl>
   </w:abstractNum>
-  <w:abstractNum w:abstractNumId="3" w15:restartNumberingAfterBreak="0">
+  <w:abstractNum w:abstractNumId="4" w15:restartNumberingAfterBreak="0">
     <w:nsid w:val="618158D2"/>
     <w:multiLevelType w:val="hybridMultilevel"/>
     <w:tmpl w:val="D5246BE2"/>
@@ -2353,7 +2751,7 @@
       </w:rPr>
     </w:lvl>
   </w:abstractNum>
-  <w:abstractNum w:abstractNumId="4" w15:restartNumberingAfterBreak="0">
+  <w:abstractNum w:abstractNumId="5" w15:restartNumberingAfterBreak="0">
     <w:nsid w:val="6BE33C62"/>
     <w:multiLevelType w:val="hybridMultilevel"/>
     <w:tmpl w:val="699AB52E"/>
@@ -2466,7 +2864,119 @@
       </w:rPr>
     </w:lvl>
   </w:abstractNum>
-  <w:abstractNum w:abstractNumId="5" w15:restartNumberingAfterBreak="0">
+  <w:abstractNum w:abstractNumId="6" w15:restartNumberingAfterBreak="0">
+    <w:nsid w:val="6DBA4591"/>
+    <w:multiLevelType w:val="hybridMultilevel"/>
+    <w:tmpl w:val="1854A98E"/>
+    <w:lvl w:ilvl="0" w:tplc="08090001">
+      <w:numFmt w:val="bullet"/>
+      <w:lvlText w:val=""/>
+      <w:lvlJc w:val="left"/>
+      <w:pPr>
+        <w:ind w:left="720" w:hanging="360"/>
+      </w:pPr>
+      <w:rPr>
+        <w:rFonts w:ascii="Symbol" w:eastAsia="Times New Roman" w:hAnsi="Symbol" w:cs="Times New Roman" w:hint="default"/>
+      </w:rPr>
+    </w:lvl>
+    <w:lvl w:ilvl="1" w:tplc="08090003" w:tentative="1">
+      <w:start w:val="1"/>
+      <w:numFmt w:val="bullet"/>
+      <w:lvlText w:val="o"/>
+      <w:lvlJc w:val="left"/>
+      <w:pPr>
+        <w:ind w:left="1440" w:hanging="360"/>
+      </w:pPr>
+      <w:rPr>
+        <w:rFonts w:ascii="Courier New" w:hAnsi="Courier New" w:cs="Courier New" w:hint="default"/>
+      </w:rPr>
+    </w:lvl>
+    <w:lvl w:ilvl="2" w:tplc="08090005" w:tentative="1">
+      <w:start w:val="1"/>
+      <w:numFmt w:val="bullet"/>
+      <w:lvlText w:val=""/>
+      <w:lvlJc w:val="left"/>
+      <w:pPr>
+        <w:ind w:left="2160" w:hanging="360"/>
+      </w:pPr>
+      <w:rPr>
+        <w:rFonts w:ascii="Wingdings" w:hAnsi="Wingdings" w:hint="default"/>
+      </w:rPr>
+    </w:lvl>
+    <w:lvl w:ilvl="3" w:tplc="08090001" w:tentative="1">
+      <w:start w:val="1"/>
+      <w:numFmt w:val="bullet"/>
+      <w:lvlText w:val=""/>
+      <w:lvlJc w:val="left"/>
+      <w:pPr>
+        <w:ind w:left="2880" w:hanging="360"/>
+      </w:pPr>
+      <w:rPr>
+        <w:rFonts w:ascii="Symbol" w:hAnsi="Symbol" w:hint="default"/>
+      </w:rPr>
+    </w:lvl>
+    <w:lvl w:ilvl="4" w:tplc="08090003" w:tentative="1">
+      <w:start w:val="1"/>
+      <w:numFmt w:val="bullet"/>
+      <w:lvlText w:val="o"/>
+      <w:lvlJc w:val="left"/>
+      <w:pPr>
+        <w:ind w:left="3600" w:hanging="360"/>
+      </w:pPr>
+      <w:rPr>
+        <w:rFonts w:ascii="Courier New" w:hAnsi="Courier New" w:cs="Courier New" w:hint="default"/>
+      </w:rPr>
+    </w:lvl>
+    <w:lvl w:ilvl="5" w:tplc="08090005" w:tentative="1">
+      <w:start w:val="1"/>
+      <w:numFmt w:val="bullet"/>
+      <w:lvlText w:val=""/>
+      <w:lvlJc w:val="left"/>
+      <w:pPr>
+        <w:ind w:left="4320" w:hanging="360"/>
+      </w:pPr>
+      <w:rPr>
+        <w:rFonts w:ascii="Wingdings" w:hAnsi="Wingdings" w:hint="default"/>
+      </w:rPr>
+    </w:lvl>
+    <w:lvl w:ilvl="6" w:tplc="08090001" w:tentative="1">
+      <w:start w:val="1"/>
+      <w:numFmt w:val="bullet"/>
+      <w:lvlText w:val=""/>
+      <w:lvlJc w:val="left"/>
+      <w:pPr>
+        <w:ind w:left="5040" w:hanging="360"/>
+      </w:pPr>
+      <w:rPr>
+        <w:rFonts w:ascii="Symbol" w:hAnsi="Symbol" w:hint="default"/>
+      </w:rPr>
+    </w:lvl>
+    <w:lvl w:ilvl="7" w:tplc="08090003" w:tentative="1">
+      <w:start w:val="1"/>
+      <w:numFmt w:val="bullet"/>
+      <w:lvlText w:val="o"/>
+      <w:lvlJc w:val="left"/>
+      <w:pPr>
+        <w:ind w:left="5760" w:hanging="360"/>
+      </w:pPr>
+      <w:rPr>
+        <w:rFonts w:ascii="Courier New" w:hAnsi="Courier New" w:cs="Courier New" w:hint="default"/>
+      </w:rPr>
+    </w:lvl>
+    <w:lvl w:ilvl="8" w:tplc="08090005" w:tentative="1">
+      <w:start w:val="1"/>
+      <w:numFmt w:val="bullet"/>
+      <w:lvlText w:val=""/>
+      <w:lvlJc w:val="left"/>
+      <w:pPr>
+        <w:ind w:left="6480" w:hanging="360"/>
+      </w:pPr>
+      <w:rPr>
+        <w:rFonts w:ascii="Wingdings" w:hAnsi="Wingdings" w:hint="default"/>
+      </w:rPr>
+    </w:lvl>
+  </w:abstractNum>
+  <w:abstractNum w:abstractNumId="7" w15:restartNumberingAfterBreak="0">
     <w:nsid w:val="77A244A7"/>
     <w:multiLevelType w:val="hybridMultilevel"/>
     <w:tmpl w:val="CEFE5C44"/>
@@ -2580,7 +3090,7 @@
       </w:rPr>
     </w:lvl>
   </w:abstractNum>
-  <w:abstractNum w:abstractNumId="6" w15:restartNumberingAfterBreak="0">
+  <w:abstractNum w:abstractNumId="8" w15:restartNumberingAfterBreak="0">
     <w:nsid w:val="7B694C80"/>
     <w:multiLevelType w:val="hybridMultilevel"/>
     <w:tmpl w:val="F5DA43B6"/>
@@ -2728,7 +3238,7 @@
     </w:lvlOverride>
   </w:num>
   <w:num w:numId="3">
-    <w:abstractNumId w:val="1"/>
+    <w:abstractNumId w:val="2"/>
     <w:lvlOverride w:ilvl="0">
       <w:startOverride w:val="1"/>
     </w:lvlOverride>
@@ -2758,7 +3268,7 @@
     </w:lvlOverride>
   </w:num>
   <w:num w:numId="4">
-    <w:abstractNumId w:val="5"/>
+    <w:abstractNumId w:val="7"/>
     <w:lvlOverride w:ilvl="0">
       <w:startOverride w:val="1"/>
     </w:lvlOverride>
@@ -2788,7 +3298,7 @@
     </w:lvlOverride>
   </w:num>
   <w:num w:numId="5">
-    <w:abstractNumId w:val="6"/>
+    <w:abstractNumId w:val="8"/>
     <w:lvlOverride w:ilvl="0">
       <w:startOverride w:val="1"/>
     </w:lvlOverride>
@@ -2818,7 +3328,7 @@
     </w:lvlOverride>
   </w:num>
   <w:num w:numId="6">
-    <w:abstractNumId w:val="3"/>
+    <w:abstractNumId w:val="4"/>
     <w:lvlOverride w:ilvl="0">
       <w:startOverride w:val="1"/>
     </w:lvlOverride>
@@ -2848,10 +3358,16 @@
     </w:lvlOverride>
   </w:num>
   <w:num w:numId="7">
-    <w:abstractNumId w:val="2"/>
+    <w:abstractNumId w:val="3"/>
   </w:num>
   <w:num w:numId="8">
-    <w:abstractNumId w:val="4"/>
+    <w:abstractNumId w:val="5"/>
+  </w:num>
+  <w:num w:numId="9">
+    <w:abstractNumId w:val="6"/>
+  </w:num>
+  <w:num w:numId="10">
+    <w:abstractNumId w:val="1"/>
   </w:num>
 </w:numbering>
 </file>
@@ -3480,609 +3996,6 @@
 </w:styles>
 </file>
 
-<file path=word/glossary/document.xml><?xml version="1.0" encoding="utf-8"?>
-<w:glossaryDocument xmlns:wpc="http://schemas.microsoft.com/office/word/2010/wordprocessingCanvas" xmlns:mc="http://schemas.openxmlformats.org/markup-compatibility/2006" xmlns:o="urn:schemas-microsoft-com:office:office" xmlns:r="http://schemas.openxmlformats.org/officeDocument/2006/relationships" xmlns:m="http://schemas.openxmlformats.org/officeDocument/2006/math" xmlns:v="urn:schemas-microsoft-com:vml" xmlns:wp14="http://schemas.microsoft.com/office/word/2010/wordprocessingDrawing" xmlns:wp="http://schemas.openxmlformats.org/drawingml/2006/wordprocessingDrawing" xmlns:w10="urn:schemas-microsoft-com:office:word" xmlns:w="http://schemas.openxmlformats.org/wordprocessingml/2006/main" xmlns:w14="http://schemas.microsoft.com/office/word/2010/wordml" xmlns:w15="http://schemas.microsoft.com/office/word/2012/wordml" xmlns:wpg="http://schemas.microsoft.com/office/word/2010/wordprocessingGroup" xmlns:wpi="http://schemas.microsoft.com/office/word/2010/wordprocessingInk" xmlns:wne="http://schemas.microsoft.com/office/word/2006/wordml" xmlns:wps="http://schemas.microsoft.com/office/word/2010/wordprocessingShape" mc:Ignorable="w14 w15 wp14">
-  <w:docParts>
-    <w:docPart>
-      <w:docPartPr>
-        <w:name w:val="DefaultPlaceholder_1081868577"/>
-        <w:category>
-          <w:name w:val="General"/>
-          <w:gallery w:val="placeholder"/>
-        </w:category>
-        <w:types>
-          <w:type w:val="bbPlcHdr"/>
-        </w:types>
-        <w:behaviors>
-          <w:behavior w:val="content"/>
-        </w:behaviors>
-        <w:guid w:val="{82451478-C1CF-4922-BB4B-E0294F46A45B}"/>
-      </w:docPartPr>
-      <w:docPartBody>
-        <w:p>
-          <w:r>
-            <w:rPr>
-              <w:rStyle w:val="PlaceholderText"/>
-            </w:rPr>
-            <w:t>Choose a building block.</w:t>
-          </w:r>
-        </w:p>
-      </w:docPartBody>
-    </w:docPart>
-  </w:docParts>
-</w:glossaryDocument>
-</file>
-
-<file path=word/glossary/fontTable.xml><?xml version="1.0" encoding="utf-8"?>
-<w:fonts xmlns:mc="http://schemas.openxmlformats.org/markup-compatibility/2006" xmlns:r="http://schemas.openxmlformats.org/officeDocument/2006/relationships" xmlns:w="http://schemas.openxmlformats.org/wordprocessingml/2006/main" xmlns:w14="http://schemas.microsoft.com/office/word/2010/wordml" xmlns:w15="http://schemas.microsoft.com/office/word/2012/wordml" mc:Ignorable="w14 w15">
-  <w:font w:name="Times New Roman">
-    <w:panose1 w:val="02020603050405020304"/>
-    <w:charset w:val="00"/>
-    <w:family w:val="roman"/>
-    <w:pitch w:val="variable"/>
-    <w:sig w:usb0="E0002EFF" w:usb1="C0007843" w:usb2="00000009" w:usb3="00000000" w:csb0="000001FF" w:csb1="00000000"/>
-  </w:font>
-  <w:font w:name="Courier New">
-    <w:panose1 w:val="02070309020205020404"/>
-    <w:charset w:val="00"/>
-    <w:family w:val="modern"/>
-    <w:pitch w:val="fixed"/>
-    <w:sig w:usb0="E0002AFF" w:usb1="C0007843" w:usb2="00000009" w:usb3="00000000" w:csb0="000001FF" w:csb1="00000000"/>
-  </w:font>
-  <w:font w:name="Wingdings">
-    <w:panose1 w:val="05000000000000000000"/>
-    <w:charset w:val="02"/>
-    <w:family w:val="auto"/>
-    <w:pitch w:val="variable"/>
-    <w:sig w:usb0="00000000" w:usb1="10000000" w:usb2="00000000" w:usb3="00000000" w:csb0="80000000" w:csb1="00000000"/>
-  </w:font>
-  <w:font w:name="Symbol">
-    <w:panose1 w:val="05050102010706020507"/>
-    <w:charset w:val="02"/>
-    <w:family w:val="roman"/>
-    <w:pitch w:val="variable"/>
-    <w:sig w:usb0="00000000" w:usb1="10000000" w:usb2="00000000" w:usb3="00000000" w:csb0="80000000" w:csb1="00000000"/>
-  </w:font>
-  <w:font w:name="Frutiger 55 Roman">
-    <w:altName w:val="Times New Roman"/>
-    <w:charset w:val="00"/>
-    <w:family w:val="swiss"/>
-    <w:pitch w:val="variable"/>
-    <w:sig w:usb0="00000003" w:usb1="00000000" w:usb2="00000000" w:usb3="00000000" w:csb0="00000001" w:csb1="00000000"/>
-  </w:font>
-  <w:font w:name="Arial">
-    <w:panose1 w:val="020B0604020202020204"/>
-    <w:charset w:val="00"/>
-    <w:family w:val="swiss"/>
-    <w:pitch w:val="variable"/>
-    <w:sig w:usb0="E0002AFF" w:usb1="C0007843" w:usb2="00000009" w:usb3="00000000" w:csb0="000001FF" w:csb1="00000000"/>
-  </w:font>
-  <w:font w:name="Arial Unicode MS">
-    <w:panose1 w:val="020B0604020202020204"/>
-    <w:charset w:val="80"/>
-    <w:family w:val="swiss"/>
-    <w:pitch w:val="variable"/>
-    <w:sig w:usb0="F7FFAFFF" w:usb1="E9DFFFFF" w:usb2="0000003F" w:usb3="00000000" w:csb0="003F01FF" w:csb1="00000000"/>
-  </w:font>
-  <w:font w:name="Verdana">
-    <w:panose1 w:val="020B0604030504040204"/>
-    <w:charset w:val="00"/>
-    <w:family w:val="swiss"/>
-    <w:pitch w:val="variable"/>
-    <w:sig w:usb0="A10006FF" w:usb1="4000205B" w:usb2="00000010" w:usb3="00000000" w:csb0="0000019F" w:csb1="00000000"/>
-  </w:font>
-  <w:font w:name="Tahoma">
-    <w:panose1 w:val="020B0604030504040204"/>
-    <w:charset w:val="00"/>
-    <w:family w:val="swiss"/>
-    <w:pitch w:val="variable"/>
-    <w:sig w:usb0="E1002EFF" w:usb1="C000605B" w:usb2="00000029" w:usb3="00000000" w:csb0="000101FF" w:csb1="00000000"/>
-  </w:font>
-  <w:font w:name="Calibri">
-    <w:panose1 w:val="020F0502020204030204"/>
-    <w:charset w:val="00"/>
-    <w:family w:val="swiss"/>
-    <w:pitch w:val="variable"/>
-    <w:sig w:usb0="E00002FF" w:usb1="4000ACFF" w:usb2="00000001" w:usb3="00000000" w:csb0="0000019F" w:csb1="00000000"/>
-  </w:font>
-  <w:font w:name="Cambria">
-    <w:panose1 w:val="02040503050406030204"/>
-    <w:charset w:val="00"/>
-    <w:family w:val="roman"/>
-    <w:pitch w:val="variable"/>
-    <w:sig w:usb0="E00002FF" w:usb1="400004FF" w:usb2="00000000" w:usb3="00000000" w:csb0="0000019F" w:csb1="00000000"/>
-  </w:font>
-  <w:font w:name="Calibri Light">
-    <w:panose1 w:val="020F0302020204030204"/>
-    <w:charset w:val="00"/>
-    <w:family w:val="swiss"/>
-    <w:pitch w:val="variable"/>
-    <w:sig w:usb0="A00002EF" w:usb1="4000207B" w:usb2="00000000" w:usb3="00000000" w:csb0="0000019F" w:csb1="00000000"/>
-  </w:font>
-</w:fonts>
-</file>
-
-<file path=word/glossary/settings.xml><?xml version="1.0" encoding="utf-8"?>
-<w:settings xmlns:mc="http://schemas.openxmlformats.org/markup-compatibility/2006" xmlns:o="urn:schemas-microsoft-com:office:office" xmlns:r="http://schemas.openxmlformats.org/officeDocument/2006/relationships" xmlns:m="http://schemas.openxmlformats.org/officeDocument/2006/math" xmlns:v="urn:schemas-microsoft-com:vml" xmlns:w10="urn:schemas-microsoft-com:office:word" xmlns:w="http://schemas.openxmlformats.org/wordprocessingml/2006/main" xmlns:w14="http://schemas.microsoft.com/office/word/2010/wordml" xmlns:w15="http://schemas.microsoft.com/office/word/2012/wordml" xmlns:sl="http://schemas.openxmlformats.org/schemaLibrary/2006/main" mc:Ignorable="w14 w15">
-  <w:view w:val="normal"/>
-  <w:defaultTabStop w:val="720"/>
-  <w:characterSpacingControl w:val="doNotCompress"/>
-  <w:compat>
-    <w:useFELayout/>
-    <w:compatSetting w:name="compatibilityMode" w:uri="http://schemas.microsoft.com/office/word" w:val="15"/>
-    <w:compatSetting w:name="overrideTableStyleFontSizeAndJustification" w:uri="http://schemas.microsoft.com/office/word" w:val="1"/>
-    <w:compatSetting w:name="enableOpenTypeFeatures" w:uri="http://schemas.microsoft.com/office/word" w:val="1"/>
-    <w:compatSetting w:name="doNotFlipMirrorIndents" w:uri="http://schemas.microsoft.com/office/word" w:val="1"/>
-    <w:compatSetting w:name="differentiateMultirowTableHeaders" w:uri="http://schemas.microsoft.com/office/word" w:val="1"/>
-  </w:compat>
-  <w:rsids>
-    <w:rsidRoot w:val="00FA3529"/>
-    <w:rsid w:val="00043D0A"/>
-    <w:rsid w:val="00E00E16"/>
-    <w:rsid w:val="00FA3529"/>
-  </w:rsids>
-  <m:mathPr>
-    <m:mathFont m:val="Cambria Math"/>
-    <m:brkBin m:val="before"/>
-    <m:brkBinSub m:val="--"/>
-    <m:smallFrac m:val="0"/>
-    <m:dispDef/>
-    <m:lMargin m:val="0"/>
-    <m:rMargin m:val="0"/>
-    <m:defJc m:val="centerGroup"/>
-    <m:wrapIndent m:val="1440"/>
-    <m:intLim m:val="subSup"/>
-    <m:naryLim m:val="undOvr"/>
-  </m:mathPr>
-  <w:themeFontLang w:val="en-GB"/>
-  <w:clrSchemeMapping w:bg1="light1" w:t1="dark1" w:bg2="light2" w:t2="dark2" w:accent1="accent1" w:accent2="accent2" w:accent3="accent3" w:accent4="accent4" w:accent5="accent5" w:accent6="accent6" w:hyperlink="hyperlink" w:followedHyperlink="followedHyperlink"/>
-  <w:decimalSymbol w:val="."/>
-  <w:listSeparator w:val=","/>
-  <w15:chartTrackingRefBased/>
-</w:settings>
-</file>
-
-<file path=word/glossary/styles.xml><?xml version="1.0" encoding="utf-8"?>
-<w:styles xmlns:mc="http://schemas.openxmlformats.org/markup-compatibility/2006" xmlns:r="http://schemas.openxmlformats.org/officeDocument/2006/relationships" xmlns:w="http://schemas.openxmlformats.org/wordprocessingml/2006/main" xmlns:w14="http://schemas.microsoft.com/office/word/2010/wordml" xmlns:w15="http://schemas.microsoft.com/office/word/2012/wordml" mc:Ignorable="w14 w15">
-  <w:docDefaults>
-    <w:rPrDefault>
-      <w:rPr>
-        <w:rFonts w:asciiTheme="minorHAnsi" w:eastAsiaTheme="minorEastAsia" w:hAnsiTheme="minorHAnsi" w:cstheme="minorBidi"/>
-        <w:sz w:val="22"/>
-        <w:szCs w:val="22"/>
-        <w:lang w:val="en-GB" w:eastAsia="en-GB" w:bidi="ar-SA"/>
-      </w:rPr>
-    </w:rPrDefault>
-    <w:pPrDefault>
-      <w:pPr>
-        <w:spacing w:after="160" w:line="259" w:lineRule="auto"/>
-      </w:pPr>
-    </w:pPrDefault>
-  </w:docDefaults>
-  <w:latentStyles w:defLockedState="0" w:defUIPriority="99" w:defSemiHidden="0" w:defUnhideWhenUsed="0" w:defQFormat="0" w:count="371">
-    <w:lsdException w:name="Normal" w:uiPriority="0" w:qFormat="1"/>
-    <w:lsdException w:name="heading 1" w:uiPriority="9" w:qFormat="1"/>
-    <w:lsdException w:name="heading 2" w:semiHidden="1" w:uiPriority="9" w:unhideWhenUsed="1" w:qFormat="1"/>
-    <w:lsdException w:name="heading 3" w:semiHidden="1" w:uiPriority="9" w:unhideWhenUsed="1" w:qFormat="1"/>
-    <w:lsdException w:name="heading 4" w:semiHidden="1" w:uiPriority="9" w:unhideWhenUsed="1" w:qFormat="1"/>
-    <w:lsdException w:name="heading 5" w:semiHidden="1" w:uiPriority="9" w:unhideWhenUsed="1" w:qFormat="1"/>
-    <w:lsdException w:name="heading 6" w:semiHidden="1" w:uiPriority="9" w:unhideWhenUsed="1" w:qFormat="1"/>
-    <w:lsdException w:name="heading 7" w:semiHidden="1" w:uiPriority="9" w:unhideWhenUsed="1" w:qFormat="1"/>
-    <w:lsdException w:name="heading 8" w:semiHidden="1" w:uiPriority="9" w:unhideWhenUsed="1" w:qFormat="1"/>
-    <w:lsdException w:name="heading 9" w:semiHidden="1" w:uiPriority="9" w:unhideWhenUsed="1" w:qFormat="1"/>
-    <w:lsdException w:name="index 1" w:semiHidden="1" w:unhideWhenUsed="1"/>
-    <w:lsdException w:name="index 2" w:semiHidden="1" w:unhideWhenUsed="1"/>
-    <w:lsdException w:name="index 3" w:semiHidden="1" w:unhideWhenUsed="1"/>
-    <w:lsdException w:name="index 4" w:semiHidden="1" w:unhideWhenUsed="1"/>
-    <w:lsdException w:name="index 5" w:semiHidden="1" w:unhideWhenUsed="1"/>
-    <w:lsdException w:name="index 6" w:semiHidden="1" w:unhideWhenUsed="1"/>
-    <w:lsdException w:name="index 7" w:semiHidden="1" w:unhideWhenUsed="1"/>
-    <w:lsdException w:name="index 8" w:semiHidden="1" w:unhideWhenUsed="1"/>
-    <w:lsdException w:name="index 9" w:semiHidden="1" w:unhideWhenUsed="1"/>
-    <w:lsdException w:name="toc 1" w:semiHidden="1" w:uiPriority="39" w:unhideWhenUsed="1"/>
-    <w:lsdException w:name="toc 2" w:semiHidden="1" w:uiPriority="39" w:unhideWhenUsed="1"/>
-    <w:lsdException w:name="toc 3" w:semiHidden="1" w:uiPriority="39" w:unhideWhenUsed="1"/>
-    <w:lsdException w:name="toc 4" w:semiHidden="1" w:uiPriority="39" w:unhideWhenUsed="1"/>
-    <w:lsdException w:name="toc 5" w:semiHidden="1" w:uiPriority="39" w:unhideWhenUsed="1"/>
-    <w:lsdException w:name="toc 6" w:semiHidden="1" w:uiPriority="39" w:unhideWhenUsed="1"/>
-    <w:lsdException w:name="toc 7" w:semiHidden="1" w:uiPriority="39" w:unhideWhenUsed="1"/>
-    <w:lsdException w:name="toc 8" w:semiHidden="1" w:uiPriority="39" w:unhideWhenUsed="1"/>
-    <w:lsdException w:name="toc 9" w:semiHidden="1" w:uiPriority="39" w:unhideWhenUsed="1"/>
-    <w:lsdException w:name="Normal Indent" w:semiHidden="1" w:unhideWhenUsed="1"/>
-    <w:lsdException w:name="footnote text" w:semiHidden="1" w:unhideWhenUsed="1"/>
-    <w:lsdException w:name="annotation text" w:semiHidden="1" w:unhideWhenUsed="1"/>
-    <w:lsdException w:name="header" w:semiHidden="1" w:unhideWhenUsed="1"/>
-    <w:lsdException w:name="footer" w:semiHidden="1" w:unhideWhenUsed="1"/>
-    <w:lsdException w:name="index heading" w:semiHidden="1" w:unhideWhenUsed="1"/>
-    <w:lsdException w:name="caption" w:semiHidden="1" w:uiPriority="35" w:unhideWhenUsed="1" w:qFormat="1"/>
-    <w:lsdException w:name="table of figures" w:semiHidden="1" w:unhideWhenUsed="1"/>
-    <w:lsdException w:name="envelope address" w:semiHidden="1" w:unhideWhenUsed="1"/>
-    <w:lsdException w:name="envelope return" w:semiHidden="1" w:unhideWhenUsed="1"/>
-    <w:lsdException w:name="footnote reference" w:semiHidden="1" w:unhideWhenUsed="1"/>
-    <w:lsdException w:name="annotation reference" w:semiHidden="1" w:unhideWhenUsed="1"/>
-    <w:lsdException w:name="line number" w:semiHidden="1" w:unhideWhenUsed="1"/>
-    <w:lsdException w:name="page number" w:semiHidden="1" w:unhideWhenUsed="1"/>
-    <w:lsdException w:name="endnote reference" w:semiHidden="1" w:unhideWhenUsed="1"/>
-    <w:lsdException w:name="endnote text" w:semiHidden="1" w:unhideWhenUsed="1"/>
-    <w:lsdException w:name="table of authorities" w:semiHidden="1" w:unhideWhenUsed="1"/>
-    <w:lsdException w:name="macro" w:semiHidden="1" w:unhideWhenUsed="1"/>
-    <w:lsdException w:name="toa heading" w:semiHidden="1" w:unhideWhenUsed="1"/>
-    <w:lsdException w:name="List" w:semiHidden="1" w:unhideWhenUsed="1"/>
-    <w:lsdException w:name="List Bullet" w:semiHidden="1" w:unhideWhenUsed="1"/>
-    <w:lsdException w:name="List Number" w:semiHidden="1" w:unhideWhenUsed="1"/>
-    <w:lsdException w:name="List 2" w:semiHidden="1" w:unhideWhenUsed="1"/>
-    <w:lsdException w:name="List 3" w:semiHidden="1" w:unhideWhenUsed="1"/>
-    <w:lsdException w:name="List 4" w:semiHidden="1" w:unhideWhenUsed="1"/>
-    <w:lsdException w:name="List 5" w:semiHidden="1" w:unhideWhenUsed="1"/>
-    <w:lsdException w:name="List Bullet 2" w:semiHidden="1" w:unhideWhenUsed="1"/>
-    <w:lsdException w:name="List Bullet 3" w:semiHidden="1" w:unhideWhenUsed="1"/>
-    <w:lsdException w:name="List Bullet 4" w:semiHidden="1" w:unhideWhenUsed="1"/>
-    <w:lsdException w:name="List Bullet 5" w:semiHidden="1" w:unhideWhenUsed="1"/>
-    <w:lsdException w:name="List Number 2" w:semiHidden="1" w:unhideWhenUsed="1"/>
-    <w:lsdException w:name="List Number 3" w:semiHidden="1" w:unhideWhenUsed="1"/>
-    <w:lsdException w:name="List Number 4" w:semiHidden="1" w:unhideWhenUsed="1"/>
-    <w:lsdException w:name="List Number 5" w:semiHidden="1" w:unhideWhenUsed="1"/>
-    <w:lsdException w:name="Title" w:uiPriority="10" w:qFormat="1"/>
-    <w:lsdException w:name="Closing" w:semiHidden="1" w:unhideWhenUsed="1"/>
-    <w:lsdException w:name="Signature" w:semiHidden="1" w:unhideWhenUsed="1"/>
-    <w:lsdException w:name="Default Paragraph Font" w:semiHidden="1" w:uiPriority="1" w:unhideWhenUsed="1"/>
-    <w:lsdException w:name="Body Text" w:semiHidden="1" w:unhideWhenUsed="1"/>
-    <w:lsdException w:name="Body Text Indent" w:semiHidden="1" w:unhideWhenUsed="1"/>
-    <w:lsdException w:name="List Continue" w:semiHidden="1" w:unhideWhenUsed="1"/>
-    <w:lsdException w:name="List Continue 2" w:semiHidden="1" w:unhideWhenUsed="1"/>
-    <w:lsdException w:name="List Continue 3" w:semiHidden="1" w:unhideWhenUsed="1"/>
-    <w:lsdException w:name="List Continue 4" w:semiHidden="1" w:unhideWhenUsed="1"/>
-    <w:lsdException w:name="List Continue 5" w:semiHidden="1" w:unhideWhenUsed="1"/>
-    <w:lsdException w:name="Message Header" w:semiHidden="1" w:unhideWhenUsed="1"/>
-    <w:lsdException w:name="Subtitle" w:uiPriority="11" w:qFormat="1"/>
-    <w:lsdException w:name="Salutation" w:semiHidden="1" w:unhideWhenUsed="1"/>
-    <w:lsdException w:name="Date" w:semiHidden="1" w:unhideWhenUsed="1"/>
-    <w:lsdException w:name="Body Text First Indent" w:semiHidden="1" w:unhideWhenUsed="1"/>
-    <w:lsdException w:name="Body Text First Indent 2" w:semiHidden="1" w:unhideWhenUsed="1"/>
-    <w:lsdException w:name="Note Heading" w:semiHidden="1" w:unhideWhenUsed="1"/>
-    <w:lsdException w:name="Body Text 2" w:semiHidden="1" w:unhideWhenUsed="1"/>
-    <w:lsdException w:name="Body Text 3" w:semiHidden="1" w:unhideWhenUsed="1"/>
-    <w:lsdException w:name="Body Text Indent 2" w:semiHidden="1" w:unhideWhenUsed="1"/>
-    <w:lsdException w:name="Body Text Indent 3" w:semiHidden="1" w:unhideWhenUsed="1"/>
-    <w:lsdException w:name="Block Text" w:semiHidden="1" w:unhideWhenUsed="1"/>
-    <w:lsdException w:name="Hyperlink" w:semiHidden="1" w:unhideWhenUsed="1"/>
-    <w:lsdException w:name="FollowedHyperlink" w:semiHidden="1" w:unhideWhenUsed="1"/>
-    <w:lsdException w:name="Strong" w:uiPriority="22" w:qFormat="1"/>
-    <w:lsdException w:name="Emphasis" w:uiPriority="20" w:qFormat="1"/>
-    <w:lsdException w:name="Document Map" w:semiHidden="1" w:unhideWhenUsed="1"/>
-    <w:lsdException w:name="Plain Text" w:semiHidden="1" w:unhideWhenUsed="1"/>
-    <w:lsdException w:name="E-mail Signature" w:semiHidden="1" w:unhideWhenUsed="1"/>
-    <w:lsdException w:name="HTML Top of Form" w:semiHidden="1" w:unhideWhenUsed="1"/>
-    <w:lsdException w:name="HTML Bottom of Form" w:semiHidden="1" w:unhideWhenUsed="1"/>
-    <w:lsdException w:name="Normal (Web)" w:semiHidden="1" w:unhideWhenUsed="1"/>
-    <w:lsdException w:name="HTML Acronym" w:semiHidden="1" w:unhideWhenUsed="1"/>
-    <w:lsdException w:name="HTML Address" w:semiHidden="1" w:unhideWhenUsed="1"/>
-    <w:lsdException w:name="HTML Cite" w:semiHidden="1" w:unhideWhenUsed="1"/>
-    <w:lsdException w:name="HTML Code" w:semiHidden="1" w:unhideWhenUsed="1"/>
-    <w:lsdException w:name="HTML Definition" w:semiHidden="1" w:unhideWhenUsed="1"/>
-    <w:lsdException w:name="HTML Keyboard" w:semiHidden="1" w:unhideWhenUsed="1"/>
-    <w:lsdException w:name="HTML Preformatted" w:semiHidden="1" w:unhideWhenUsed="1"/>
-    <w:lsdException w:name="HTML Sample" w:semiHidden="1" w:unhideWhenUsed="1"/>
-    <w:lsdException w:name="HTML Typewriter" w:semiHidden="1" w:unhideWhenUsed="1"/>
-    <w:lsdException w:name="HTML Variable" w:semiHidden="1" w:unhideWhenUsed="1"/>
-    <w:lsdException w:name="Normal Table" w:semiHidden="1" w:unhideWhenUsed="1"/>
-    <w:lsdException w:name="annotation subject" w:semiHidden="1" w:unhideWhenUsed="1"/>
-    <w:lsdException w:name="No List" w:semiHidden="1" w:unhideWhenUsed="1"/>
-    <w:lsdException w:name="Outline List 1" w:semiHidden="1" w:unhideWhenUsed="1"/>
-    <w:lsdException w:name="Outline List 2" w:semiHidden="1" w:unhideWhenUsed="1"/>
-    <w:lsdException w:name="Outline List 3" w:semiHidden="1" w:unhideWhenUsed="1"/>
-    <w:lsdException w:name="Table Simple 1" w:semiHidden="1" w:unhideWhenUsed="1"/>
-    <w:lsdException w:name="Table Simple 2" w:semiHidden="1" w:unhideWhenUsed="1"/>
-    <w:lsdException w:name="Table Simple 3" w:semiHidden="1" w:unhideWhenUsed="1"/>
-    <w:lsdException w:name="Table Classic 1" w:semiHidden="1" w:unhideWhenUsed="1"/>
-    <w:lsdException w:name="Table Classic 2" w:semiHidden="1" w:unhideWhenUsed="1"/>
-    <w:lsdException w:name="Table Classic 3" w:semiHidden="1" w:unhideWhenUsed="1"/>
-    <w:lsdException w:name="Table Classic 4" w:semiHidden="1" w:unhideWhenUsed="1"/>
-    <w:lsdException w:name="Table Colorful 1" w:semiHidden="1" w:unhideWhenUsed="1"/>
-    <w:lsdException w:name="Table Colorful 2" w:semiHidden="1" w:unhideWhenUsed="1"/>
-    <w:lsdException w:name="Table Colorful 3" w:semiHidden="1" w:unhideWhenUsed="1"/>
-    <w:lsdException w:name="Table Columns 1" w:semiHidden="1" w:unhideWhenUsed="1"/>
-    <w:lsdException w:name="Table Columns 2" w:semiHidden="1" w:unhideWhenUsed="1"/>
-    <w:lsdException w:name="Table Columns 3" w:semiHidden="1" w:unhideWhenUsed="1"/>
-    <w:lsdException w:name="Table Columns 4" w:semiHidden="1" w:unhideWhenUsed="1"/>
-    <w:lsdException w:name="Table Columns 5" w:semiHidden="1" w:unhideWhenUsed="1"/>
-    <w:lsdException w:name="Table Grid 1" w:semiHidden="1" w:unhideWhenUsed="1"/>
-    <w:lsdException w:name="Table Grid 2" w:semiHidden="1" w:unhideWhenUsed="1"/>
-    <w:lsdException w:name="Table Grid 3" w:semiHidden="1" w:unhideWhenUsed="1"/>
-    <w:lsdException w:name="Table Grid 4" w:semiHidden="1" w:unhideWhenUsed="1"/>
-    <w:lsdException w:name="Table Grid 5" w:semiHidden="1" w:unhideWhenUsed="1"/>
-    <w:lsdException w:name="Table Grid 6" w:semiHidden="1" w:unhideWhenUsed="1"/>
-    <w:lsdException w:name="Table Grid 7" w:semiHidden="1" w:unhideWhenUsed="1"/>
-    <w:lsdException w:name="Table Grid 8" w:semiHidden="1" w:unhideWhenUsed="1"/>
-    <w:lsdException w:name="Table List 1" w:semiHidden="1" w:unhideWhenUsed="1"/>
-    <w:lsdException w:name="Table List 2" w:semiHidden="1" w:unhideWhenUsed="1"/>
-    <w:lsdException w:name="Table List 3" w:semiHidden="1" w:unhideWhenUsed="1"/>
-    <w:lsdException w:name="Table List 4" w:semiHidden="1" w:unhideWhenUsed="1"/>
-    <w:lsdException w:name="Table List 5" w:semiHidden="1" w:unhideWhenUsed="1"/>
-    <w:lsdException w:name="Table List 6" w:semiHidden="1" w:unhideWhenUsed="1"/>
-    <w:lsdException w:name="Table List 7" w:semiHidden="1" w:unhideWhenUsed="1"/>
-    <w:lsdException w:name="Table List 8" w:semiHidden="1" w:unhideWhenUsed="1"/>
-    <w:lsdException w:name="Table 3D effects 1" w:semiHidden="1" w:unhideWhenUsed="1"/>
-    <w:lsdException w:name="Table 3D effects 2" w:semiHidden="1" w:unhideWhenUsed="1"/>
-    <w:lsdException w:name="Table 3D effects 3" w:semiHidden="1" w:unhideWhenUsed="1"/>
-    <w:lsdException w:name="Table Contemporary" w:semiHidden="1" w:unhideWhenUsed="1"/>
-    <w:lsdException w:name="Table Elegant" w:semiHidden="1" w:unhideWhenUsed="1"/>
-    <w:lsdException w:name="Table Professional" w:semiHidden="1" w:unhideWhenUsed="1"/>
-    <w:lsdException w:name="Table Subtle 1" w:semiHidden="1" w:unhideWhenUsed="1"/>
-    <w:lsdException w:name="Table Subtle 2" w:semiHidden="1" w:unhideWhenUsed="1"/>
-    <w:lsdException w:name="Table Web 1" w:semiHidden="1" w:unhideWhenUsed="1"/>
-    <w:lsdException w:name="Table Web 2" w:semiHidden="1" w:unhideWhenUsed="1"/>
-    <w:lsdException w:name="Table Web 3" w:semiHidden="1" w:unhideWhenUsed="1"/>
-    <w:lsdException w:name="Balloon Text" w:semiHidden="1" w:unhideWhenUsed="1"/>
-    <w:lsdException w:name="Table Grid" w:uiPriority="39"/>
-    <w:lsdException w:name="Table Theme" w:semiHidden="1" w:unhideWhenUsed="1"/>
-    <w:lsdException w:name="Placeholder Text" w:semiHidden="1"/>
-    <w:lsdException w:name="No Spacing" w:uiPriority="1" w:qFormat="1"/>
-    <w:lsdException w:name="Light Shading" w:uiPriority="60"/>
-    <w:lsdException w:name="Light List" w:uiPriority="61"/>
-    <w:lsdException w:name="Light Grid" w:uiPriority="62"/>
-    <w:lsdException w:name="Medium Shading 1" w:uiPriority="63"/>
-    <w:lsdException w:name="Medium Shading 2" w:uiPriority="64"/>
-    <w:lsdException w:name="Medium List 1" w:uiPriority="65"/>
-    <w:lsdException w:name="Medium List 2" w:uiPriority="66"/>
-    <w:lsdException w:name="Medium Grid 1" w:uiPriority="67"/>
-    <w:lsdException w:name="Medium Grid 2" w:uiPriority="68"/>
-    <w:lsdException w:name="Medium Grid 3" w:uiPriority="69"/>
-    <w:lsdException w:name="Dark List" w:uiPriority="70"/>
-    <w:lsdException w:name="Colorful Shading" w:uiPriority="71"/>
-    <w:lsdException w:name="Colorful List" w:uiPriority="72"/>
-    <w:lsdException w:name="Colorful Grid" w:uiPriority="73"/>
-    <w:lsdException w:name="Light Shading Accent 1" w:uiPriority="60"/>
-    <w:lsdException w:name="Light List Accent 1" w:uiPriority="61"/>
-    <w:lsdException w:name="Light Grid Accent 1" w:uiPriority="62"/>
-    <w:lsdException w:name="Medium Shading 1 Accent 1" w:uiPriority="63"/>
-    <w:lsdException w:name="Medium Shading 2 Accent 1" w:uiPriority="64"/>
-    <w:lsdException w:name="Medium List 1 Accent 1" w:uiPriority="65"/>
-    <w:lsdException w:name="Revision" w:semiHidden="1"/>
-    <w:lsdException w:name="List Paragraph" w:uiPriority="34" w:qFormat="1"/>
-    <w:lsdException w:name="Quote" w:uiPriority="29" w:qFormat="1"/>
-    <w:lsdException w:name="Intense Quote" w:uiPriority="30" w:qFormat="1"/>
-    <w:lsdException w:name="Medium List 2 Accent 1" w:uiPriority="66"/>
-    <w:lsdException w:name="Medium Grid 1 Accent 1" w:uiPriority="67"/>
-    <w:lsdException w:name="Medium Grid 2 Accent 1" w:uiPriority="68"/>
-    <w:lsdException w:name="Medium Grid 3 Accent 1" w:uiPriority="69"/>
-    <w:lsdException w:name="Dark List Accent 1" w:uiPriority="70"/>
-    <w:lsdException w:name="Colorful Shading Accent 1" w:uiPriority="71"/>
-    <w:lsdException w:name="Colorful List Accent 1" w:uiPriority="72"/>
-    <w:lsdException w:name="Colorful Grid Accent 1" w:uiPriority="73"/>
-    <w:lsdException w:name="Light Shading Accent 2" w:uiPriority="60"/>
-    <w:lsdException w:name="Light List Accent 2" w:uiPriority="61"/>
-    <w:lsdException w:name="Light Grid Accent 2" w:uiPriority="62"/>
-    <w:lsdException w:name="Medium Shading 1 Accent 2" w:uiPriority="63"/>
-    <w:lsdException w:name="Medium Shading 2 Accent 2" w:uiPriority="64"/>
-    <w:lsdException w:name="Medium List 1 Accent 2" w:uiPriority="65"/>
-    <w:lsdException w:name="Medium List 2 Accent 2" w:uiPriority="66"/>
-    <w:lsdException w:name="Medium Grid 1 Accent 2" w:uiPriority="67"/>
-    <w:lsdException w:name="Medium Grid 2 Accent 2" w:uiPriority="68"/>
-    <w:lsdException w:name="Medium Grid 3 Accent 2" w:uiPriority="69"/>
-    <w:lsdException w:name="Dark List Accent 2" w:uiPriority="70"/>
-    <w:lsdException w:name="Colorful Shading Accent 2" w:uiPriority="71"/>
-    <w:lsdException w:name="Colorful List Accent 2" w:uiPriority="72"/>
-    <w:lsdException w:name="Colorful Grid Accent 2" w:uiPriority="73"/>
-    <w:lsdException w:name="Light Shading Accent 3" w:uiPriority="60"/>
-    <w:lsdException w:name="Light List Accent 3" w:uiPriority="61"/>
-    <w:lsdException w:name="Light Grid Accent 3" w:uiPriority="62"/>
-    <w:lsdException w:name="Medium Shading 1 Accent 3" w:uiPriority="63"/>
-    <w:lsdException w:name="Medium Shading 2 Accent 3" w:uiPriority="64"/>
-    <w:lsdException w:name="Medium List 1 Accent 3" w:uiPriority="65"/>
-    <w:lsdException w:name="Medium List 2 Accent 3" w:uiPriority="66"/>
-    <w:lsdException w:name="Medium Grid 1 Accent 3" w:uiPriority="67"/>
-    <w:lsdException w:name="Medium Grid 2 Accent 3" w:uiPriority="68"/>
-    <w:lsdException w:name="Medium Grid 3 Accent 3" w:uiPriority="69"/>
-    <w:lsdException w:name="Dark List Accent 3" w:uiPriority="70"/>
-    <w:lsdException w:name="Colorful Shading Accent 3" w:uiPriority="71"/>
-    <w:lsdException w:name="Colorful List Accent 3" w:uiPriority="72"/>
-    <w:lsdException w:name="Colorful Grid Accent 3" w:uiPriority="73"/>
-    <w:lsdException w:name="Light Shading Accent 4" w:uiPriority="60"/>
-    <w:lsdException w:name="Light List Accent 4" w:uiPriority="61"/>
-    <w:lsdException w:name="Light Grid Accent 4" w:uiPriority="62"/>
-    <w:lsdException w:name="Medium Shading 1 Accent 4" w:uiPriority="63"/>
-    <w:lsdException w:name="Medium Shading 2 Accent 4" w:uiPriority="64"/>
-    <w:lsdException w:name="Medium List 1 Accent 4" w:uiPriority="65"/>
-    <w:lsdException w:name="Medium List 2 Accent 4" w:uiPriority="66"/>
-    <w:lsdException w:name="Medium Grid 1 Accent 4" w:uiPriority="67"/>
-    <w:lsdException w:name="Medium Grid 2 Accent 4" w:uiPriority="68"/>
-    <w:lsdException w:name="Medium Grid 3 Accent 4" w:uiPriority="69"/>
-    <w:lsdException w:name="Dark List Accent 4" w:uiPriority="70"/>
-    <w:lsdException w:name="Colorful Shading Accent 4" w:uiPriority="71"/>
-    <w:lsdException w:name="Colorful List Accent 4" w:uiPriority="72"/>
-    <w:lsdException w:name="Colorful Grid Accent 4" w:uiPriority="73"/>
-    <w:lsdException w:name="Light Shading Accent 5" w:uiPriority="60"/>
-    <w:lsdException w:name="Light List Accent 5" w:uiPriority="61"/>
-    <w:lsdException w:name="Light Grid Accent 5" w:uiPriority="62"/>
-    <w:lsdException w:name="Medium Shading 1 Accent 5" w:uiPriority="63"/>
-    <w:lsdException w:name="Medium Shading 2 Accent 5" w:uiPriority="64"/>
-    <w:lsdException w:name="Medium List 1 Accent 5" w:uiPriority="65"/>
-    <w:lsdException w:name="Medium List 2 Accent 5" w:uiPriority="66"/>
-    <w:lsdException w:name="Medium Grid 1 Accent 5" w:uiPriority="67"/>
-    <w:lsdException w:name="Medium Grid 2 Accent 5" w:uiPriority="68"/>
-    <w:lsdException w:name="Medium Grid 3 Accent 5" w:uiPriority="69"/>
-    <w:lsdException w:name="Dark List Accent 5" w:uiPriority="70"/>
-    <w:lsdException w:name="Colorful Shading Accent 5" w:uiPriority="71"/>
-    <w:lsdException w:name="Colorful List Accent 5" w:uiPriority="72"/>
-    <w:lsdException w:name="Colorful Grid Accent 5" w:uiPriority="73"/>
-    <w:lsdException w:name="Light Shading Accent 6" w:uiPriority="60"/>
-    <w:lsdException w:name="Light List Accent 6" w:uiPriority="61"/>
-    <w:lsdException w:name="Light Grid Accent 6" w:uiPriority="62"/>
-    <w:lsdException w:name="Medium Shading 1 Accent 6" w:uiPriority="63"/>
-    <w:lsdException w:name="Medium Shading 2 Accent 6" w:uiPriority="64"/>
-    <w:lsdException w:name="Medium List 1 Accent 6" w:uiPriority="65"/>
-    <w:lsdException w:name="Medium List 2 Accent 6" w:uiPriority="66"/>
-    <w:lsdException w:name="Medium Grid 1 Accent 6" w:uiPriority="67"/>
-    <w:lsdException w:name="Medium Grid 2 Accent 6" w:uiPriority="68"/>
-    <w:lsdException w:name="Medium Grid 3 Accent 6" w:uiPriority="69"/>
-    <w:lsdException w:name="Dark List Accent 6" w:uiPriority="70"/>
-    <w:lsdException w:name="Colorful Shading Accent 6" w:uiPriority="71"/>
-    <w:lsdException w:name="Colorful List Accent 6" w:uiPriority="72"/>
-    <w:lsdException w:name="Colorful Grid Accent 6" w:uiPriority="73"/>
-    <w:lsdException w:name="Subtle Emphasis" w:uiPriority="19" w:qFormat="1"/>
-    <w:lsdException w:name="Intense Emphasis" w:uiPriority="21" w:qFormat="1"/>
-    <w:lsdException w:name="Subtle Reference" w:uiPriority="31" w:qFormat="1"/>
-    <w:lsdException w:name="Intense Reference" w:uiPriority="32" w:qFormat="1"/>
-    <w:lsdException w:name="Book Title" w:uiPriority="33" w:qFormat="1"/>
-    <w:lsdException w:name="Bibliography" w:semiHidden="1" w:uiPriority="37" w:unhideWhenUsed="1"/>
-    <w:lsdException w:name="TOC Heading" w:semiHidden="1" w:uiPriority="39" w:unhideWhenUsed="1" w:qFormat="1"/>
-    <w:lsdException w:name="Plain Table 1" w:uiPriority="41"/>
-    <w:lsdException w:name="Plain Table 2" w:uiPriority="42"/>
-    <w:lsdException w:name="Plain Table 3" w:uiPriority="43"/>
-    <w:lsdException w:name="Plain Table 4" w:uiPriority="44"/>
-    <w:lsdException w:name="Plain Table 5" w:uiPriority="45"/>
-    <w:lsdException w:name="Grid Table Light" w:uiPriority="40"/>
-    <w:lsdException w:name="Grid Table 1 Light" w:uiPriority="46"/>
-    <w:lsdException w:name="Grid Table 2" w:uiPriority="47"/>
-    <w:lsdException w:name="Grid Table 3" w:uiPriority="48"/>
-    <w:lsdException w:name="Grid Table 4" w:uiPriority="49"/>
-    <w:lsdException w:name="Grid Table 5 Dark" w:uiPriority="50"/>
-    <w:lsdException w:name="Grid Table 6 Colorful" w:uiPriority="51"/>
-    <w:lsdException w:name="Grid Table 7 Colorful" w:uiPriority="52"/>
-    <w:lsdException w:name="Grid Table 1 Light Accent 1" w:uiPriority="46"/>
-    <w:lsdException w:name="Grid Table 2 Accent 1" w:uiPriority="47"/>
-    <w:lsdException w:name="Grid Table 3 Accent 1" w:uiPriority="48"/>
-    <w:lsdException w:name="Grid Table 4 Accent 1" w:uiPriority="49"/>
-    <w:lsdException w:name="Grid Table 5 Dark Accent 1" w:uiPriority="50"/>
-    <w:lsdException w:name="Grid Table 6 Colorful Accent 1" w:uiPriority="51"/>
-    <w:lsdException w:name="Grid Table 7 Colorful Accent 1" w:uiPriority="52"/>
-    <w:lsdException w:name="Grid Table 1 Light Accent 2" w:uiPriority="46"/>
-    <w:lsdException w:name="Grid Table 2 Accent 2" w:uiPriority="47"/>
-    <w:lsdException w:name="Grid Table 3 Accent 2" w:uiPriority="48"/>
-    <w:lsdException w:name="Grid Table 4 Accent 2" w:uiPriority="49"/>
-    <w:lsdException w:name="Grid Table 5 Dark Accent 2" w:uiPriority="50"/>
-    <w:lsdException w:name="Grid Table 6 Colorful Accent 2" w:uiPriority="51"/>
-    <w:lsdException w:name="Grid Table 7 Colorful Accent 2" w:uiPriority="52"/>
-    <w:lsdException w:name="Grid Table 1 Light Accent 3" w:uiPriority="46"/>
-    <w:lsdException w:name="Grid Table 2 Accent 3" w:uiPriority="47"/>
-    <w:lsdException w:name="Grid Table 3 Accent 3" w:uiPriority="48"/>
-    <w:lsdException w:name="Grid Table 4 Accent 3" w:uiPriority="49"/>
-    <w:lsdException w:name="Grid Table 5 Dark Accent 3" w:uiPriority="50"/>
-    <w:lsdException w:name="Grid Table 6 Colorful Accent 3" w:uiPriority="51"/>
-    <w:lsdException w:name="Grid Table 7 Colorful Accent 3" w:uiPriority="52"/>
-    <w:lsdException w:name="Grid Table 1 Light Accent 4" w:uiPriority="46"/>
-    <w:lsdException w:name="Grid Table 2 Accent 4" w:uiPriority="47"/>
-    <w:lsdException w:name="Grid Table 3 Accent 4" w:uiPriority="48"/>
-    <w:lsdException w:name="Grid Table 4 Accent 4" w:uiPriority="49"/>
-    <w:lsdException w:name="Grid Table 5 Dark Accent 4" w:uiPriority="50"/>
-    <w:lsdException w:name="Grid Table 6 Colorful Accent 4" w:uiPriority="51"/>
-    <w:lsdException w:name="Grid Table 7 Colorful Accent 4" w:uiPriority="52"/>
-    <w:lsdException w:name="Grid Table 1 Light Accent 5" w:uiPriority="46"/>
-    <w:lsdException w:name="Grid Table 2 Accent 5" w:uiPriority="47"/>
-    <w:lsdException w:name="Grid Table 3 Accent 5" w:uiPriority="48"/>
-    <w:lsdException w:name="Grid Table 4 Accent 5" w:uiPriority="49"/>
-    <w:lsdException w:name="Grid Table 5 Dark Accent 5" w:uiPriority="50"/>
-    <w:lsdException w:name="Grid Table 6 Colorful Accent 5" w:uiPriority="51"/>
-    <w:lsdException w:name="Grid Table 7 Colorful Accent 5" w:uiPriority="52"/>
-    <w:lsdException w:name="Grid Table 1 Light Accent 6" w:uiPriority="46"/>
-    <w:lsdException w:name="Grid Table 2 Accent 6" w:uiPriority="47"/>
-    <w:lsdException w:name="Grid Table 3 Accent 6" w:uiPriority="48"/>
-    <w:lsdException w:name="Grid Table 4 Accent 6" w:uiPriority="49"/>
-    <w:lsdException w:name="Grid Table 5 Dark Accent 6" w:uiPriority="50"/>
-    <w:lsdException w:name="Grid Table 6 Colorful Accent 6" w:uiPriority="51"/>
-    <w:lsdException w:name="Grid Table 7 Colorful Accent 6" w:uiPriority="52"/>
-    <w:lsdException w:name="List Table 1 Light" w:uiPriority="46"/>
-    <w:lsdException w:name="List Table 2" w:uiPriority="47"/>
-    <w:lsdException w:name="List Table 3" w:uiPriority="48"/>
-    <w:lsdException w:name="List Table 4" w:uiPriority="49"/>
-    <w:lsdException w:name="List Table 5 Dark" w:uiPriority="50"/>
-    <w:lsdException w:name="List Table 6 Colorful" w:uiPriority="51"/>
-    <w:lsdException w:name="List Table 7 Colorful" w:uiPriority="52"/>
-    <w:lsdException w:name="List Table 1 Light Accent 1" w:uiPriority="46"/>
-    <w:lsdException w:name="List Table 2 Accent 1" w:uiPriority="47"/>
-    <w:lsdException w:name="List Table 3 Accent 1" w:uiPriority="48"/>
-    <w:lsdException w:name="List Table 4 Accent 1" w:uiPriority="49"/>
-    <w:lsdException w:name="List Table 5 Dark Accent 1" w:uiPriority="50"/>
-    <w:lsdException w:name="List Table 6 Colorful Accent 1" w:uiPriority="51"/>
-    <w:lsdException w:name="List Table 7 Colorful Accent 1" w:uiPriority="52"/>
-    <w:lsdException w:name="List Table 1 Light Accent 2" w:uiPriority="46"/>
-    <w:lsdException w:name="List Table 2 Accent 2" w:uiPriority="47"/>
-    <w:lsdException w:name="List Table 3 Accent 2" w:uiPriority="48"/>
-    <w:lsdException w:name="List Table 4 Accent 2" w:uiPriority="49"/>
-    <w:lsdException w:name="List Table 5 Dark Accent 2" w:uiPriority="50"/>
-    <w:lsdException w:name="List Table 6 Colorful Accent 2" w:uiPriority="51"/>
-    <w:lsdException w:name="List Table 7 Colorful Accent 2" w:uiPriority="52"/>
-    <w:lsdException w:name="List Table 1 Light Accent 3" w:uiPriority="46"/>
-    <w:lsdException w:name="List Table 2 Accent 3" w:uiPriority="47"/>
-    <w:lsdException w:name="List Table 3 Accent 3" w:uiPriority="48"/>
-    <w:lsdException w:name="List Table 4 Accent 3" w:uiPriority="49"/>
-    <w:lsdException w:name="List Table 5 Dark Accent 3" w:uiPriority="50"/>
-    <w:lsdException w:name="List Table 6 Colorful Accent 3" w:uiPriority="51"/>
-    <w:lsdException w:name="List Table 7 Colorful Accent 3" w:uiPriority="52"/>
-    <w:lsdException w:name="List Table 1 Light Accent 4" w:uiPriority="46"/>
-    <w:lsdException w:name="List Table 2 Accent 4" w:uiPriority="47"/>
-    <w:lsdException w:name="List Table 3 Accent 4" w:uiPriority="48"/>
-    <w:lsdException w:name="List Table 4 Accent 4" w:uiPriority="49"/>
-    <w:lsdException w:name="List Table 5 Dark Accent 4" w:uiPriority="50"/>
-    <w:lsdException w:name="List Table 6 Colorful Accent 4" w:uiPriority="51"/>
-    <w:lsdException w:name="List Table 7 Colorful Accent 4" w:uiPriority="52"/>
-    <w:lsdException w:name="List Table 1 Light Accent 5" w:uiPriority="46"/>
-    <w:lsdException w:name="List Table 2 Accent 5" w:uiPriority="47"/>
-    <w:lsdException w:name="List Table 3 Accent 5" w:uiPriority="48"/>
-    <w:lsdException w:name="List Table 4 Accent 5" w:uiPriority="49"/>
-    <w:lsdException w:name="List Table 5 Dark Accent 5" w:uiPriority="50"/>
-    <w:lsdException w:name="List Table 6 Colorful Accent 5" w:uiPriority="51"/>
-    <w:lsdException w:name="List Table 7 Colorful Accent 5" w:uiPriority="52"/>
-    <w:lsdException w:name="List Table 1 Light Accent 6" w:uiPriority="46"/>
-    <w:lsdException w:name="List Table 2 Accent 6" w:uiPriority="47"/>
-    <w:lsdException w:name="List Table 3 Accent 6" w:uiPriority="48"/>
-    <w:lsdException w:name="List Table 4 Accent 6" w:uiPriority="49"/>
-    <w:lsdException w:name="List Table 5 Dark Accent 6" w:uiPriority="50"/>
-    <w:lsdException w:name="List Table 6 Colorful Accent 6" w:uiPriority="51"/>
-    <w:lsdException w:name="List Table 7 Colorful Accent 6" w:uiPriority="52"/>
-  </w:latentStyles>
-  <w:style w:type="paragraph" w:default="1" w:styleId="Normal">
-    <w:name w:val="Normal"/>
-    <w:qFormat/>
-  </w:style>
-  <w:style w:type="character" w:default="1" w:styleId="DefaultParagraphFont">
-    <w:name w:val="Default Paragraph Font"/>
-    <w:uiPriority w:val="1"/>
-    <w:semiHidden/>
-    <w:unhideWhenUsed/>
-  </w:style>
-  <w:style w:type="table" w:default="1" w:styleId="TableNormal">
-    <w:name w:val="Normal Table"/>
-    <w:uiPriority w:val="99"/>
-    <w:semiHidden/>
-    <w:unhideWhenUsed/>
-    <w:tblPr>
-      <w:tblInd w:w="0" w:type="dxa"/>
-      <w:tblCellMar>
-        <w:top w:w="0" w:type="dxa"/>
-        <w:left w:w="108" w:type="dxa"/>
-        <w:bottom w:w="0" w:type="dxa"/>
-        <w:right w:w="108" w:type="dxa"/>
-      </w:tblCellMar>
-    </w:tblPr>
-  </w:style>
-  <w:style w:type="numbering" w:default="1" w:styleId="NoList">
-    <w:name w:val="No List"/>
-    <w:uiPriority w:val="99"/>
-    <w:semiHidden/>
-    <w:unhideWhenUsed/>
-  </w:style>
-  <w:style w:type="character" w:styleId="PlaceholderText">
-    <w:name w:val="Placeholder Text"/>
-    <w:basedOn w:val="DefaultParagraphFont"/>
-    <w:uiPriority w:val="99"/>
-    <w:semiHidden/>
-    <w:rsid w:val="00043D0A"/>
-    <w:rPr>
-      <w:color w:val="808080"/>
-    </w:rPr>
-  </w:style>
-</w:styles>
-</file>
-
-<file path=word/glossary/webSettings.xml><?xml version="1.0" encoding="utf-8"?>
-<w:webSettings xmlns:mc="http://schemas.openxmlformats.org/markup-compatibility/2006" xmlns:r="http://schemas.openxmlformats.org/officeDocument/2006/relationships" xmlns:w="http://schemas.openxmlformats.org/wordprocessingml/2006/main" xmlns:w14="http://schemas.microsoft.com/office/word/2010/wordml" xmlns:w15="http://schemas.microsoft.com/office/word/2012/wordml" mc:Ignorable="w14 w15">
-  <w:optimizeForBrowser/>
-  <w:allowPNG/>
-</w:webSettings>
-</file>
-
 <file path=word/theme/theme1.xml><?xml version="1.0" encoding="utf-8"?>
 <a:theme xmlns:a="http://schemas.openxmlformats.org/drawingml/2006/main" name="Office Theme">
   <a:themeElements>
@@ -4373,7 +4286,7 @@
 </file>
 
 <file path=customXml/itemProps1.xml><?xml version="1.0" encoding="utf-8"?>
-<ds:datastoreItem xmlns:ds="http://schemas.openxmlformats.org/officeDocument/2006/customXml" ds:itemID="{168288A9-9E42-43AE-B0BF-E15A72D6E255}">
+<ds:datastoreItem xmlns:ds="http://schemas.openxmlformats.org/officeDocument/2006/customXml" ds:itemID="{D0CB59C0-46BF-4FB6-BACF-67C9DBC3EEF5}">
   <ds:schemaRefs>
     <ds:schemaRef ds:uri="http://schemas.openxmlformats.org/officeDocument/2006/bibliography"/>
   </ds:schemaRefs>

</xml_diff>

<commit_message>
feat(images): insert multiple images with better spacing, allow font-replacements
</commit_message>
<xml_diff>
--- a/MergeForm.docx
+++ b/MergeForm.docx
@@ -100,7 +100,7 @@
                                 <wp:inline distT="0" distB="0" distL="0" distR="0" wp14:anchorId="7D19D3B9" wp14:editId="62DC4EA6">
                                   <wp:extent cx="1734820" cy="688826"/>
                                   <wp:effectExtent l="0" t="0" r="0" b="0"/>
-                                  <wp:docPr id="2" name="Picture 2"/>
+                                  <wp:docPr id="11" name="Picture 11"/>
                                   <wp:cNvGraphicFramePr>
                                     <a:graphicFrameLocks xmlns:a="http://schemas.openxmlformats.org/drawingml/2006/main" noChangeAspect="1"/>
                                   </wp:cNvGraphicFramePr>
@@ -172,7 +172,7 @@
                           <wp:inline distT="0" distB="0" distL="0" distR="0" wp14:anchorId="7D19D3B9" wp14:editId="62DC4EA6">
                             <wp:extent cx="1734820" cy="688826"/>
                             <wp:effectExtent l="0" t="0" r="0" b="0"/>
-                            <wp:docPr id="2" name="Picture 2"/>
+                            <wp:docPr id="11" name="Picture 11"/>
                             <wp:cNvGraphicFramePr>
                               <a:graphicFrameLocks xmlns:a="http://schemas.openxmlformats.org/drawingml/2006/main" noChangeAspect="1"/>
                             </wp:cNvGraphicFramePr>
@@ -184,7 +184,7 @@
                                     <pic:cNvPicPr/>
                                   </pic:nvPicPr>
                                   <pic:blipFill>
-                                    <a:blip r:embed="rId9"/>
+                                    <a:blip r:embed="rId8"/>
                                     <a:stretch>
                                       <a:fillRect/>
                                     </a:stretch>
@@ -508,33 +508,21 @@
         </w:rPr>
         <w:fldChar w:fldCharType="end"/>
       </w:r>
-      <w:r>
-        <w:rPr>
-          <w:rFonts w:ascii="Verdana" w:hAnsi="Verdana"/>
-          <w:b/>
-          <w:sz w:val="20"/>
-          <w:szCs w:val="20"/>
-        </w:rPr>
-        <w:fldChar w:fldCharType="begin"/>
-      </w:r>
-      <w:r>
-        <w:rPr>
-          <w:rFonts w:ascii="Verdana" w:hAnsi="Verdana"/>
-          <w:b/>
-          <w:sz w:val="20"/>
-          <w:szCs w:val="20"/>
-        </w:rPr>
-        <w:instrText xml:space="preserve"> FILLIN  "Enter site and prop ref details"  \* MERGEFORMAT </w:instrText>
-      </w:r>
-      <w:r>
-        <w:rPr>
-          <w:rFonts w:ascii="Verdana" w:hAnsi="Verdana"/>
-          <w:b/>
-          <w:sz w:val="20"/>
-          <w:szCs w:val="20"/>
-        </w:rPr>
-        <w:fldChar w:fldCharType="end"/>
-      </w:r>
+    </w:p>
+    <w:p>
+      <w:pPr>
+        <w:tabs>
+          <w:tab w:val="left" w:pos="2552"/>
+          <w:tab w:val="left" w:pos="3544"/>
+        </w:tabs>
+        <w:ind w:left="4111" w:right="-284" w:hanging="4111"/>
+        <w:rPr>
+          <w:rFonts w:ascii="Verdana" w:hAnsi="Verdana"/>
+          <w:b/>
+          <w:sz w:val="20"/>
+          <w:szCs w:val="20"/>
+        </w:rPr>
+      </w:pPr>
     </w:p>
     <w:p>
       <w:pPr>
@@ -835,8 +823,6 @@
               </w:rPr>
               <w:fldChar w:fldCharType="end"/>
             </w:r>
-            <w:bookmarkStart w:id="0" w:name="_GoBack"/>
-            <w:bookmarkEnd w:id="0"/>
           </w:p>
         </w:tc>
         <w:tc>
@@ -1335,6 +1321,8 @@
           <w:szCs w:val="20"/>
         </w:rPr>
       </w:pPr>
+      <w:bookmarkStart w:id="0" w:name="_GoBack"/>
+      <w:bookmarkEnd w:id="0"/>
     </w:p>
     <w:p>
       <w:pPr>
@@ -1343,6 +1331,117 @@
           <w:ilvl w:val="0"/>
           <w:numId w:val="9"/>
         </w:numPr>
+        <w:rPr>
+          <w:rFonts w:ascii="Verdana" w:hAnsi="Verdana"/>
+          <w:b/>
+          <w:sz w:val="20"/>
+          <w:szCs w:val="20"/>
+        </w:rPr>
+      </w:pPr>
+      <w:r>
+        <w:rPr>
+          <w:rFonts w:ascii="Verdana" w:hAnsi="Verdana"/>
+          <w:b/>
+          <w:sz w:val="20"/>
+          <w:szCs w:val="20"/>
+        </w:rPr>
+        <w:fldChar w:fldCharType="begin"/>
+      </w:r>
+      <w:r>
+        <w:rPr>
+          <w:rFonts w:ascii="Verdana" w:hAnsi="Verdana"/>
+          <w:b/>
+          <w:sz w:val="20"/>
+          <w:szCs w:val="20"/>
+        </w:rPr>
+        <w:instrText xml:space="preserve"> MERGEFIELD  FOREACH:Something </w:instrText>
+      </w:r>
+      <w:r>
+        <w:rPr>
+          <w:rFonts w:ascii="Verdana" w:hAnsi="Verdana"/>
+          <w:b/>
+          <w:sz w:val="20"/>
+          <w:szCs w:val="20"/>
+        </w:rPr>
+        <w:fldChar w:fldCharType="separate"/>
+      </w:r>
+      <w:r>
+        <w:rPr>
+          <w:rFonts w:ascii="Verdana" w:hAnsi="Verdana"/>
+          <w:b/>
+          <w:noProof/>
+          <w:sz w:val="20"/>
+          <w:szCs w:val="20"/>
+        </w:rPr>
+        <w:t>«FOREACH:Something»</w:t>
+      </w:r>
+      <w:r>
+        <w:rPr>
+          <w:rFonts w:ascii="Verdana" w:hAnsi="Verdana"/>
+          <w:b/>
+          <w:sz w:val="20"/>
+          <w:szCs w:val="20"/>
+        </w:rPr>
+        <w:fldChar w:fldCharType="end"/>
+      </w:r>
+      <w:r>
+        <w:rPr>
+          <w:rFonts w:ascii="Verdana" w:hAnsi="Verdana"/>
+          <w:b/>
+          <w:sz w:val="20"/>
+          <w:szCs w:val="20"/>
+        </w:rPr>
+        <w:t xml:space="preserve">Repeat this thing </w:t>
+      </w:r>
+      <w:r>
+        <w:rPr>
+          <w:rFonts w:ascii="Verdana" w:hAnsi="Verdana"/>
+          <w:b/>
+          <w:sz w:val="20"/>
+          <w:szCs w:val="20"/>
+        </w:rPr>
+        <w:fldChar w:fldCharType="begin"/>
+      </w:r>
+      <w:r>
+        <w:rPr>
+          <w:rFonts w:ascii="Verdana" w:hAnsi="Verdana"/>
+          <w:b/>
+          <w:sz w:val="20"/>
+          <w:szCs w:val="20"/>
+        </w:rPr>
+        <w:instrText xml:space="preserve"> MERGEFIELD  Someprop </w:instrText>
+      </w:r>
+      <w:r>
+        <w:rPr>
+          <w:rFonts w:ascii="Verdana" w:hAnsi="Verdana"/>
+          <w:b/>
+          <w:sz w:val="20"/>
+          <w:szCs w:val="20"/>
+        </w:rPr>
+        <w:fldChar w:fldCharType="separate"/>
+      </w:r>
+      <w:r>
+        <w:rPr>
+          <w:rFonts w:ascii="Verdana" w:hAnsi="Verdana"/>
+          <w:b/>
+          <w:noProof/>
+          <w:sz w:val="20"/>
+          <w:szCs w:val="20"/>
+        </w:rPr>
+        <w:t>«Someprop»</w:t>
+      </w:r>
+      <w:r>
+        <w:rPr>
+          <w:rFonts w:ascii="Verdana" w:hAnsi="Verdana"/>
+          <w:b/>
+          <w:sz w:val="20"/>
+          <w:szCs w:val="20"/>
+        </w:rPr>
+        <w:fldChar w:fldCharType="end"/>
+      </w:r>
+    </w:p>
+    <w:p>
+      <w:pPr>
         <w:jc w:val="center"/>
         <w:rPr>
           <w:rFonts w:ascii="Verdana" w:hAnsi="Verdana"/>
@@ -1351,116 +1450,94 @@
           <w:szCs w:val="20"/>
         </w:rPr>
       </w:pPr>
-      <w:r>
-        <w:rPr>
-          <w:rFonts w:ascii="Verdana" w:hAnsi="Verdana"/>
-          <w:b/>
-          <w:sz w:val="20"/>
-          <w:szCs w:val="20"/>
-        </w:rPr>
-        <w:fldChar w:fldCharType="begin"/>
-      </w:r>
-      <w:r>
-        <w:rPr>
-          <w:rFonts w:ascii="Verdana" w:hAnsi="Verdana"/>
-          <w:b/>
-          <w:sz w:val="20"/>
-          <w:szCs w:val="20"/>
-        </w:rPr>
-        <w:instrText xml:space="preserve"> MERGEFIELD  FOREACH:Something </w:instrText>
-      </w:r>
-      <w:r>
-        <w:rPr>
-          <w:rFonts w:ascii="Verdana" w:hAnsi="Verdana"/>
-          <w:b/>
-          <w:sz w:val="20"/>
-          <w:szCs w:val="20"/>
-        </w:rPr>
-        <w:fldChar w:fldCharType="separate"/>
-      </w:r>
-      <w:r>
-        <w:rPr>
-          <w:rFonts w:ascii="Verdana" w:hAnsi="Verdana"/>
-          <w:b/>
-          <w:noProof/>
-          <w:sz w:val="20"/>
-          <w:szCs w:val="20"/>
-        </w:rPr>
-        <w:t>«FOREACH:Something»</w:t>
-      </w:r>
-      <w:r>
-        <w:rPr>
-          <w:rFonts w:ascii="Verdana" w:hAnsi="Verdana"/>
-          <w:b/>
-          <w:sz w:val="20"/>
-          <w:szCs w:val="20"/>
-        </w:rPr>
-        <w:fldChar w:fldCharType="end"/>
-      </w:r>
-      <w:r>
-        <w:rPr>
-          <w:rFonts w:ascii="Verdana" w:hAnsi="Verdana"/>
-          <w:b/>
-          <w:sz w:val="20"/>
-          <w:szCs w:val="20"/>
-        </w:rPr>
-        <w:t xml:space="preserve">Repeat this thing </w:t>
-      </w:r>
-      <w:r>
-        <w:rPr>
-          <w:rFonts w:ascii="Verdana" w:hAnsi="Verdana"/>
-          <w:b/>
-          <w:sz w:val="20"/>
-          <w:szCs w:val="20"/>
-        </w:rPr>
-        <w:fldChar w:fldCharType="begin"/>
-      </w:r>
-      <w:r>
-        <w:rPr>
-          <w:rFonts w:ascii="Verdana" w:hAnsi="Verdana"/>
-          <w:b/>
-          <w:sz w:val="20"/>
-          <w:szCs w:val="20"/>
-        </w:rPr>
-        <w:instrText xml:space="preserve"> MERGEFIELD  Someprop </w:instrText>
-      </w:r>
-      <w:r>
-        <w:rPr>
-          <w:rFonts w:ascii="Verdana" w:hAnsi="Verdana"/>
-          <w:b/>
-          <w:sz w:val="20"/>
-          <w:szCs w:val="20"/>
-        </w:rPr>
-        <w:fldChar w:fldCharType="separate"/>
-      </w:r>
-      <w:r>
-        <w:rPr>
-          <w:rFonts w:ascii="Verdana" w:hAnsi="Verdana"/>
-          <w:b/>
-          <w:noProof/>
-          <w:sz w:val="20"/>
-          <w:szCs w:val="20"/>
-        </w:rPr>
-        <w:t>«Someprop»</w:t>
-      </w:r>
-      <w:r>
-        <w:rPr>
-          <w:rFonts w:ascii="Verdana" w:hAnsi="Verdana"/>
-          <w:b/>
-          <w:sz w:val="20"/>
-          <w:szCs w:val="20"/>
-        </w:rPr>
-        <w:fldChar w:fldCharType="end"/>
-      </w:r>
+    </w:p>
+    <w:p>
+      <w:pPr>
+        <w:rPr>
+          <w:rFonts w:ascii="Verdana" w:hAnsi="Verdana"/>
+          <w:sz w:val="20"/>
+          <w:szCs w:val="20"/>
+        </w:rPr>
+      </w:pPr>
+    </w:p>
+    <w:p>
+      <w:pPr>
+        <w:rPr>
+          <w:rFonts w:ascii="Consolas" w:hAnsi="Consolas" w:cs="Consolas"/>
+          <w:sz w:val="48"/>
+          <w:szCs w:val="48"/>
+        </w:rPr>
+      </w:pPr>
+      <w:r>
+        <w:rPr>
+          <w:rFonts w:ascii="Consolas" w:hAnsi="Consolas" w:cs="Consolas"/>
+          <w:sz w:val="48"/>
+          <w:szCs w:val="48"/>
+        </w:rPr>
+        <w:t>Font Test</w:t>
+      </w:r>
+    </w:p>
+    <w:p>
+      <w:pPr>
+        <w:rPr>
+          <w:rFonts w:ascii="Bauhaus 93" w:hAnsi="Bauhaus 93"/>
+          <w:sz w:val="20"/>
+          <w:szCs w:val="20"/>
+        </w:rPr>
+      </w:pPr>
+      <w:r>
+        <w:rPr>
+          <w:rFonts w:ascii="Bauhaus 93" w:hAnsi="Bauhaus 93"/>
+          <w:sz w:val="48"/>
+          <w:szCs w:val="48"/>
+        </w:rPr>
+        <w:t>Font Test</w:t>
+      </w:r>
+    </w:p>
+    <w:p>
+      <w:pPr>
+        <w:rPr>
+          <w:rFonts w:ascii="Verdana" w:hAnsi="Verdana"/>
+          <w:sz w:val="20"/>
+          <w:szCs w:val="20"/>
+        </w:rPr>
+      </w:pPr>
+    </w:p>
+    <w:p>
+      <w:pPr>
+        <w:rPr>
+          <w:rFonts w:ascii="Verdana" w:hAnsi="Verdana"/>
+          <w:sz w:val="20"/>
+          <w:szCs w:val="20"/>
+        </w:rPr>
+      </w:pPr>
+    </w:p>
+    <w:p>
+      <w:pPr>
+        <w:rPr>
+          <w:rFonts w:ascii="Verdana" w:hAnsi="Verdana"/>
+          <w:sz w:val="20"/>
+          <w:szCs w:val="20"/>
+        </w:rPr>
+      </w:pPr>
+    </w:p>
+    <w:p>
+      <w:pPr>
+        <w:rPr>
+          <w:rFonts w:ascii="Verdana" w:hAnsi="Verdana"/>
+          <w:sz w:val="20"/>
+          <w:szCs w:val="20"/>
+        </w:rPr>
+      </w:pPr>
     </w:p>
     <w:sectPr>
-      <w:headerReference w:type="even" r:id="rId10"/>
-      <w:headerReference w:type="default" r:id="rId11"/>
-      <w:footerReference w:type="even" r:id="rId12"/>
-      <w:footerReference w:type="default" r:id="rId13"/>
-      <w:footerReference w:type="first" r:id="rId14"/>
+      <w:headerReference w:type="even" r:id="rId9"/>
+      <w:headerReference w:type="default" r:id="rId10"/>
+      <w:footerReference w:type="even" r:id="rId11"/>
+      <w:footerReference w:type="default" r:id="rId12"/>
+      <w:footerReference w:type="first" r:id="rId13"/>
       <w:pgSz w:w="11907" w:h="16840" w:code="9"/>
-      <w:pgMar w:top="1140" w:right="1134" w:bottom="1134" w:left="1134" w:header="720" w:footer="2381" w:gutter="0"/>
+      <w:pgMar w:top="1140" w:right="1134" w:bottom="1134" w:left="1134" w:header="720" w:footer="680" w:gutter="0"/>
       <w:paperSrc w:first="4"/>
       <w:cols w:space="708"/>
       <w:docGrid w:linePitch="326"/>
@@ -1516,6 +1593,13 @@
     <w:p/>
     <w:p/>
     <w:p/>
+    <w:p/>
+    <w:p/>
+    <w:p/>
+    <w:p/>
+    <w:p/>
+    <w:p/>
+    <w:p/>
   </w:endnote>
   <w:endnote w:type="continuationSeparator" w:id="0">
     <w:p>
@@ -1523,6 +1607,13 @@
         <w:continuationSeparator/>
       </w:r>
     </w:p>
+    <w:p/>
+    <w:p/>
+    <w:p/>
+    <w:p/>
+    <w:p/>
+    <w:p/>
+    <w:p/>
     <w:p/>
     <w:p/>
     <w:p/>
@@ -1574,6 +1665,13 @@
     </w:pPr>
   </w:p>
   <w:p/>
+  <w:p/>
+  <w:p/>
+  <w:p/>
+  <w:p/>
+  <w:p/>
+  <w:p/>
+  <w:p/>
 </w:ftr>
 </file>
 
@@ -1725,56 +1823,22 @@
       <w:pStyle w:val="Footer"/>
     </w:pPr>
     <w:r>
-      <w:t xml:space="preserve">Page </w:t>
-    </w:r>
-    <w:r>
-      <w:fldChar w:fldCharType="begin"/>
-    </w:r>
-    <w:r>
-      <w:instrText xml:space="preserve"> PAGE   \* MERGEFORMAT </w:instrText>
-    </w:r>
-    <w:r>
-      <w:fldChar w:fldCharType="separate"/>
-    </w:r>
-    <w:r>
-      <w:rPr>
-        <w:noProof/>
-      </w:rPr>
-      <w:t>1</w:t>
-    </w:r>
-    <w:r>
-      <w:fldChar w:fldCharType="end"/>
-    </w:r>
-    <w:r>
-      <w:t xml:space="preserve"> of </w:t>
-    </w:r>
-    <w:fldSimple w:instr=" NUMPAGES   \* MERGEFORMAT ">
-      <w:r>
-        <w:rPr>
-          <w:noProof/>
-        </w:rPr>
-        <w:t>1</w:t>
-      </w:r>
-    </w:fldSimple>
-  </w:p>
-  <w:p>
-    <w:r>
       <w:rPr>
         <w:noProof/>
         <w:lang w:eastAsia="en-GB"/>
       </w:rPr>
       <w:drawing>
-        <wp:anchor distT="0" distB="0" distL="114300" distR="114300" simplePos="0" relativeHeight="251657728" behindDoc="0" locked="0" layoutInCell="1" allowOverlap="1" wp14:anchorId="094C6DA8" wp14:editId="541788F1">
+        <wp:anchor distT="0" distB="0" distL="114300" distR="114300" simplePos="0" relativeHeight="251657728" behindDoc="1" locked="0" layoutInCell="1" allowOverlap="1" wp14:anchorId="094C6DA8" wp14:editId="541788F1">
           <wp:simplePos x="0" y="0"/>
           <wp:positionH relativeFrom="column">
-            <wp:posOffset>-584835</wp:posOffset>
+            <wp:posOffset>-843915</wp:posOffset>
           </wp:positionH>
-          <wp:positionV relativeFrom="paragraph">
-            <wp:posOffset>361315</wp:posOffset>
+          <wp:positionV relativeFrom="page">
+            <wp:posOffset>9486900</wp:posOffset>
           </wp:positionV>
           <wp:extent cx="2858135" cy="1143000"/>
           <wp:effectExtent l="0" t="0" r="0" b="0"/>
-          <wp:wrapSquare wrapText="bothSides"/>
+          <wp:wrapNone/>
           <wp:docPr id="3" name="Picture 2"/>
           <wp:cNvGraphicFramePr>
             <a:graphicFrameLocks xmlns:a="http://schemas.openxmlformats.org/drawingml/2006/main" noChangeAspect="1"/>
@@ -1826,7 +1890,60 @@
         </wp:anchor>
       </w:drawing>
     </w:r>
+    <w:r>
+      <w:t xml:space="preserve">Page </w:t>
+    </w:r>
+    <w:r>
+      <w:fldChar w:fldCharType="begin"/>
+    </w:r>
+    <w:r>
+      <w:instrText xml:space="preserve"> PAGE   \* MERGEFORMAT </w:instrText>
+    </w:r>
+    <w:r>
+      <w:fldChar w:fldCharType="separate"/>
+    </w:r>
+    <w:r>
+      <w:rPr>
+        <w:noProof/>
+      </w:rPr>
+      <w:t>1</w:t>
+    </w:r>
+    <w:r>
+      <w:fldChar w:fldCharType="end"/>
+    </w:r>
+    <w:r>
+      <w:t xml:space="preserve"> of </w:t>
+    </w:r>
+    <w:r>
+      <w:fldChar w:fldCharType="begin"/>
+    </w:r>
+    <w:r>
+      <w:instrText xml:space="preserve"> NUMPAGES   \* MERGEFORMAT </w:instrText>
+    </w:r>
+    <w:r>
+      <w:fldChar w:fldCharType="separate"/>
+    </w:r>
+    <w:r>
+      <w:rPr>
+        <w:noProof/>
+      </w:rPr>
+      <w:t>1</w:t>
+    </w:r>
+    <w:r>
+      <w:rPr>
+        <w:noProof/>
+      </w:rPr>
+      <w:fldChar w:fldCharType="end"/>
+    </w:r>
   </w:p>
+  <w:p/>
+  <w:p/>
+  <w:p/>
+  <w:p/>
+  <w:p/>
+  <w:p/>
+  <w:p/>
+  <w:p/>
 </w:ftr>
 </file>
 
@@ -2028,6 +2145,13 @@
     <w:p/>
     <w:p/>
     <w:p/>
+    <w:p/>
+    <w:p/>
+    <w:p/>
+    <w:p/>
+    <w:p/>
+    <w:p/>
+    <w:p/>
   </w:footnote>
   <w:footnote w:type="continuationSeparator" w:id="0">
     <w:p>
@@ -2035,6 +2159,13 @@
         <w:continuationSeparator/>
       </w:r>
     </w:p>
+    <w:p/>
+    <w:p/>
+    <w:p/>
+    <w:p/>
+    <w:p/>
+    <w:p/>
+    <w:p/>
     <w:p/>
     <w:p/>
     <w:p/>
@@ -2086,6 +2217,13 @@
     </w:pPr>
   </w:p>
   <w:p/>
+  <w:p/>
+  <w:p/>
+  <w:p/>
+  <w:p/>
+  <w:p/>
+  <w:p/>
+  <w:p/>
 </w:hdr>
 </file>
 
@@ -2097,12 +2235,40 @@
     </w:pPr>
   </w:p>
   <w:p/>
+  <w:p/>
+  <w:p/>
+  <w:p/>
+  <w:p/>
+  <w:p/>
+  <w:p/>
+  <w:p/>
 </w:hdr>
 </file>
 
 <file path=word/numbering.xml><?xml version="1.0" encoding="utf-8"?>
 <w:numbering xmlns:wpc="http://schemas.microsoft.com/office/word/2010/wordprocessingCanvas" xmlns:mc="http://schemas.openxmlformats.org/markup-compatibility/2006" xmlns:o="urn:schemas-microsoft-com:office:office" xmlns:r="http://schemas.openxmlformats.org/officeDocument/2006/relationships" xmlns:m="http://schemas.openxmlformats.org/officeDocument/2006/math" xmlns:v="urn:schemas-microsoft-com:vml" xmlns:wp14="http://schemas.microsoft.com/office/word/2010/wordprocessingDrawing" xmlns:wp="http://schemas.openxmlformats.org/drawingml/2006/wordprocessingDrawing" xmlns:w10="urn:schemas-microsoft-com:office:word" xmlns:w="http://schemas.openxmlformats.org/wordprocessingml/2006/main" xmlns:w14="http://schemas.microsoft.com/office/word/2010/wordml" xmlns:w15="http://schemas.microsoft.com/office/word/2012/wordml" xmlns:wpg="http://schemas.microsoft.com/office/word/2010/wordprocessingGroup" xmlns:wpi="http://schemas.microsoft.com/office/word/2010/wordprocessingInk" xmlns:wne="http://schemas.microsoft.com/office/word/2006/wordml" xmlns:wps="http://schemas.microsoft.com/office/word/2010/wordprocessingShape" mc:Ignorable="w14 w15 wp14">
   <w:abstractNum w:abstractNumId="0" w15:restartNumberingAfterBreak="0">
+    <w:nsid w:val="FFFFFF89"/>
+    <w:multiLevelType w:val="singleLevel"/>
+    <w:tmpl w:val="F9B2B704"/>
+    <w:lvl w:ilvl="0">
+      <w:start w:val="1"/>
+      <w:numFmt w:val="bullet"/>
+      <w:pStyle w:val="ListBullet"/>
+      <w:lvlText w:val=""/>
+      <w:lvlJc w:val="left"/>
+      <w:pPr>
+        <w:tabs>
+          <w:tab w:val="num" w:pos="360"/>
+        </w:tabs>
+        <w:ind w:left="360" w:hanging="360"/>
+      </w:pPr>
+      <w:rPr>
+        <w:rFonts w:ascii="Symbol" w:hAnsi="Symbol" w:hint="default"/>
+      </w:rPr>
+    </w:lvl>
+  </w:abstractNum>
+  <w:abstractNum w:abstractNumId="1" w15:restartNumberingAfterBreak="0">
     <w:nsid w:val="35460A75"/>
     <w:multiLevelType w:val="hybridMultilevel"/>
     <w:tmpl w:val="E66A16FA"/>
@@ -2242,7 +2408,7 @@
       </w:rPr>
     </w:lvl>
   </w:abstractNum>
-  <w:abstractNum w:abstractNumId="1" w15:restartNumberingAfterBreak="0">
+  <w:abstractNum w:abstractNumId="2" w15:restartNumberingAfterBreak="0">
     <w:nsid w:val="3BA31B5E"/>
     <w:multiLevelType w:val="hybridMultilevel"/>
     <w:tmpl w:val="E66A16FA"/>
@@ -2382,7 +2548,7 @@
       </w:rPr>
     </w:lvl>
   </w:abstractNum>
-  <w:abstractNum w:abstractNumId="2" w15:restartNumberingAfterBreak="0">
+  <w:abstractNum w:abstractNumId="3" w15:restartNumberingAfterBreak="0">
     <w:nsid w:val="52FD0555"/>
     <w:multiLevelType w:val="hybridMultilevel"/>
     <w:tmpl w:val="3C70F9E6"/>
@@ -2496,7 +2662,7 @@
       </w:rPr>
     </w:lvl>
   </w:abstractNum>
-  <w:abstractNum w:abstractNumId="3" w15:restartNumberingAfterBreak="0">
+  <w:abstractNum w:abstractNumId="4" w15:restartNumberingAfterBreak="0">
     <w:nsid w:val="610368BB"/>
     <w:multiLevelType w:val="hybridMultilevel"/>
     <w:tmpl w:val="47D656B4"/>
@@ -2637,7 +2803,7 @@
       </w:rPr>
     </w:lvl>
   </w:abstractNum>
-  <w:abstractNum w:abstractNumId="4" w15:restartNumberingAfterBreak="0">
+  <w:abstractNum w:abstractNumId="5" w15:restartNumberingAfterBreak="0">
     <w:nsid w:val="618158D2"/>
     <w:multiLevelType w:val="hybridMultilevel"/>
     <w:tmpl w:val="D5246BE2"/>
@@ -2751,7 +2917,7 @@
       </w:rPr>
     </w:lvl>
   </w:abstractNum>
-  <w:abstractNum w:abstractNumId="5" w15:restartNumberingAfterBreak="0">
+  <w:abstractNum w:abstractNumId="6" w15:restartNumberingAfterBreak="0">
     <w:nsid w:val="6BE33C62"/>
     <w:multiLevelType w:val="hybridMultilevel"/>
     <w:tmpl w:val="699AB52E"/>
@@ -2864,7 +3030,7 @@
       </w:rPr>
     </w:lvl>
   </w:abstractNum>
-  <w:abstractNum w:abstractNumId="6" w15:restartNumberingAfterBreak="0">
+  <w:abstractNum w:abstractNumId="7" w15:restartNumberingAfterBreak="0">
     <w:nsid w:val="6DBA4591"/>
     <w:multiLevelType w:val="hybridMultilevel"/>
     <w:tmpl w:val="1854A98E"/>
@@ -2976,7 +3142,7 @@
       </w:rPr>
     </w:lvl>
   </w:abstractNum>
-  <w:abstractNum w:abstractNumId="7" w15:restartNumberingAfterBreak="0">
+  <w:abstractNum w:abstractNumId="8" w15:restartNumberingAfterBreak="0">
     <w:nsid w:val="77A244A7"/>
     <w:multiLevelType w:val="hybridMultilevel"/>
     <w:tmpl w:val="CEFE5C44"/>
@@ -3090,7 +3256,7 @@
       </w:rPr>
     </w:lvl>
   </w:abstractNum>
-  <w:abstractNum w:abstractNumId="8" w15:restartNumberingAfterBreak="0">
+  <w:abstractNum w:abstractNumId="9" w15:restartNumberingAfterBreak="0">
     <w:nsid w:val="7B694C80"/>
     <w:multiLevelType w:val="hybridMultilevel"/>
     <w:tmpl w:val="F5DA43B6"/>
@@ -3205,10 +3371,10 @@
     </w:lvl>
   </w:abstractNum>
   <w:num w:numId="1">
-    <w:abstractNumId w:val="0"/>
+    <w:abstractNumId w:val="1"/>
   </w:num>
   <w:num w:numId="2">
-    <w:abstractNumId w:val="0"/>
+    <w:abstractNumId w:val="1"/>
     <w:lvlOverride w:ilvl="0">
       <w:startOverride w:val="1"/>
     </w:lvlOverride>
@@ -3238,7 +3404,7 @@
     </w:lvlOverride>
   </w:num>
   <w:num w:numId="3">
-    <w:abstractNumId w:val="2"/>
+    <w:abstractNumId w:val="3"/>
     <w:lvlOverride w:ilvl="0">
       <w:startOverride w:val="1"/>
     </w:lvlOverride>
@@ -3268,7 +3434,7 @@
     </w:lvlOverride>
   </w:num>
   <w:num w:numId="4">
-    <w:abstractNumId w:val="7"/>
+    <w:abstractNumId w:val="8"/>
     <w:lvlOverride w:ilvl="0">
       <w:startOverride w:val="1"/>
     </w:lvlOverride>
@@ -3298,7 +3464,7 @@
     </w:lvlOverride>
   </w:num>
   <w:num w:numId="5">
-    <w:abstractNumId w:val="8"/>
+    <w:abstractNumId w:val="9"/>
     <w:lvlOverride w:ilvl="0">
       <w:startOverride w:val="1"/>
     </w:lvlOverride>
@@ -3328,7 +3494,7 @@
     </w:lvlOverride>
   </w:num>
   <w:num w:numId="6">
-    <w:abstractNumId w:val="4"/>
+    <w:abstractNumId w:val="5"/>
     <w:lvlOverride w:ilvl="0">
       <w:startOverride w:val="1"/>
     </w:lvlOverride>
@@ -3358,16 +3524,19 @@
     </w:lvlOverride>
   </w:num>
   <w:num w:numId="7">
-    <w:abstractNumId w:val="3"/>
+    <w:abstractNumId w:val="4"/>
   </w:num>
   <w:num w:numId="8">
-    <w:abstractNumId w:val="5"/>
+    <w:abstractNumId w:val="6"/>
   </w:num>
   <w:num w:numId="9">
-    <w:abstractNumId w:val="6"/>
+    <w:abstractNumId w:val="7"/>
   </w:num>
   <w:num w:numId="10">
-    <w:abstractNumId w:val="1"/>
+    <w:abstractNumId w:val="2"/>
+  </w:num>
+  <w:num w:numId="11">
+    <w:abstractNumId w:val="0"/>
   </w:num>
 </w:numbering>
 </file>
@@ -3993,6 +4162,18 @@
       <w:color w:val="808080"/>
     </w:rPr>
   </w:style>
+  <w:style w:type="paragraph" w:styleId="ListBullet">
+    <w:name w:val="List Bullet"/>
+    <w:basedOn w:val="Normal"/>
+    <w:unhideWhenUsed/>
+    <w:rsid w:val="00B47361"/>
+    <w:pPr>
+      <w:numPr>
+        <w:numId w:val="11"/>
+      </w:numPr>
+      <w:contextualSpacing/>
+    </w:pPr>
+  </w:style>
 </w:styles>
 </file>
 
@@ -4286,7 +4467,7 @@
 </file>
 
 <file path=customXml/itemProps1.xml><?xml version="1.0" encoding="utf-8"?>
-<ds:datastoreItem xmlns:ds="http://schemas.openxmlformats.org/officeDocument/2006/customXml" ds:itemID="{D0CB59C0-46BF-4FB6-BACF-67C9DBC3EEF5}">
+<ds:datastoreItem xmlns:ds="http://schemas.openxmlformats.org/officeDocument/2006/customXml" ds:itemID="{A8842A7F-8AF4-413F-926B-A3DAD6900B7B}">
   <ds:schemaRefs>
     <ds:schemaRef ds:uri="http://schemas.openxmlformats.org/officeDocument/2006/bibliography"/>
   </ds:schemaRefs>

</xml_diff>